<commit_message>
General html structure of index page and Sass styling
</commit_message>
<xml_diff>
--- a/learning_diaries/Learning_diary_Damian_Zukowski.docx
+++ b/learning_diaries/Learning_diary_Damian_Zukowski.docx
@@ -310,7 +310,14 @@
           <w:rFonts w:ascii="Times New Roman" w:hAnsi="Times New Roman" w:cs="Times New Roman"/>
           <w:lang w:val="en-US"/>
         </w:rPr>
-        <w:t>&lt;CHOSEN MODULE NAME&gt; MODULE</w:t>
+        <w:t>Software Development Skills: Front-end 2023-24</w:t>
+      </w:r>
+      <w:r>
+        <w:rPr>
+          <w:rFonts w:ascii="Times New Roman" w:hAnsi="Times New Roman" w:cs="Times New Roman"/>
+          <w:lang w:val="en-US"/>
+        </w:rPr>
+        <w:t xml:space="preserve"> MODULE</w:t>
       </w:r>
     </w:p>
     <w:p>
@@ -334,13 +341,6 @@
           <w:lang w:val="en-US"/>
         </w:rPr>
       </w:pPr>
-    </w:p>
-    <w:p>
-      <w:pPr>
-        <w:rPr>
-          <w:lang w:val="en-US"/>
-        </w:rPr>
-      </w:pPr>
       <w:proofErr w:type="gramStart"/>
       <w:r>
         <w:rPr>
@@ -403,13 +403,6 @@
           <w:lang w:val="en-US"/>
         </w:rPr>
       </w:pPr>
-    </w:p>
-    <w:p>
-      <w:pPr>
-        <w:rPr>
-          <w:lang w:val="en-US"/>
-        </w:rPr>
-      </w:pPr>
       <w:proofErr w:type="gramStart"/>
       <w:r>
         <w:rPr>
@@ -422,7 +415,13 @@
         <w:rPr>
           <w:lang w:val="en-US"/>
         </w:rPr>
-        <w:t xml:space="preserve"> ( date here)</w:t>
+        <w:t xml:space="preserve"> </w:t>
+      </w:r>
+      <w:r>
+        <w:rPr>
+          <w:lang w:val="en-US"/>
+        </w:rPr>
+        <w:t>04.06.2024</w:t>
       </w:r>
     </w:p>
     <w:p>
@@ -443,7 +442,267 @@
         <w:rPr>
           <w:lang w:val="en-US"/>
         </w:rPr>
-        <w:t xml:space="preserve"> Video lecture or other activity details here</w:t>
+        <w:t xml:space="preserve"> </w:t>
+      </w:r>
+      <w:r>
+        <w:rPr>
+          <w:lang w:val="en-US"/>
+        </w:rPr>
+        <w:t xml:space="preserve">First video </w:t>
+      </w:r>
+      <w:r>
+        <w:rPr>
+          <w:lang w:val="en-US"/>
+        </w:rPr>
+        <w:t>guide</w:t>
+      </w:r>
+      <w:r>
+        <w:rPr>
+          <w:lang w:val="en-US"/>
+        </w:rPr>
+        <w:t xml:space="preserve"> about Portfolio Website – Sass workflow setup.</w:t>
+      </w:r>
+    </w:p>
+    <w:p>
+      <w:pPr>
+        <w:rPr>
+          <w:lang w:val="en-US"/>
+        </w:rPr>
+      </w:pPr>
+      <w:r>
+        <w:rPr>
+          <w:lang w:val="en-US"/>
+        </w:rPr>
+        <w:t xml:space="preserve">Learning outcome: </w:t>
+      </w:r>
+      <w:r>
+        <w:rPr>
+          <w:lang w:val="en-US"/>
+        </w:rPr>
+        <w:t>Basics of Sass as a CSS preprocessor. Responsive design – dynamic layout changes for different screen sizes. A few helpful VS Code extensions and what they do.</w:t>
+      </w:r>
+    </w:p>
+    <w:p>
+      <w:pPr>
+        <w:rPr>
+          <w:lang w:val="en-US"/>
+        </w:rPr>
+      </w:pPr>
+    </w:p>
+    <w:p>
+      <w:pPr>
+        <w:rPr>
+          <w:lang w:val="en-US"/>
+        </w:rPr>
+      </w:pPr>
+    </w:p>
+    <w:p>
+      <w:pPr>
+        <w:rPr>
+          <w:lang w:val="en-US"/>
+        </w:rPr>
+      </w:pPr>
+      <w:proofErr w:type="gramStart"/>
+      <w:r>
+        <w:rPr>
+          <w:lang w:val="en-US"/>
+        </w:rPr>
+        <w:t>Date :</w:t>
+      </w:r>
+      <w:proofErr w:type="gramEnd"/>
+      <w:r>
+        <w:rPr>
+          <w:lang w:val="en-US"/>
+        </w:rPr>
+        <w:t xml:space="preserve"> </w:t>
+      </w:r>
+      <w:r>
+        <w:rPr>
+          <w:lang w:val="en-US"/>
+        </w:rPr>
+        <w:t>0</w:t>
+      </w:r>
+      <w:r>
+        <w:rPr>
+          <w:lang w:val="en-US"/>
+        </w:rPr>
+        <w:t>9</w:t>
+      </w:r>
+      <w:r>
+        <w:rPr>
+          <w:lang w:val="en-US"/>
+        </w:rPr>
+        <w:t>.0</w:t>
+      </w:r>
+      <w:r>
+        <w:rPr>
+          <w:lang w:val="en-US"/>
+        </w:rPr>
+        <w:t>7</w:t>
+      </w:r>
+      <w:r>
+        <w:rPr>
+          <w:lang w:val="en-US"/>
+        </w:rPr>
+        <w:t>.2024</w:t>
+      </w:r>
+    </w:p>
+    <w:p>
+      <w:pPr>
+        <w:rPr>
+          <w:lang w:val="en-US"/>
+        </w:rPr>
+      </w:pPr>
+      <w:proofErr w:type="gramStart"/>
+      <w:r>
+        <w:rPr>
+          <w:lang w:val="en-US"/>
+        </w:rPr>
+        <w:t>Activity :</w:t>
+      </w:r>
+      <w:proofErr w:type="gramEnd"/>
+      <w:r>
+        <w:rPr>
+          <w:lang w:val="en-US"/>
+        </w:rPr>
+        <w:t xml:space="preserve"> </w:t>
+      </w:r>
+      <w:r>
+        <w:rPr>
+          <w:lang w:val="en-US"/>
+        </w:rPr>
+        <w:t>Second video guide – Homepage structure and Sass/CSS styling</w:t>
+      </w:r>
+    </w:p>
+    <w:p>
+      <w:pPr>
+        <w:rPr>
+          <w:lang w:val="en-US"/>
+        </w:rPr>
+      </w:pPr>
+      <w:r>
+        <w:rPr>
+          <w:lang w:val="en-US"/>
+        </w:rPr>
+        <w:t xml:space="preserve">Learning outcome: </w:t>
+      </w:r>
+      <w:r>
+        <w:rPr>
+          <w:lang w:val="en-US"/>
+        </w:rPr>
+        <w:t>After creating a general HTML structure of index page, basic Sass styling was made. I learned about Sass variables and “</w:t>
+      </w:r>
+      <w:proofErr w:type="spellStart"/>
+      <w:r>
+        <w:rPr>
+          <w:lang w:val="en-US"/>
+        </w:rPr>
+        <w:t>mixins</w:t>
+      </w:r>
+      <w:proofErr w:type="spellEnd"/>
+      <w:r>
+        <w:rPr>
+          <w:lang w:val="en-US"/>
+        </w:rPr>
+        <w:t>”, which are kind</w:t>
+      </w:r>
+      <w:r>
+        <w:rPr>
+          <w:lang w:val="en-US"/>
+        </w:rPr>
+        <w:t xml:space="preserve"> of</w:t>
+      </w:r>
+      <w:r>
+        <w:rPr>
+          <w:lang w:val="en-US"/>
+        </w:rPr>
+        <w:t xml:space="preserve"> functions for styling.</w:t>
+      </w:r>
+      <w:r>
+        <w:rPr>
+          <w:lang w:val="en-US"/>
+        </w:rPr>
+        <w:t xml:space="preserve"> Another thing that was new to me is nesting inside </w:t>
+      </w:r>
+      <w:r>
+        <w:rPr>
+          <w:lang w:val="en-US"/>
+        </w:rPr>
+        <w:t>selectors.</w:t>
+      </w:r>
+    </w:p>
+    <w:p>
+      <w:pPr>
+        <w:rPr>
+          <w:lang w:val="en-US"/>
+        </w:rPr>
+      </w:pPr>
+    </w:p>
+    <w:p>
+      <w:pPr>
+        <w:rPr>
+          <w:lang w:val="en-US"/>
+        </w:rPr>
+      </w:pPr>
+    </w:p>
+    <w:p>
+      <w:pPr>
+        <w:rPr>
+          <w:lang w:val="en-US"/>
+        </w:rPr>
+      </w:pPr>
+      <w:proofErr w:type="gramStart"/>
+      <w:r>
+        <w:rPr>
+          <w:lang w:val="en-US"/>
+        </w:rPr>
+        <w:t>Date :</w:t>
+      </w:r>
+      <w:proofErr w:type="gramEnd"/>
+      <w:r>
+        <w:rPr>
+          <w:lang w:val="en-US"/>
+        </w:rPr>
+        <w:t xml:space="preserve"> 09.07.2024</w:t>
+      </w:r>
+    </w:p>
+    <w:p>
+      <w:pPr>
+        <w:rPr>
+          <w:lang w:val="en-US"/>
+        </w:rPr>
+      </w:pPr>
+      <w:proofErr w:type="gramStart"/>
+      <w:r>
+        <w:rPr>
+          <w:lang w:val="en-US"/>
+        </w:rPr>
+        <w:t>Activity :</w:t>
+      </w:r>
+      <w:proofErr w:type="gramEnd"/>
+      <w:r>
+        <w:rPr>
+          <w:lang w:val="en-US"/>
+        </w:rPr>
+        <w:t xml:space="preserve"> </w:t>
+      </w:r>
+      <w:r>
+        <w:rPr>
+          <w:lang w:val="en-US"/>
+        </w:rPr>
+        <w:t>Third</w:t>
+      </w:r>
+      <w:r>
+        <w:rPr>
+          <w:lang w:val="en-US"/>
+        </w:rPr>
+        <w:t xml:space="preserve"> video guide – </w:t>
+      </w:r>
+      <w:r>
+        <w:rPr>
+          <w:lang w:val="en-US"/>
+        </w:rPr>
+        <w:t>Rotating menu button</w:t>
       </w:r>
     </w:p>
     <w:p>
@@ -486,6 +745,62 @@
           <w:lang w:val="en-US"/>
         </w:rPr>
       </w:pPr>
+    </w:p>
+    <w:p>
+      <w:pPr>
+        <w:rPr>
+          <w:lang w:val="en-US"/>
+        </w:rPr>
+      </w:pPr>
+      <w:proofErr w:type="gramStart"/>
+      <w:r>
+        <w:rPr>
+          <w:lang w:val="en-US"/>
+        </w:rPr>
+        <w:lastRenderedPageBreak/>
+        <w:t>Date :</w:t>
+      </w:r>
+      <w:proofErr w:type="gramEnd"/>
+      <w:r>
+        <w:rPr>
+          <w:lang w:val="en-US"/>
+        </w:rPr>
+        <w:t xml:space="preserve"> 09.07.2024</w:t>
+      </w:r>
+    </w:p>
+    <w:p>
+      <w:pPr>
+        <w:rPr>
+          <w:lang w:val="en-US"/>
+        </w:rPr>
+      </w:pPr>
+      <w:proofErr w:type="gramStart"/>
+      <w:r>
+        <w:rPr>
+          <w:lang w:val="en-US"/>
+        </w:rPr>
+        <w:t>Activity :</w:t>
+      </w:r>
+      <w:proofErr w:type="gramEnd"/>
+      <w:r>
+        <w:rPr>
+          <w:lang w:val="en-US"/>
+        </w:rPr>
+        <w:t xml:space="preserve"> Second video guide – Homepage structure and Sass/CSS styling</w:t>
+      </w:r>
+    </w:p>
+    <w:p>
+      <w:pPr>
+        <w:rPr>
+          <w:lang w:val="en-US"/>
+        </w:rPr>
+      </w:pPr>
+      <w:r>
+        <w:rPr>
+          <w:lang w:val="en-US"/>
+        </w:rPr>
+        <w:t>Learning outcome: what did I learn</w:t>
+      </w:r>
     </w:p>
     <w:p>
       <w:pPr>
@@ -519,23 +834,6 @@
       <w:pPr>
         <w:pStyle w:val="IndexHeading"/>
         <w:spacing w:line="360" w:lineRule="auto"/>
-        <w:rPr>
-          <w:lang w:val="en-US"/>
-        </w:rPr>
-      </w:pPr>
-    </w:p>
-    <w:p>
-      <w:pPr>
-        <w:pStyle w:val="IndexHeading"/>
-        <w:spacing w:line="360" w:lineRule="auto"/>
-        <w:rPr>
-          <w:lang w:val="en-US"/>
-        </w:rPr>
-      </w:pPr>
-    </w:p>
-    <w:p>
-      <w:pPr>
-        <w:pStyle w:val="IndexHeading"/>
         <w:rPr>
           <w:lang w:val="en-US"/>
         </w:rPr>
@@ -587,6 +885,7 @@
     <w:p>
       <w:pPr>
         <w:pStyle w:val="BodyText"/>
+        <w:jc w:val="left"/>
         <w:rPr>
           <w:b/>
           <w:bCs/>
@@ -599,22 +898,56 @@
           <w:bCs/>
           <w:lang w:val="en-US"/>
         </w:rPr>
-        <w:t>EXAMPLE STYLE 1</w:t>
-      </w:r>
-    </w:p>
-    <w:p>
-      <w:pPr>
-        <w:pStyle w:val="BodyText"/>
-        <w:rPr>
-          <w:lang w:val="en-US"/>
-        </w:rPr>
-      </w:pPr>
-      <w:r>
-        <w:rPr>
-          <w:lang w:val="en-US"/>
-        </w:rPr>
-        <w:t>10.9.2018</w:t>
-      </w:r>
+        <w:t>Day one – initial setup and preparing the local environment</w:t>
+      </w:r>
+    </w:p>
+    <w:p>
+      <w:pPr>
+        <w:pStyle w:val="BodyText"/>
+        <w:jc w:val="left"/>
+        <w:rPr>
+          <w:lang w:val="en-US"/>
+        </w:rPr>
+      </w:pPr>
+      <w:r>
+        <w:rPr>
+          <w:lang w:val="en-US"/>
+        </w:rPr>
+        <w:t>04</w:t>
+      </w:r>
+      <w:r>
+        <w:rPr>
+          <w:lang w:val="en-US"/>
+        </w:rPr>
+        <w:t>.</w:t>
+      </w:r>
+      <w:r>
+        <w:rPr>
+          <w:lang w:val="en-US"/>
+        </w:rPr>
+        <w:t>06</w:t>
+      </w:r>
+      <w:r>
+        <w:rPr>
+          <w:lang w:val="en-US"/>
+        </w:rPr>
+        <w:t>.20</w:t>
+      </w:r>
+      <w:r>
+        <w:rPr>
+          <w:lang w:val="en-US"/>
+        </w:rPr>
+        <w:t>24</w:t>
+      </w:r>
+    </w:p>
+    <w:p>
+      <w:pPr>
+        <w:pStyle w:val="BodyText"/>
+        <w:jc w:val="left"/>
+        <w:rPr>
+          <w:lang w:val="en-US"/>
+        </w:rPr>
+      </w:pPr>
       <w:r>
         <w:rPr>
           <w:lang w:val="en-US"/>
@@ -625,40 +958,177 @@
         <w:rPr>
           <w:lang w:val="en-US"/>
         </w:rPr>
-        <w:br/>
-        <w:t xml:space="preserve">I </w:t>
-      </w:r>
-      <w:r>
-        <w:rPr>
-          <w:lang w:val="en-US"/>
-        </w:rPr>
-        <w:t xml:space="preserve">checked </w:t>
-      </w:r>
-      <w:r>
-        <w:rPr>
-          <w:lang w:val="en-US"/>
-        </w:rPr>
-        <w:t xml:space="preserve">the general information and understood the </w:t>
+        <w:t xml:space="preserve">In the last few </w:t>
+      </w:r>
+      <w:r>
+        <w:rPr>
+          <w:lang w:val="en-US"/>
+        </w:rPr>
+        <w:t>days,</w:t>
+      </w:r>
+      <w:r>
+        <w:rPr>
+          <w:lang w:val="en-US"/>
+        </w:rPr>
+        <w:t xml:space="preserve"> I carefully read the </w:t>
+      </w:r>
+      <w:r>
+        <w:rPr>
+          <w:lang w:val="en-US"/>
+        </w:rPr>
+        <w:t>course’s</w:t>
+      </w:r>
+      <w:r>
+        <w:rPr>
+          <w:lang w:val="en-US"/>
+        </w:rPr>
+        <w:t xml:space="preserve"> objectives and goals and I believe I </w:t>
+      </w:r>
+      <w:r>
+        <w:rPr>
+          <w:lang w:val="en-US"/>
+        </w:rPr>
+        <w:t>made</w:t>
+      </w:r>
+      <w:r>
+        <w:rPr>
+          <w:lang w:val="en-US"/>
+        </w:rPr>
+        <w:t xml:space="preserve"> the right choice. This year I have found my </w:t>
+      </w:r>
+      <w:r>
+        <w:rPr>
+          <w:lang w:val="en-US"/>
+        </w:rPr>
+        <w:t>interest in</w:t>
+      </w:r>
+      <w:r>
+        <w:rPr>
+          <w:lang w:val="en-US"/>
+        </w:rPr>
+        <w:t xml:space="preserve"> Web Development, especially Front-end, and that´s the direction I want to take in my studies.</w:t>
+      </w:r>
+    </w:p>
+    <w:p>
+      <w:pPr>
+        <w:pStyle w:val="BodyText"/>
+        <w:jc w:val="left"/>
+        <w:rPr>
+          <w:lang w:val="en-US"/>
+        </w:rPr>
+      </w:pPr>
+      <w:r>
+        <w:rPr>
+          <w:lang w:val="en-US"/>
+        </w:rPr>
+        <w:t>Because of my small previous experience in Web</w:t>
+      </w:r>
+      <w:r>
+        <w:rPr>
+          <w:lang w:val="en-US"/>
+        </w:rPr>
+        <w:t xml:space="preserve"> </w:t>
+      </w:r>
+      <w:r>
+        <w:rPr>
+          <w:lang w:val="en-US"/>
+        </w:rPr>
+        <w:t xml:space="preserve">Dev, I already had most of </w:t>
+      </w:r>
+      <w:r>
+        <w:rPr>
+          <w:lang w:val="en-US"/>
+        </w:rPr>
+        <w:t>the required software on my computer</w:t>
+      </w:r>
+      <w:r>
+        <w:rPr>
+          <w:lang w:val="en-US"/>
+        </w:rPr>
+        <w:t xml:space="preserve"> but </w:t>
       </w:r>
       <w:proofErr w:type="gramStart"/>
       <w:r>
         <w:rPr>
           <w:lang w:val="en-US"/>
         </w:rPr>
-        <w:t>main focus</w:t>
+        <w:t>in order to</w:t>
       </w:r>
       <w:proofErr w:type="gramEnd"/>
       <w:r>
         <w:rPr>
           <w:lang w:val="en-US"/>
         </w:rPr>
-        <w:t xml:space="preserve"> of t</w:t>
-      </w:r>
-      <w:r>
-        <w:rPr>
-          <w:lang w:val="en-US"/>
-        </w:rPr>
-        <w:t xml:space="preserve">he course, which is to find my passion as a software developer and create a unique project to represent my skills. I chose frontend module because it was the most interesting project offered. I’ve also tried to set up my environment, but I could not decide which code editor I would like to use.  I learned to set up a git repository and did my first commit, everything went smoothly after I clicked the banner to watch intro to GIT. </w:t>
+        <w:t xml:space="preserve"> proceed further I needed to install additional packages like node-sass and a few extensions to VS Code to help me in the process.</w:t>
+      </w:r>
+    </w:p>
+    <w:p>
+      <w:pPr>
+        <w:pStyle w:val="BodyText"/>
+        <w:jc w:val="left"/>
+        <w:rPr>
+          <w:lang w:val="en-US"/>
+        </w:rPr>
+      </w:pPr>
+    </w:p>
+    <w:p>
+      <w:pPr>
+        <w:pStyle w:val="BodyText"/>
+        <w:jc w:val="left"/>
+        <w:rPr>
+          <w:lang w:val="en-US"/>
+        </w:rPr>
+      </w:pPr>
+      <w:r>
+        <w:rPr>
+          <w:lang w:val="en-US"/>
+        </w:rPr>
+        <w:t xml:space="preserve">Through following the video </w:t>
+      </w:r>
+      <w:r>
+        <w:rPr>
+          <w:lang w:val="en-US"/>
+        </w:rPr>
+        <w:t>tutorial,</w:t>
+      </w:r>
+      <w:r>
+        <w:rPr>
+          <w:lang w:val="en-US"/>
+        </w:rPr>
+        <w:t xml:space="preserve"> I have created the necessary files and prepared the initial setup for the project</w:t>
+      </w:r>
+      <w:r>
+        <w:rPr>
+          <w:lang w:val="en-US"/>
+        </w:rPr>
+        <w:t>, with dependencies and libraries ready to work with.</w:t>
+      </w:r>
+    </w:p>
+    <w:p>
+      <w:pPr>
+        <w:pStyle w:val="BodyText"/>
+        <w:jc w:val="left"/>
+        <w:rPr>
+          <w:lang w:val="en-US"/>
+        </w:rPr>
+      </w:pPr>
+      <w:r>
+        <w:rPr>
+          <w:lang w:val="en-US"/>
+        </w:rPr>
+        <w:t xml:space="preserve">I already have a GitHub account and used GIT </w:t>
+      </w:r>
+      <w:r>
+        <w:rPr>
+          <w:lang w:val="en-US"/>
+        </w:rPr>
+        <w:t>before,</w:t>
+      </w:r>
+      <w:r>
+        <w:rPr>
+          <w:lang w:val="en-US"/>
+        </w:rPr>
+        <w:t xml:space="preserve"> so this part was quite easy to do. A freshly created remote repository has been connected to my local one and the first initial commit was a success.</w:t>
       </w:r>
       <w:r>
         <w:rPr>
@@ -670,105 +1140,567 @@
     <w:p>
       <w:pPr>
         <w:pStyle w:val="BodyText"/>
-        <w:rPr>
-          <w:lang w:val="en-US"/>
-        </w:rPr>
-      </w:pPr>
-    </w:p>
-    <w:p>
-      <w:pPr>
-        <w:pStyle w:val="BodyText"/>
-        <w:rPr>
-          <w:lang w:val="en-US"/>
-        </w:rPr>
-      </w:pPr>
-      <w:r>
-        <w:rPr>
-          <w:lang w:val="en-US"/>
-        </w:rPr>
-        <w:t>11.9.201</w:t>
-      </w:r>
-      <w:r>
-        <w:rPr>
-          <w:lang w:val="en-US"/>
-        </w:rPr>
-        <w:t>8</w:t>
-      </w:r>
-    </w:p>
-    <w:p>
-      <w:pPr>
-        <w:pStyle w:val="BodyText"/>
-        <w:rPr>
-          <w:lang w:val="en-US"/>
-        </w:rPr>
-      </w:pPr>
-      <w:r>
-        <w:rPr>
-          <w:lang w:val="en-US"/>
-        </w:rPr>
-        <w:br/>
-        <w:t xml:space="preserve">I have chosen VS Code as my code editor for this course, I learned how to set up addons by googling how to do it. I searched the web for best addons and chose the best addons that I think fits me best.  </w:t>
-      </w:r>
-      <w:r>
-        <w:rPr>
-          <w:lang w:val="en-US"/>
-        </w:rPr>
-        <w:t>I started to watch the first part of the example project to understand the technologies better.</w:t>
-      </w:r>
-    </w:p>
-    <w:p>
-      <w:pPr>
-        <w:pStyle w:val="BodyText"/>
-        <w:rPr>
-          <w:lang w:val="en-US"/>
-        </w:rPr>
-      </w:pPr>
-    </w:p>
-    <w:p>
-      <w:pPr>
-        <w:pStyle w:val="BodyText"/>
-        <w:rPr>
-          <w:lang w:val="en-US"/>
-        </w:rPr>
-      </w:pPr>
-      <w:r>
-        <w:rPr>
-          <w:lang w:val="en-US"/>
-        </w:rPr>
-        <w:t xml:space="preserve">I did my </w:t>
-      </w:r>
-      <w:r>
-        <w:rPr>
-          <w:lang w:val="en-US"/>
-        </w:rPr>
-        <w:t xml:space="preserve">second </w:t>
-      </w:r>
-      <w:r>
-        <w:rPr>
-          <w:lang w:val="en-US"/>
-        </w:rPr>
-        <w:t>commit but somehow it did not go as</w:t>
-      </w:r>
-      <w:r>
-        <w:rPr>
-          <w:lang w:val="en-US"/>
-        </w:rPr>
-        <w:t xml:space="preserve"> I planned. I went to </w:t>
+        <w:jc w:val="left"/>
+        <w:rPr>
+          <w:lang w:val="en-US"/>
+        </w:rPr>
+      </w:pPr>
+    </w:p>
+    <w:p>
+      <w:pPr>
+        <w:pStyle w:val="BodyText"/>
+        <w:jc w:val="left"/>
+        <w:rPr>
+          <w:lang w:val="en-US"/>
+        </w:rPr>
+      </w:pPr>
+    </w:p>
+    <w:p>
+      <w:pPr>
+        <w:pStyle w:val="BodyText"/>
+        <w:rPr>
+          <w:b/>
+          <w:bCs/>
+          <w:lang w:val="en-US"/>
+        </w:rPr>
+      </w:pPr>
+      <w:r>
+        <w:rPr>
+          <w:b/>
+          <w:bCs/>
+          <w:lang w:val="en-US"/>
+        </w:rPr>
+        <w:t>The studying continues</w:t>
+      </w:r>
+      <w:r>
+        <w:rPr>
+          <w:b/>
+          <w:bCs/>
+          <w:lang w:val="en-US"/>
+        </w:rPr>
+        <w:t xml:space="preserve"> – </w:t>
+      </w:r>
+      <w:r>
+        <w:rPr>
+          <w:b/>
+          <w:bCs/>
+          <w:lang w:val="en-US"/>
+        </w:rPr>
+        <w:t xml:space="preserve">general HTML </w:t>
+      </w:r>
+      <w:r>
+        <w:rPr>
+          <w:b/>
+          <w:bCs/>
+          <w:lang w:val="en-US"/>
+        </w:rPr>
+        <w:t>structure</w:t>
+      </w:r>
+      <w:r>
+        <w:rPr>
+          <w:b/>
+          <w:bCs/>
+          <w:lang w:val="en-US"/>
+        </w:rPr>
+        <w:t xml:space="preserve"> of a main page</w:t>
+      </w:r>
+      <w:r>
+        <w:rPr>
+          <w:b/>
+          <w:bCs/>
+          <w:lang w:val="en-US"/>
+        </w:rPr>
+        <w:t xml:space="preserve"> and basic styling</w:t>
+      </w:r>
+    </w:p>
+    <w:p>
+      <w:pPr>
+        <w:pStyle w:val="BodyText"/>
+        <w:jc w:val="left"/>
+        <w:rPr>
+          <w:lang w:val="en-US"/>
+        </w:rPr>
+      </w:pPr>
+      <w:r>
+        <w:rPr>
+          <w:lang w:val="en-US"/>
+        </w:rPr>
+        <w:t>0</w:t>
+      </w:r>
+      <w:r>
+        <w:rPr>
+          <w:lang w:val="en-US"/>
+        </w:rPr>
+        <w:t>9</w:t>
+      </w:r>
+      <w:r>
+        <w:rPr>
+          <w:lang w:val="en-US"/>
+        </w:rPr>
+        <w:t>.</w:t>
+      </w:r>
+      <w:r>
+        <w:rPr>
+          <w:lang w:val="en-US"/>
+        </w:rPr>
+        <w:t>0</w:t>
+      </w:r>
+      <w:r>
+        <w:rPr>
+          <w:lang w:val="en-US"/>
+        </w:rPr>
+        <w:t>7</w:t>
+      </w:r>
+      <w:r>
+        <w:rPr>
+          <w:lang w:val="en-US"/>
+        </w:rPr>
+        <w:t>.20</w:t>
+      </w:r>
+      <w:r>
+        <w:rPr>
+          <w:lang w:val="en-US"/>
+        </w:rPr>
+        <w:t>24</w:t>
+      </w:r>
+    </w:p>
+    <w:p>
+      <w:pPr>
+        <w:pStyle w:val="BodyText"/>
+        <w:jc w:val="left"/>
+        <w:rPr>
+          <w:lang w:val="en-US"/>
+        </w:rPr>
+      </w:pPr>
+    </w:p>
+    <w:p>
+      <w:pPr>
+        <w:pStyle w:val="BodyText"/>
+        <w:jc w:val="left"/>
+        <w:rPr>
+          <w:lang w:val="en-US"/>
+        </w:rPr>
+      </w:pPr>
+      <w:r>
+        <w:rPr>
+          <w:lang w:val="en-US"/>
+        </w:rPr>
+        <w:t>Aft</w:t>
+      </w:r>
+      <w:r>
+        <w:rPr>
+          <w:lang w:val="en-US"/>
+        </w:rPr>
+        <w:t xml:space="preserve">er </w:t>
+      </w:r>
+      <w:r>
+        <w:rPr>
+          <w:lang w:val="en-US"/>
+        </w:rPr>
+        <w:t xml:space="preserve">a few busy weeks with other course work, I have finally come back to my project – </w:t>
       </w:r>
       <w:proofErr w:type="spellStart"/>
       <w:r>
         <w:rPr>
           <w:lang w:val="en-US"/>
         </w:rPr>
-        <w:t>stackoverflow</w:t>
+        <w:t>Zukos</w:t>
       </w:r>
       <w:proofErr w:type="spellEnd"/>
       <w:r>
         <w:rPr>
           <w:lang w:val="en-US"/>
         </w:rPr>
-        <w:t xml:space="preserve"> and found quite many threads about version control problems. I was able to figure out what was the problem and continued to watch the first part till the end.</w:t>
-      </w:r>
+        <w:t xml:space="preserve"> Brewery! While I wasn’t coding the pages, I prepared some media and assets to be used in my project, alongside a few ideas I wish to make happen. I have utilized an AI generative tool called Stable Diffusion from a free source </w:t>
+      </w:r>
+      <w:r>
+        <w:rPr>
+          <w:lang w:val="en-US"/>
+        </w:rPr>
+        <w:t>www.</w:t>
+      </w:r>
+      <w:r>
+        <w:rPr>
+          <w:lang w:val="en-US"/>
+        </w:rPr>
+        <w:t xml:space="preserve">stablediffusionweb.com to generate samples of my brewery’s products – beer </w:t>
+      </w:r>
+      <w:proofErr w:type="gramStart"/>
+      <w:r>
+        <w:rPr>
+          <w:lang w:val="en-US"/>
+        </w:rPr>
+        <w:t>etiquettes</w:t>
+      </w:r>
+      <w:proofErr w:type="gramEnd"/>
+      <w:r>
+        <w:rPr>
+          <w:lang w:val="en-US"/>
+        </w:rPr>
+        <w:t>. Although they are not perfect</w:t>
+      </w:r>
+      <w:r>
+        <w:rPr>
+          <w:lang w:val="en-US"/>
+        </w:rPr>
+        <w:t xml:space="preserve">, as the free AIs have limits, they will be suitable placeholders. </w:t>
+      </w:r>
+    </w:p>
+    <w:p>
+      <w:pPr>
+        <w:pStyle w:val="BodyText"/>
+        <w:jc w:val="left"/>
+        <w:rPr>
+          <w:lang w:val="en-US"/>
+        </w:rPr>
+      </w:pPr>
+      <w:r>
+        <w:rPr>
+          <w:lang w:val="en-US"/>
+        </w:rPr>
+        <w:t xml:space="preserve">The background pictures are also AI generated but were taken from </w:t>
+      </w:r>
+      <w:r>
+        <w:rPr>
+          <w:lang w:val="en-US"/>
+        </w:rPr>
+        <w:t>www.vecteezy.com</w:t>
+      </w:r>
+      <w:r>
+        <w:rPr>
+          <w:lang w:val="en-US"/>
+        </w:rPr>
+        <w:t xml:space="preserve"> and are free to use, with only one requirement – attribution of source.</w:t>
+      </w:r>
+    </w:p>
+    <w:p>
+      <w:pPr>
+        <w:pStyle w:val="BodyText"/>
+        <w:jc w:val="left"/>
+        <w:rPr>
+          <w:lang w:val="en-US"/>
+        </w:rPr>
+      </w:pPr>
+    </w:p>
+    <w:p>
+      <w:pPr>
+        <w:pStyle w:val="BodyText"/>
+        <w:jc w:val="left"/>
+        <w:rPr>
+          <w:lang w:val="en-US"/>
+        </w:rPr>
+      </w:pPr>
+      <w:r>
+        <w:rPr>
+          <w:lang w:val="en-US"/>
+        </w:rPr>
+        <w:lastRenderedPageBreak/>
+        <w:t xml:space="preserve">I followed the second tutorial video and prepared the </w:t>
+      </w:r>
+      <w:r>
+        <w:rPr>
+          <w:lang w:val="en-US"/>
+        </w:rPr>
+        <w:t xml:space="preserve">general </w:t>
+      </w:r>
+      <w:r>
+        <w:rPr>
+          <w:lang w:val="en-US"/>
+        </w:rPr>
+        <w:t xml:space="preserve">HTML </w:t>
+      </w:r>
+      <w:r>
+        <w:rPr>
+          <w:lang w:val="en-US"/>
+        </w:rPr>
+        <w:t>structure</w:t>
+      </w:r>
+      <w:r>
+        <w:rPr>
+          <w:lang w:val="en-US"/>
+        </w:rPr>
+        <w:t xml:space="preserve"> of an index page with some basic styling in Sass.</w:t>
+      </w:r>
+      <w:r>
+        <w:rPr>
+          <w:lang w:val="en-US"/>
+        </w:rPr>
+        <w:t xml:space="preserve"> Many parts are subject to change because I want to apply my own ideas for project design, but for now I try to follow the guide</w:t>
+      </w:r>
+      <w:r>
+        <w:rPr>
+          <w:lang w:val="en-US"/>
+        </w:rPr>
+        <w:t xml:space="preserve"> closely</w:t>
+      </w:r>
+      <w:r>
+        <w:rPr>
+          <w:lang w:val="en-US"/>
+        </w:rPr>
+        <w:t xml:space="preserve"> to properly learn the used technologies and tricks.</w:t>
+      </w:r>
+      <w:r>
+        <w:rPr>
+          <w:lang w:val="en-US"/>
+        </w:rPr>
+        <w:t xml:space="preserve"> </w:t>
+      </w:r>
+      <w:r>
+        <w:rPr>
+          <w:lang w:val="en-US"/>
+        </w:rPr>
+        <w:t>I a</w:t>
+      </w:r>
+      <w:r>
+        <w:rPr>
+          <w:lang w:val="en-US"/>
+        </w:rPr>
+        <w:t xml:space="preserve">lready used one of </w:t>
+      </w:r>
+      <w:r>
+        <w:rPr>
+          <w:lang w:val="en-US"/>
+        </w:rPr>
+        <w:t>my prepared</w:t>
+      </w:r>
+      <w:r>
+        <w:rPr>
+          <w:lang w:val="en-US"/>
+        </w:rPr>
+        <w:t xml:space="preserve"> graphics as a background and it fits perfectly</w:t>
+      </w:r>
+      <w:r>
+        <w:rPr>
+          <w:lang w:val="en-US"/>
+        </w:rPr>
+        <w:t xml:space="preserve"> with the theme of my project. </w:t>
+      </w:r>
+      <w:r>
+        <w:rPr>
+          <w:lang w:val="en-US"/>
+        </w:rPr>
+        <w:t>One problem occurred along the way – when I wanted to use my background picture, the whole page turned white. The solution was simply fixing the location of the file, as it is relative to compiled CSS file, not Sass one.</w:t>
+      </w:r>
+    </w:p>
+    <w:p>
+      <w:pPr>
+        <w:pStyle w:val="BodyText"/>
+        <w:jc w:val="left"/>
+        <w:rPr>
+          <w:lang w:val="en-US"/>
+        </w:rPr>
+      </w:pPr>
+      <w:r>
+        <w:rPr>
+          <w:lang w:val="en-US"/>
+        </w:rPr>
+        <w:t>Overall, there was quite much coding involved today, both HTML and Sass</w:t>
+      </w:r>
+      <w:r>
+        <w:rPr>
+          <w:lang w:val="en-US"/>
+        </w:rPr>
+        <w:t>,</w:t>
+      </w:r>
+      <w:r>
+        <w:rPr>
+          <w:lang w:val="en-US"/>
+        </w:rPr>
+        <w:t xml:space="preserve"> but I´m sure there is way more to come. I´ve got some solid base to build on</w:t>
+      </w:r>
+      <w:r>
+        <w:rPr>
+          <w:lang w:val="en-US"/>
+        </w:rPr>
+        <w:t>,</w:t>
+      </w:r>
+      <w:r>
+        <w:rPr>
+          <w:lang w:val="en-US"/>
+        </w:rPr>
+        <w:t xml:space="preserve"> and I´m looking forward to the next steps.</w:t>
+      </w:r>
+    </w:p>
+    <w:p>
+      <w:pPr>
+        <w:pStyle w:val="BodyText"/>
+        <w:jc w:val="left"/>
+        <w:rPr>
+          <w:lang w:val="en-US"/>
+        </w:rPr>
+      </w:pPr>
+    </w:p>
+    <w:p>
+      <w:pPr>
+        <w:pStyle w:val="BodyText"/>
+        <w:jc w:val="left"/>
+        <w:rPr>
+          <w:lang w:val="en-US"/>
+        </w:rPr>
+      </w:pPr>
+    </w:p>
+    <w:p>
+      <w:pPr>
+        <w:pStyle w:val="BodyText"/>
+        <w:rPr>
+          <w:b/>
+          <w:bCs/>
+          <w:lang w:val="en-US"/>
+        </w:rPr>
+      </w:pPr>
+      <w:r>
+        <w:rPr>
+          <w:b/>
+          <w:bCs/>
+          <w:lang w:val="en-US"/>
+        </w:rPr>
+        <w:t>Next title</w:t>
+      </w:r>
+    </w:p>
+    <w:p>
+      <w:pPr>
+        <w:pStyle w:val="BodyText"/>
+        <w:jc w:val="left"/>
+        <w:rPr>
+          <w:lang w:val="en-US"/>
+        </w:rPr>
+      </w:pPr>
+      <w:r>
+        <w:rPr>
+          <w:lang w:val="en-US"/>
+        </w:rPr>
+        <w:t>11.07.2024</w:t>
+      </w:r>
+    </w:p>
+    <w:p>
+      <w:pPr>
+        <w:pStyle w:val="BodyText"/>
+        <w:jc w:val="left"/>
+        <w:rPr>
+          <w:lang w:val="en-US"/>
+        </w:rPr>
+      </w:pPr>
+    </w:p>
+    <w:p>
+      <w:pPr>
+        <w:pStyle w:val="BodyText"/>
+        <w:rPr>
+          <w:lang w:val="en-US"/>
+        </w:rPr>
+      </w:pPr>
+    </w:p>
+    <w:p>
+      <w:pPr>
+        <w:pStyle w:val="BodyText"/>
+        <w:rPr>
+          <w:lang w:val="en-US"/>
+        </w:rPr>
+      </w:pPr>
+    </w:p>
+    <w:p>
+      <w:pPr>
+        <w:pStyle w:val="BodyText"/>
+        <w:rPr>
+          <w:lang w:val="en-US"/>
+        </w:rPr>
+      </w:pPr>
+    </w:p>
+    <w:p>
+      <w:pPr>
+        <w:pStyle w:val="BodyText"/>
+        <w:rPr>
+          <w:lang w:val="en-US"/>
+        </w:rPr>
+      </w:pPr>
+    </w:p>
+    <w:p>
+      <w:pPr>
+        <w:pStyle w:val="BodyText"/>
+        <w:rPr>
+          <w:lang w:val="en-US"/>
+        </w:rPr>
+      </w:pPr>
+    </w:p>
+    <w:p>
+      <w:pPr>
+        <w:pStyle w:val="BodyText"/>
+        <w:rPr>
+          <w:lang w:val="en-US"/>
+        </w:rPr>
+      </w:pPr>
+    </w:p>
+    <w:p>
+      <w:pPr>
+        <w:pStyle w:val="BodyText"/>
+        <w:rPr>
+          <w:lang w:val="en-US"/>
+        </w:rPr>
+      </w:pPr>
+    </w:p>
+    <w:p>
+      <w:pPr>
+        <w:pStyle w:val="BodyText"/>
+        <w:rPr>
+          <w:lang w:val="en-US"/>
+        </w:rPr>
+      </w:pPr>
+    </w:p>
+    <w:p>
+      <w:pPr>
+        <w:pStyle w:val="BodyText"/>
+        <w:rPr>
+          <w:lang w:val="en-US"/>
+        </w:rPr>
+      </w:pPr>
+    </w:p>
+    <w:p>
+      <w:pPr>
+        <w:pStyle w:val="BodyText"/>
+        <w:rPr>
+          <w:lang w:val="en-US"/>
+        </w:rPr>
+      </w:pPr>
+    </w:p>
+    <w:p>
+      <w:pPr>
+        <w:pStyle w:val="BodyText"/>
+        <w:rPr>
+          <w:b/>
+          <w:bCs/>
+          <w:lang w:val="en-US"/>
+        </w:rPr>
+      </w:pPr>
+      <w:r>
+        <w:rPr>
+          <w:b/>
+          <w:bCs/>
+          <w:lang w:val="en-US"/>
+        </w:rPr>
+        <w:t>Next title</w:t>
+      </w:r>
+    </w:p>
+    <w:p>
+      <w:pPr>
+        <w:pStyle w:val="BodyText"/>
+        <w:jc w:val="left"/>
+        <w:rPr>
+          <w:lang w:val="en-US"/>
+        </w:rPr>
+      </w:pPr>
+      <w:r>
+        <w:rPr>
+          <w:lang w:val="en-US"/>
+        </w:rPr>
+        <w:t>11.07.2024</w:t>
+      </w:r>
+    </w:p>
+    <w:p>
+      <w:pPr>
+        <w:pStyle w:val="BodyText"/>
+        <w:rPr>
+          <w:lang w:val="en-US"/>
+        </w:rPr>
+      </w:pPr>
     </w:p>
     <w:p>
       <w:pPr>
@@ -998,7 +1930,21 @@
         <w:rPr>
           <w:lang w:val="en-US"/>
         </w:rPr>
-        <w:t>You must document what you have done, learned and when this have happened.</w:t>
+        <w:t xml:space="preserve">You must document what you have done, learned and when this </w:t>
+      </w:r>
+      <w:proofErr w:type="gramStart"/>
+      <w:r>
+        <w:rPr>
+          <w:lang w:val="en-US"/>
+        </w:rPr>
+        <w:t>have</w:t>
+      </w:r>
+      <w:proofErr w:type="gramEnd"/>
+      <w:r>
+        <w:rPr>
+          <w:lang w:val="en-US"/>
+        </w:rPr>
+        <w:t xml:space="preserve"> happened.</w:t>
       </w:r>
     </w:p>
     <w:sectPr>
@@ -3164,6 +4110,18 @@
       <w:lang w:val="fi-FI"/>
     </w:rPr>
   </w:style>
+  <w:style w:type="character" w:styleId="UnresolvedMention">
+    <w:name w:val="Unresolved Mention"/>
+    <w:basedOn w:val="DefaultParagraphFont"/>
+    <w:uiPriority w:val="99"/>
+    <w:semiHidden/>
+    <w:unhideWhenUsed/>
+    <w:rsid w:val="002909DB"/>
+    <w:rPr>
+      <w:color w:val="605E5C"/>
+      <w:shd w:val="clear" w:color="auto" w:fill="E1DFDD"/>
+    </w:rPr>
+  </w:style>
 </w:styles>
 </file>
 
@@ -3463,6 +4421,15 @@
 </file>
 
 <file path=customXml/item1.xml><?xml version="1.0" encoding="utf-8"?>
+<p:properties xmlns:p="http://schemas.microsoft.com/office/2006/metadata/properties" xmlns:xsi="http://www.w3.org/2001/XMLSchema-instance" xmlns:pc="http://schemas.microsoft.com/office/infopath/2007/PartnerControls">
+  <documentManagement>
+    <PublishingExpirationDate xmlns="http://schemas.microsoft.com/sharepoint/v3" xsi:nil="true"/>
+    <PublishingStartDate xmlns="http://schemas.microsoft.com/sharepoint/v3" xsi:nil="true"/>
+  </documentManagement>
+</p:properties>
+</file>
+
+<file path=customXml/item2.xml><?xml version="1.0" encoding="utf-8"?>
 <ct:contentTypeSchema xmlns:ct="http://schemas.microsoft.com/office/2006/metadata/contentType" xmlns:ma="http://schemas.microsoft.com/office/2006/metadata/properties/metaAttributes" ct:_="" ma:_="" ma:contentTypeName="Asiakirja" ma:contentTypeID="0x01010017418C401CCB2042A3A99A19F43F356D" ma:contentTypeVersion="1" ma:contentTypeDescription="Luo uusi asiakirja." ma:contentTypeScope="" ma:versionID="f4b075d3ca74a5dbaed73e767a156aa0">
   <xsd:schema xmlns:xsd="http://www.w3.org/2001/XMLSchema" xmlns:p="http://schemas.microsoft.com/office/2006/metadata/properties" xmlns:ns1="http://schemas.microsoft.com/sharepoint/v3" targetNamespace="http://schemas.microsoft.com/office/2006/metadata/properties" ma:root="true" ma:fieldsID="4340a008e99365d80b71206bae222996" ns1:_="">
     <xsd:import namespace="http://schemas.microsoft.com/sharepoint/v3"/>
@@ -3528,7 +4495,7 @@
 </ct:contentTypeSchema>
 </file>
 
-<file path=customXml/item2.xml><?xml version="1.0" encoding="utf-8"?>
+<file path=customXml/item3.xml><?xml version="1.0" encoding="utf-8"?>
 <?mso-contentType ?>
 <FormTemplates xmlns="http://schemas.microsoft.com/sharepoint/v3/contenttype/forms">
   <Display>DocumentLibraryForm</Display>
@@ -3537,16 +4504,17 @@
 </FormTemplates>
 </file>
 
-<file path=customXml/item3.xml><?xml version="1.0" encoding="utf-8"?>
-<p:properties xmlns:p="http://schemas.microsoft.com/office/2006/metadata/properties" xmlns:xsi="http://www.w3.org/2001/XMLSchema-instance" xmlns:pc="http://schemas.microsoft.com/office/infopath/2007/PartnerControls">
-  <documentManagement>
-    <PublishingExpirationDate xmlns="http://schemas.microsoft.com/sharepoint/v3" xsi:nil="true"/>
-    <PublishingStartDate xmlns="http://schemas.microsoft.com/sharepoint/v3" xsi:nil="true"/>
-  </documentManagement>
-</p:properties>
+<file path=customXml/itemProps1.xml><?xml version="1.0" encoding="utf-8"?>
+<ds:datastoreItem xmlns:ds="http://schemas.openxmlformats.org/officeDocument/2006/customXml" ds:itemID="{FA8F0064-303C-446D-896E-46EEB9A79DC3}">
+  <ds:schemaRefs>
+    <ds:schemaRef ds:uri="http://schemas.microsoft.com/office/2006/metadata/properties"/>
+    <ds:schemaRef ds:uri="http://schemas.microsoft.com/office/infopath/2007/PartnerControls"/>
+    <ds:schemaRef ds:uri="http://schemas.microsoft.com/sharepoint/v3"/>
+  </ds:schemaRefs>
+</ds:datastoreItem>
 </file>
 
-<file path=customXml/itemProps1.xml><?xml version="1.0" encoding="utf-8"?>
+<file path=customXml/itemProps2.xml><?xml version="1.0" encoding="utf-8"?>
 <ds:datastoreItem xmlns:ds="http://schemas.openxmlformats.org/officeDocument/2006/customXml" ds:itemID="{B9A87442-5A7B-46FD-BD28-170CE9B7256F}">
   <ds:schemaRefs>
     <ds:schemaRef ds:uri="http://schemas.microsoft.com/office/2006/metadata/contentType"/>
@@ -3563,20 +4531,10 @@
 </ds:datastoreItem>
 </file>
 
-<file path=customXml/itemProps2.xml><?xml version="1.0" encoding="utf-8"?>
+<file path=customXml/itemProps3.xml><?xml version="1.0" encoding="utf-8"?>
 <ds:datastoreItem xmlns:ds="http://schemas.openxmlformats.org/officeDocument/2006/customXml" ds:itemID="{13FBD2FA-5696-460D-A278-9A302A0F72AE}">
   <ds:schemaRefs>
     <ds:schemaRef ds:uri="http://schemas.microsoft.com/sharepoint/v3/contenttype/forms"/>
   </ds:schemaRefs>
 </ds:datastoreItem>
-</file>
-
-<file path=customXml/itemProps3.xml><?xml version="1.0" encoding="utf-8"?>
-<ds:datastoreItem xmlns:ds="http://schemas.openxmlformats.org/officeDocument/2006/customXml" ds:itemID="{FA8F0064-303C-446D-896E-46EEB9A79DC3}">
-  <ds:schemaRefs>
-    <ds:schemaRef ds:uri="http://schemas.microsoft.com/office/2006/metadata/properties"/>
-    <ds:schemaRef ds:uri="http://schemas.microsoft.com/office/infopath/2007/PartnerControls"/>
-    <ds:schemaRef ds:uri="http://schemas.microsoft.com/sharepoint/v3"/>
-  </ds:schemaRefs>
-</ds:datastoreItem>
 </file>
</xml_diff>

<commit_message>
Added menu button in top right corner with smooth transition.
</commit_message>
<xml_diff>
--- a/learning_diaries/Learning_diary_Damian_Zukowski.docx
+++ b/learning_diaries/Learning_diary_Damian_Zukowski.docx
@@ -684,38 +684,46 @@
         <w:rPr>
           <w:lang w:val="en-US"/>
         </w:rPr>
-        <w:t xml:space="preserve"> </w:t>
-      </w:r>
-      <w:r>
-        <w:rPr>
-          <w:lang w:val="en-US"/>
-        </w:rPr>
-        <w:t>Third</w:t>
-      </w:r>
-      <w:r>
-        <w:rPr>
-          <w:lang w:val="en-US"/>
-        </w:rPr>
-        <w:t xml:space="preserve"> video guide – </w:t>
-      </w:r>
-      <w:r>
-        <w:rPr>
-          <w:lang w:val="en-US"/>
-        </w:rPr>
-        <w:t>Rotating menu button</w:t>
-      </w:r>
-    </w:p>
-    <w:p>
-      <w:pPr>
-        <w:rPr>
-          <w:lang w:val="en-US"/>
-        </w:rPr>
-      </w:pPr>
-      <w:r>
-        <w:rPr>
-          <w:lang w:val="en-US"/>
-        </w:rPr>
-        <w:t>Learning outcome: what did I learn</w:t>
+        <w:t xml:space="preserve"> Third video guide – Rotating menu button</w:t>
+      </w:r>
+    </w:p>
+    <w:p>
+      <w:pPr>
+        <w:rPr>
+          <w:lang w:val="en-US"/>
+        </w:rPr>
+      </w:pPr>
+      <w:r>
+        <w:rPr>
+          <w:lang w:val="en-US"/>
+        </w:rPr>
+        <w:t xml:space="preserve">Learning outcome: </w:t>
+      </w:r>
+      <w:r>
+        <w:rPr>
+          <w:lang w:val="en-US"/>
+        </w:rPr>
+        <w:t xml:space="preserve">Created a rotating menu button with some basic JavaScript and styling in Sass. </w:t>
+      </w:r>
+      <w:r>
+        <w:rPr>
+          <w:lang w:val="en-US"/>
+        </w:rPr>
+        <w:t xml:space="preserve">The 3 lines button switches to X shape after being pressed and the transition is smooth, thanks to </w:t>
+      </w:r>
+      <w:proofErr w:type="spellStart"/>
+      <w:r>
+        <w:rPr>
+          <w:lang w:val="en-US"/>
+        </w:rPr>
+        <w:t>easeOut</w:t>
+      </w:r>
+      <w:proofErr w:type="spellEnd"/>
+      <w:r>
+        <w:rPr>
+          <w:lang w:val="en-US"/>
+        </w:rPr>
+        <w:t xml:space="preserve"> function.</w:t>
       </w:r>
     </w:p>
     <w:p>
@@ -757,7 +765,6 @@
         <w:rPr>
           <w:lang w:val="en-US"/>
         </w:rPr>
-        <w:lastRenderedPageBreak/>
         <w:t>Date :</w:t>
       </w:r>
       <w:proofErr w:type="gramEnd"/>
@@ -1494,6 +1501,40 @@
         <w:rPr>
           <w:lang w:val="en-US"/>
         </w:rPr>
+        <w:t xml:space="preserve">I learned how to create </w:t>
+      </w:r>
+      <w:proofErr w:type="gramStart"/>
+      <w:r>
+        <w:rPr>
+          <w:lang w:val="en-US"/>
+        </w:rPr>
+        <w:t>own</w:t>
+      </w:r>
+      <w:proofErr w:type="gramEnd"/>
+      <w:r>
+        <w:rPr>
+          <w:lang w:val="en-US"/>
+        </w:rPr>
+        <w:t xml:space="preserve"> functions called </w:t>
+      </w:r>
+      <w:proofErr w:type="spellStart"/>
+      <w:r>
+        <w:rPr>
+          <w:lang w:val="en-US"/>
+        </w:rPr>
+        <w:t>mixins</w:t>
+      </w:r>
+      <w:proofErr w:type="spellEnd"/>
+      <w:r>
+        <w:rPr>
+          <w:lang w:val="en-US"/>
+        </w:rPr>
+        <w:t xml:space="preserve">, and defining own variables, both in Sass. </w:t>
+      </w:r>
+      <w:r>
+        <w:rPr>
+          <w:lang w:val="en-US"/>
+        </w:rPr>
         <w:t>Overall, there was quite much coding involved today, both HTML and Sass</w:t>
       </w:r>
       <w:r>
@@ -1554,128 +1595,221 @@
           <w:bCs/>
           <w:lang w:val="en-US"/>
         </w:rPr>
-        <w:t>Next title</w:t>
-      </w:r>
-    </w:p>
-    <w:p>
-      <w:pPr>
-        <w:pStyle w:val="BodyText"/>
-        <w:jc w:val="left"/>
-        <w:rPr>
-          <w:lang w:val="en-US"/>
-        </w:rPr>
-      </w:pPr>
-      <w:r>
-        <w:rPr>
-          <w:lang w:val="en-US"/>
-        </w:rPr>
-        <w:t>11.07.2024</w:t>
-      </w:r>
-    </w:p>
-    <w:p>
-      <w:pPr>
-        <w:pStyle w:val="BodyText"/>
-        <w:jc w:val="left"/>
-        <w:rPr>
-          <w:lang w:val="en-US"/>
-        </w:rPr>
-      </w:pPr>
-    </w:p>
-    <w:p>
-      <w:pPr>
-        <w:pStyle w:val="BodyText"/>
-        <w:rPr>
-          <w:lang w:val="en-US"/>
-        </w:rPr>
-      </w:pPr>
-    </w:p>
-    <w:p>
-      <w:pPr>
-        <w:pStyle w:val="BodyText"/>
-        <w:rPr>
-          <w:lang w:val="en-US"/>
-        </w:rPr>
-      </w:pPr>
-    </w:p>
-    <w:p>
-      <w:pPr>
-        <w:pStyle w:val="BodyText"/>
-        <w:rPr>
-          <w:lang w:val="en-US"/>
-        </w:rPr>
-      </w:pPr>
-    </w:p>
-    <w:p>
-      <w:pPr>
-        <w:pStyle w:val="BodyText"/>
-        <w:rPr>
-          <w:lang w:val="en-US"/>
-        </w:rPr>
-      </w:pPr>
-    </w:p>
-    <w:p>
-      <w:pPr>
-        <w:pStyle w:val="BodyText"/>
-        <w:rPr>
-          <w:lang w:val="en-US"/>
-        </w:rPr>
-      </w:pPr>
-    </w:p>
-    <w:p>
-      <w:pPr>
-        <w:pStyle w:val="BodyText"/>
-        <w:rPr>
-          <w:lang w:val="en-US"/>
-        </w:rPr>
-      </w:pPr>
-    </w:p>
-    <w:p>
-      <w:pPr>
-        <w:pStyle w:val="BodyText"/>
-        <w:rPr>
-          <w:lang w:val="en-US"/>
-        </w:rPr>
-      </w:pPr>
-    </w:p>
-    <w:p>
-      <w:pPr>
-        <w:pStyle w:val="BodyText"/>
-        <w:rPr>
-          <w:lang w:val="en-US"/>
-        </w:rPr>
-      </w:pPr>
-    </w:p>
-    <w:p>
-      <w:pPr>
-        <w:pStyle w:val="BodyText"/>
-        <w:rPr>
-          <w:lang w:val="en-US"/>
-        </w:rPr>
-      </w:pPr>
-    </w:p>
-    <w:p>
-      <w:pPr>
-        <w:pStyle w:val="BodyText"/>
-        <w:rPr>
-          <w:lang w:val="en-US"/>
-        </w:rPr>
-      </w:pPr>
-    </w:p>
-    <w:p>
-      <w:pPr>
-        <w:pStyle w:val="BodyText"/>
+        <w:t xml:space="preserve">Making </w:t>
+      </w:r>
+      <w:r>
         <w:rPr>
           <w:b/>
           <w:bCs/>
           <w:lang w:val="en-US"/>
         </w:rPr>
-      </w:pPr>
+        <w:t xml:space="preserve">smooth </w:t>
+      </w:r>
       <w:r>
         <w:rPr>
           <w:b/>
           <w:bCs/>
           <w:lang w:val="en-US"/>
         </w:rPr>
+        <w:t>Menu button with JavaScript and Sass styling</w:t>
+      </w:r>
+    </w:p>
+    <w:p>
+      <w:pPr>
+        <w:pStyle w:val="BodyText"/>
+        <w:jc w:val="left"/>
+        <w:rPr>
+          <w:lang w:val="en-US"/>
+        </w:rPr>
+      </w:pPr>
+      <w:r>
+        <w:rPr>
+          <w:lang w:val="en-US"/>
+        </w:rPr>
+        <w:t>11.07.2024</w:t>
+      </w:r>
+    </w:p>
+    <w:p>
+      <w:pPr>
+        <w:pStyle w:val="BodyText"/>
+        <w:jc w:val="left"/>
+        <w:rPr>
+          <w:lang w:val="en-US"/>
+        </w:rPr>
+      </w:pPr>
+    </w:p>
+    <w:p>
+      <w:pPr>
+        <w:pStyle w:val="BodyText"/>
+        <w:jc w:val="left"/>
+        <w:rPr>
+          <w:lang w:val="en-US"/>
+        </w:rPr>
+      </w:pPr>
+      <w:r>
+        <w:rPr>
+          <w:lang w:val="en-US"/>
+        </w:rPr>
+        <w:t xml:space="preserve">Today I have created a rotating menu button with Sass and some basic JavaScript. JS </w:t>
+      </w:r>
+      <w:r>
+        <w:rPr>
+          <w:lang w:val="en-US"/>
+        </w:rPr>
+        <w:t>injects</w:t>
+      </w:r>
+      <w:r>
+        <w:rPr>
+          <w:lang w:val="en-US"/>
+        </w:rPr>
+        <w:t xml:space="preserve"> certain classes into my HTML</w:t>
+      </w:r>
+      <w:r>
+        <w:rPr>
+          <w:lang w:val="en-US"/>
+        </w:rPr>
+        <w:t xml:space="preserve"> code, “show” and “close”, and </w:t>
+      </w:r>
+      <w:r>
+        <w:rPr>
+          <w:lang w:val="en-US"/>
+        </w:rPr>
+        <w:t>that allows the fluid transition from 3 lines into an X</w:t>
+      </w:r>
+      <w:r>
+        <w:rPr>
+          <w:lang w:val="en-US"/>
+        </w:rPr>
+        <w:t xml:space="preserve"> shape</w:t>
+      </w:r>
+      <w:r>
+        <w:rPr>
+          <w:lang w:val="en-US"/>
+        </w:rPr>
+        <w:t>.</w:t>
+      </w:r>
+      <w:r>
+        <w:rPr>
+          <w:lang w:val="en-US"/>
+        </w:rPr>
+        <w:t xml:space="preserve"> The transition is smooth thanks to </w:t>
+      </w:r>
+      <w:proofErr w:type="spellStart"/>
+      <w:r>
+        <w:rPr>
+          <w:lang w:val="en-US"/>
+        </w:rPr>
+        <w:t>easeOut</w:t>
+      </w:r>
+      <w:proofErr w:type="spellEnd"/>
+      <w:r>
+        <w:rPr>
+          <w:lang w:val="en-US"/>
+        </w:rPr>
+        <w:t xml:space="preserve"> </w:t>
+      </w:r>
+      <w:r>
+        <w:rPr>
+          <w:lang w:val="en-US"/>
+        </w:rPr>
+        <w:t>“</w:t>
+      </w:r>
+      <w:proofErr w:type="spellStart"/>
+      <w:r>
+        <w:rPr>
+          <w:lang w:val="en-US"/>
+        </w:rPr>
+        <w:t>mixin</w:t>
+      </w:r>
+      <w:proofErr w:type="spellEnd"/>
+      <w:r>
+        <w:rPr>
+          <w:lang w:val="en-US"/>
+        </w:rPr>
+        <w:t xml:space="preserve">” </w:t>
+      </w:r>
+      <w:r>
+        <w:rPr>
+          <w:lang w:val="en-US"/>
+        </w:rPr>
+        <w:t>function defined in the previous lesson.</w:t>
+      </w:r>
+      <w:r>
+        <w:rPr>
+          <w:lang w:val="en-US"/>
+        </w:rPr>
+        <w:t xml:space="preserve"> These classes have defined styles in Sass and there is still some work to be done there as I want it perfected</w:t>
+      </w:r>
+      <w:r>
+        <w:rPr>
+          <w:lang w:val="en-US"/>
+        </w:rPr>
+        <w:t xml:space="preserve"> and more customized.</w:t>
+      </w:r>
+      <w:r>
+        <w:rPr>
+          <w:lang w:val="en-US"/>
+        </w:rPr>
+        <w:t xml:space="preserve"> </w:t>
+      </w:r>
+    </w:p>
+    <w:p>
+      <w:pPr>
+        <w:pStyle w:val="BodyText"/>
+        <w:rPr>
+          <w:lang w:val="en-US"/>
+        </w:rPr>
+      </w:pPr>
+      <w:r>
+        <w:rPr>
+          <w:lang w:val="en-US"/>
+        </w:rPr>
+        <w:t xml:space="preserve">That was my first experience with JavaScript and for now it looks quite cryptic. It is an integral part of </w:t>
+      </w:r>
+      <w:r>
+        <w:rPr>
+          <w:lang w:val="en-US"/>
+        </w:rPr>
+        <w:t>the front</w:t>
+      </w:r>
+      <w:r>
+        <w:rPr>
+          <w:lang w:val="en-US"/>
+        </w:rPr>
+        <w:t>-end and I will dig deeper into it in the future.</w:t>
+      </w:r>
+    </w:p>
+    <w:p>
+      <w:pPr>
+        <w:pStyle w:val="BodyText"/>
+        <w:rPr>
+          <w:lang w:val="en-US"/>
+        </w:rPr>
+      </w:pPr>
+    </w:p>
+    <w:p>
+      <w:pPr>
+        <w:pStyle w:val="BodyText"/>
+        <w:rPr>
+          <w:lang w:val="en-US"/>
+        </w:rPr>
+      </w:pPr>
+    </w:p>
+    <w:p>
+      <w:pPr>
+        <w:pStyle w:val="BodyText"/>
+        <w:rPr>
+          <w:b/>
+          <w:bCs/>
+          <w:lang w:val="en-US"/>
+        </w:rPr>
+      </w:pPr>
+      <w:r>
+        <w:rPr>
+          <w:b/>
+          <w:bCs/>
+          <w:lang w:val="en-US"/>
+        </w:rPr>
         <w:t>Next title</w:t>
       </w:r>
     </w:p>
@@ -1691,7 +1825,19 @@
         <w:rPr>
           <w:lang w:val="en-US"/>
         </w:rPr>
-        <w:t>11.07.2024</w:t>
+        <w:t>1</w:t>
+      </w:r>
+      <w:r>
+        <w:rPr>
+          <w:lang w:val="en-US"/>
+        </w:rPr>
+        <w:t>2</w:t>
+      </w:r>
+      <w:r>
+        <w:rPr>
+          <w:lang w:val="en-US"/>
+        </w:rPr>
+        <w:t>.07.2024</w:t>
       </w:r>
     </w:p>
     <w:p>
@@ -4421,12 +4567,12 @@
 </file>
 
 <file path=customXml/item1.xml><?xml version="1.0" encoding="utf-8"?>
-<p:properties xmlns:p="http://schemas.microsoft.com/office/2006/metadata/properties" xmlns:xsi="http://www.w3.org/2001/XMLSchema-instance" xmlns:pc="http://schemas.microsoft.com/office/infopath/2007/PartnerControls">
-  <documentManagement>
-    <PublishingExpirationDate xmlns="http://schemas.microsoft.com/sharepoint/v3" xsi:nil="true"/>
-    <PublishingStartDate xmlns="http://schemas.microsoft.com/sharepoint/v3" xsi:nil="true"/>
-  </documentManagement>
-</p:properties>
+<?mso-contentType ?>
+<FormTemplates xmlns="http://schemas.microsoft.com/sharepoint/v3/contenttype/forms">
+  <Display>DocumentLibraryForm</Display>
+  <Edit>DocumentLibraryForm</Edit>
+  <New>DocumentLibraryForm</New>
+</FormTemplates>
 </file>
 
 <file path=customXml/item2.xml><?xml version="1.0" encoding="utf-8"?>
@@ -4496,20 +4642,18 @@
 </file>
 
 <file path=customXml/item3.xml><?xml version="1.0" encoding="utf-8"?>
-<?mso-contentType ?>
-<FormTemplates xmlns="http://schemas.microsoft.com/sharepoint/v3/contenttype/forms">
-  <Display>DocumentLibraryForm</Display>
-  <Edit>DocumentLibraryForm</Edit>
-  <New>DocumentLibraryForm</New>
-</FormTemplates>
+<p:properties xmlns:p="http://schemas.microsoft.com/office/2006/metadata/properties" xmlns:xsi="http://www.w3.org/2001/XMLSchema-instance" xmlns:pc="http://schemas.microsoft.com/office/infopath/2007/PartnerControls">
+  <documentManagement>
+    <PublishingExpirationDate xmlns="http://schemas.microsoft.com/sharepoint/v3" xsi:nil="true"/>
+    <PublishingStartDate xmlns="http://schemas.microsoft.com/sharepoint/v3" xsi:nil="true"/>
+  </documentManagement>
+</p:properties>
 </file>
 
 <file path=customXml/itemProps1.xml><?xml version="1.0" encoding="utf-8"?>
-<ds:datastoreItem xmlns:ds="http://schemas.openxmlformats.org/officeDocument/2006/customXml" ds:itemID="{FA8F0064-303C-446D-896E-46EEB9A79DC3}">
+<ds:datastoreItem xmlns:ds="http://schemas.openxmlformats.org/officeDocument/2006/customXml" ds:itemID="{13FBD2FA-5696-460D-A278-9A302A0F72AE}">
   <ds:schemaRefs>
-    <ds:schemaRef ds:uri="http://schemas.microsoft.com/office/2006/metadata/properties"/>
-    <ds:schemaRef ds:uri="http://schemas.microsoft.com/office/infopath/2007/PartnerControls"/>
-    <ds:schemaRef ds:uri="http://schemas.microsoft.com/sharepoint/v3"/>
+    <ds:schemaRef ds:uri="http://schemas.microsoft.com/sharepoint/v3/contenttype/forms"/>
   </ds:schemaRefs>
 </ds:datastoreItem>
 </file>
@@ -4532,9 +4676,11 @@
 </file>
 
 <file path=customXml/itemProps3.xml><?xml version="1.0" encoding="utf-8"?>
-<ds:datastoreItem xmlns:ds="http://schemas.openxmlformats.org/officeDocument/2006/customXml" ds:itemID="{13FBD2FA-5696-460D-A278-9A302A0F72AE}">
+<ds:datastoreItem xmlns:ds="http://schemas.openxmlformats.org/officeDocument/2006/customXml" ds:itemID="{FA8F0064-303C-446D-896E-46EEB9A79DC3}">
   <ds:schemaRefs>
-    <ds:schemaRef ds:uri="http://schemas.microsoft.com/sharepoint/v3/contenttype/forms"/>
+    <ds:schemaRef ds:uri="http://schemas.microsoft.com/office/2006/metadata/properties"/>
+    <ds:schemaRef ds:uri="http://schemas.microsoft.com/office/infopath/2007/PartnerControls"/>
+    <ds:schemaRef ds:uri="http://schemas.microsoft.com/sharepoint/v3"/>
   </ds:schemaRefs>
 </ds:datastoreItem>
 </file>
</xml_diff>

<commit_message>
Added smooth Menu overlay with temporary logo and nav buttons
</commit_message>
<xml_diff>
--- a/learning_diaries/Learning_diary_Damian_Zukowski.docx
+++ b/learning_diaries/Learning_diary_Damian_Zukowski.docx
@@ -322,59 +322,496 @@
     </w:p>
     <w:p>
       <w:pPr>
-        <w:pStyle w:val="Heading5"/>
-        <w:numPr>
-          <w:ilvl w:val="0"/>
-          <w:numId w:val="0"/>
-        </w:numPr>
-        <w:jc w:val="left"/>
-        <w:rPr>
-          <w:sz w:val="24"/>
-          <w:szCs w:val="24"/>
-          <w:lang w:val="en-US"/>
-        </w:rPr>
-      </w:pPr>
-    </w:p>
-    <w:p>
-      <w:pPr>
-        <w:rPr>
-          <w:lang w:val="en-US"/>
-        </w:rPr>
-      </w:pPr>
-      <w:proofErr w:type="gramStart"/>
-      <w:r>
-        <w:rPr>
-          <w:lang w:val="en-US"/>
-        </w:rPr>
-        <w:t>Date :</w:t>
-      </w:r>
-      <w:proofErr w:type="gramEnd"/>
-      <w:r>
-        <w:rPr>
-          <w:lang w:val="en-US"/>
-        </w:rPr>
-        <w:t xml:space="preserve"> ( date here)</w:t>
-      </w:r>
-    </w:p>
-    <w:p>
-      <w:pPr>
-        <w:rPr>
-          <w:lang w:val="en-US"/>
-        </w:rPr>
-      </w:pPr>
-      <w:proofErr w:type="gramStart"/>
-      <w:r>
-        <w:rPr>
-          <w:lang w:val="en-US"/>
-        </w:rPr>
-        <w:t>Activity :</w:t>
-      </w:r>
-      <w:proofErr w:type="gramEnd"/>
-      <w:r>
-        <w:rPr>
-          <w:lang w:val="en-US"/>
-        </w:rPr>
-        <w:t xml:space="preserve"> Video lecture or other activity details here</w:t>
+        <w:rPr>
+          <w:lang w:val="en-US"/>
+        </w:rPr>
+      </w:pPr>
+    </w:p>
+    <w:p>
+      <w:pPr>
+        <w:rPr>
+          <w:lang w:val="en-US"/>
+        </w:rPr>
+      </w:pPr>
+      <w:r>
+        <w:rPr>
+          <w:lang w:val="en-US"/>
+        </w:rPr>
+        <w:t xml:space="preserve">Date : </w:t>
+      </w:r>
+      <w:r>
+        <w:rPr>
+          <w:lang w:val="en-US"/>
+        </w:rPr>
+        <w:t>04.06.2024</w:t>
+      </w:r>
+    </w:p>
+    <w:p>
+      <w:pPr>
+        <w:rPr>
+          <w:lang w:val="en-US"/>
+        </w:rPr>
+      </w:pPr>
+      <w:r>
+        <w:rPr>
+          <w:lang w:val="en-US"/>
+        </w:rPr>
+        <w:t xml:space="preserve">Activity : </w:t>
+      </w:r>
+      <w:r>
+        <w:rPr>
+          <w:lang w:val="en-US"/>
+        </w:rPr>
+        <w:t xml:space="preserve">First video </w:t>
+      </w:r>
+      <w:r>
+        <w:rPr>
+          <w:lang w:val="en-US"/>
+        </w:rPr>
+        <w:t>guide</w:t>
+      </w:r>
+      <w:r>
+        <w:rPr>
+          <w:lang w:val="en-US"/>
+        </w:rPr>
+        <w:t xml:space="preserve"> about Portfolio Website – Sass workflow setup.</w:t>
+      </w:r>
+    </w:p>
+    <w:p>
+      <w:pPr>
+        <w:rPr>
+          <w:lang w:val="en-US"/>
+        </w:rPr>
+      </w:pPr>
+      <w:r>
+        <w:rPr>
+          <w:lang w:val="en-US"/>
+        </w:rPr>
+        <w:t xml:space="preserve">Learning outcome: </w:t>
+      </w:r>
+      <w:r>
+        <w:rPr>
+          <w:lang w:val="en-US"/>
+        </w:rPr>
+        <w:t>Basics of Sass as a CSS preprocessor. Responsive design – dynamic layout changes for different screen sizes. A few helpful VS Code extensions and what they do.</w:t>
+      </w:r>
+    </w:p>
+    <w:p>
+      <w:pPr>
+        <w:rPr>
+          <w:lang w:val="en-US"/>
+        </w:rPr>
+      </w:pPr>
+    </w:p>
+    <w:p>
+      <w:pPr>
+        <w:rPr>
+          <w:lang w:val="en-US"/>
+        </w:rPr>
+      </w:pPr>
+    </w:p>
+    <w:p>
+      <w:pPr>
+        <w:rPr>
+          <w:lang w:val="en-US"/>
+        </w:rPr>
+      </w:pPr>
+      <w:r>
+        <w:rPr>
+          <w:lang w:val="en-US"/>
+        </w:rPr>
+        <w:t xml:space="preserve">Date : </w:t>
+      </w:r>
+      <w:r>
+        <w:rPr>
+          <w:lang w:val="en-US"/>
+        </w:rPr>
+        <w:t>0</w:t>
+      </w:r>
+      <w:r>
+        <w:rPr>
+          <w:lang w:val="en-US"/>
+        </w:rPr>
+        <w:t>9</w:t>
+      </w:r>
+      <w:r>
+        <w:rPr>
+          <w:lang w:val="en-US"/>
+        </w:rPr>
+        <w:t>.0</w:t>
+      </w:r>
+      <w:r>
+        <w:rPr>
+          <w:lang w:val="en-US"/>
+        </w:rPr>
+        <w:t>7</w:t>
+      </w:r>
+      <w:r>
+        <w:rPr>
+          <w:lang w:val="en-US"/>
+        </w:rPr>
+        <w:t>.2024</w:t>
+      </w:r>
+    </w:p>
+    <w:p>
+      <w:pPr>
+        <w:rPr>
+          <w:lang w:val="en-US"/>
+        </w:rPr>
+      </w:pPr>
+      <w:r>
+        <w:rPr>
+          <w:lang w:val="en-US"/>
+        </w:rPr>
+        <w:t xml:space="preserve">Activity : </w:t>
+      </w:r>
+      <w:r>
+        <w:rPr>
+          <w:lang w:val="en-US"/>
+        </w:rPr>
+        <w:t>Second video guide – Homepage structure and Sass/CSS styling</w:t>
+      </w:r>
+    </w:p>
+    <w:p>
+      <w:pPr>
+        <w:rPr>
+          <w:lang w:val="en-US"/>
+        </w:rPr>
+      </w:pPr>
+      <w:r>
+        <w:rPr>
+          <w:lang w:val="en-US"/>
+        </w:rPr>
+        <w:t xml:space="preserve">Learning outcome: </w:t>
+      </w:r>
+      <w:r>
+        <w:rPr>
+          <w:lang w:val="en-US"/>
+        </w:rPr>
+        <w:t>After creating a general HTML structure of index page, basic Sass styling was made. I learned about Sass variables and “</w:t>
+      </w:r>
+      <w:proofErr w:type="spellStart"/>
+      <w:r>
+        <w:rPr>
+          <w:lang w:val="en-US"/>
+        </w:rPr>
+        <w:t>mixins</w:t>
+      </w:r>
+      <w:proofErr w:type="spellEnd"/>
+      <w:r>
+        <w:rPr>
+          <w:lang w:val="en-US"/>
+        </w:rPr>
+        <w:t>”, which are kind</w:t>
+      </w:r>
+      <w:r>
+        <w:rPr>
+          <w:lang w:val="en-US"/>
+        </w:rPr>
+        <w:t xml:space="preserve"> of</w:t>
+      </w:r>
+      <w:r>
+        <w:rPr>
+          <w:lang w:val="en-US"/>
+        </w:rPr>
+        <w:t xml:space="preserve"> functions for styling.</w:t>
+      </w:r>
+      <w:r>
+        <w:rPr>
+          <w:lang w:val="en-US"/>
+        </w:rPr>
+        <w:t xml:space="preserve"> Another thing that was new to me is nesting inside </w:t>
+      </w:r>
+      <w:r>
+        <w:rPr>
+          <w:lang w:val="en-US"/>
+        </w:rPr>
+        <w:t>selectors.</w:t>
+      </w:r>
+    </w:p>
+    <w:p>
+      <w:pPr>
+        <w:rPr>
+          <w:lang w:val="en-US"/>
+        </w:rPr>
+      </w:pPr>
+    </w:p>
+    <w:p>
+      <w:pPr>
+        <w:rPr>
+          <w:lang w:val="en-US"/>
+        </w:rPr>
+      </w:pPr>
+    </w:p>
+    <w:p>
+      <w:pPr>
+        <w:rPr>
+          <w:lang w:val="en-US"/>
+        </w:rPr>
+      </w:pPr>
+      <w:r>
+        <w:rPr>
+          <w:lang w:val="en-US"/>
+        </w:rPr>
+        <w:t xml:space="preserve">Date : </w:t>
+      </w:r>
+      <w:r>
+        <w:rPr>
+          <w:lang w:val="en-US"/>
+        </w:rPr>
+        <w:t>11</w:t>
+      </w:r>
+      <w:r>
+        <w:rPr>
+          <w:lang w:val="en-US"/>
+        </w:rPr>
+        <w:t>.07.2024</w:t>
+      </w:r>
+    </w:p>
+    <w:p>
+      <w:pPr>
+        <w:rPr>
+          <w:lang w:val="en-US"/>
+        </w:rPr>
+      </w:pPr>
+      <w:r>
+        <w:rPr>
+          <w:lang w:val="en-US"/>
+        </w:rPr>
+        <w:t>Activity : Third video guide – Rotating menu button</w:t>
+      </w:r>
+    </w:p>
+    <w:p>
+      <w:pPr>
+        <w:rPr>
+          <w:lang w:val="en-US"/>
+        </w:rPr>
+      </w:pPr>
+      <w:r>
+        <w:rPr>
+          <w:lang w:val="en-US"/>
+        </w:rPr>
+        <w:t xml:space="preserve">Learning outcome: </w:t>
+      </w:r>
+      <w:r>
+        <w:rPr>
+          <w:lang w:val="en-US"/>
+        </w:rPr>
+        <w:t xml:space="preserve">Created a rotating menu button with some basic JavaScript and styling in Sass. </w:t>
+      </w:r>
+      <w:r>
+        <w:rPr>
+          <w:lang w:val="en-US"/>
+        </w:rPr>
+        <w:t xml:space="preserve">The 3 lines button switches to X shape after being pressed and the transition is smooth, thanks to </w:t>
+      </w:r>
+      <w:proofErr w:type="spellStart"/>
+      <w:r>
+        <w:rPr>
+          <w:lang w:val="en-US"/>
+        </w:rPr>
+        <w:t>easeOut</w:t>
+      </w:r>
+      <w:proofErr w:type="spellEnd"/>
+      <w:r>
+        <w:rPr>
+          <w:lang w:val="en-US"/>
+        </w:rPr>
+        <w:t xml:space="preserve"> function.</w:t>
+      </w:r>
+    </w:p>
+    <w:p>
+      <w:pPr>
+        <w:rPr>
+          <w:lang w:val="en-US"/>
+        </w:rPr>
+      </w:pPr>
+    </w:p>
+    <w:p>
+      <w:pPr>
+        <w:rPr>
+          <w:lang w:val="en-US"/>
+        </w:rPr>
+      </w:pPr>
+    </w:p>
+    <w:p>
+      <w:pPr>
+        <w:rPr>
+          <w:lang w:val="en-US"/>
+        </w:rPr>
+      </w:pPr>
+    </w:p>
+    <w:p>
+      <w:pPr>
+        <w:rPr>
+          <w:lang w:val="en-US"/>
+        </w:rPr>
+      </w:pPr>
+    </w:p>
+    <w:p>
+      <w:pPr>
+        <w:rPr>
+          <w:lang w:val="en-US"/>
+        </w:rPr>
+      </w:pPr>
+    </w:p>
+    <w:p>
+      <w:pPr>
+        <w:rPr>
+          <w:lang w:val="en-US"/>
+        </w:rPr>
+      </w:pPr>
+      <w:r>
+        <w:rPr>
+          <w:lang w:val="en-US"/>
+        </w:rPr>
+        <w:br w:type="page"/>
+      </w:r>
+    </w:p>
+    <w:p>
+      <w:pPr>
+        <w:rPr>
+          <w:lang w:val="en-US"/>
+        </w:rPr>
+      </w:pPr>
+      <w:r>
+        <w:rPr>
+          <w:lang w:val="en-US"/>
+        </w:rPr>
+        <w:lastRenderedPageBreak/>
+        <w:t xml:space="preserve">Date : </w:t>
+      </w:r>
+      <w:r>
+        <w:rPr>
+          <w:lang w:val="en-US"/>
+        </w:rPr>
+        <w:t>12</w:t>
+      </w:r>
+      <w:r>
+        <w:rPr>
+          <w:lang w:val="en-US"/>
+        </w:rPr>
+        <w:t>.07.2024</w:t>
+      </w:r>
+    </w:p>
+    <w:p>
+      <w:pPr>
+        <w:rPr>
+          <w:lang w:val="en-US"/>
+        </w:rPr>
+      </w:pPr>
+      <w:r>
+        <w:rPr>
+          <w:lang w:val="en-US"/>
+        </w:rPr>
+        <w:t xml:space="preserve">Activity : </w:t>
+      </w:r>
+      <w:r>
+        <w:rPr>
+          <w:lang w:val="en-US"/>
+        </w:rPr>
+        <w:t>Fourth</w:t>
+      </w:r>
+      <w:r>
+        <w:rPr>
+          <w:lang w:val="en-US"/>
+        </w:rPr>
+        <w:t xml:space="preserve"> video guide – </w:t>
+      </w:r>
+      <w:r>
+        <w:rPr>
+          <w:lang w:val="en-US"/>
+        </w:rPr>
+        <w:t>Menu overlay</w:t>
+      </w:r>
+    </w:p>
+    <w:p>
+      <w:pPr>
+        <w:rPr>
+          <w:lang w:val="en-US"/>
+        </w:rPr>
+      </w:pPr>
+      <w:r>
+        <w:rPr>
+          <w:lang w:val="en-US"/>
+        </w:rPr>
+        <w:t xml:space="preserve">Learning outcome: </w:t>
+      </w:r>
+      <w:r>
+        <w:rPr>
+          <w:lang w:val="en-US"/>
+        </w:rPr>
+        <w:t>Created a smoothly sliding Menu overlay that shows up after pressing the Menu button. It is made of 2 parts equal in size – left side will have a Brewery logo and the right side has navigation to other subpages that are not yet ready.</w:t>
+      </w:r>
+      <w:r>
+        <w:rPr>
+          <w:lang w:val="en-US"/>
+        </w:rPr>
+        <w:t xml:space="preserve"> Used my first FOR loop in Sass.</w:t>
+      </w:r>
+    </w:p>
+    <w:p>
+      <w:pPr>
+        <w:rPr>
+          <w:lang w:val="en-US"/>
+        </w:rPr>
+      </w:pPr>
+    </w:p>
+    <w:p>
+      <w:pPr>
+        <w:rPr>
+          <w:lang w:val="en-US"/>
+        </w:rPr>
+      </w:pPr>
+    </w:p>
+    <w:p>
+      <w:pPr>
+        <w:rPr>
+          <w:lang w:val="en-US"/>
+        </w:rPr>
+      </w:pPr>
+      <w:r>
+        <w:rPr>
+          <w:lang w:val="en-US"/>
+        </w:rPr>
+        <w:t xml:space="preserve">Date : </w:t>
+      </w:r>
+      <w:r>
+        <w:rPr>
+          <w:lang w:val="en-US"/>
+        </w:rPr>
+        <w:t>13</w:t>
+      </w:r>
+      <w:r>
+        <w:rPr>
+          <w:lang w:val="en-US"/>
+        </w:rPr>
+        <w:t>.07.2024</w:t>
+      </w:r>
+    </w:p>
+    <w:p>
+      <w:pPr>
+        <w:rPr>
+          <w:lang w:val="en-US"/>
+        </w:rPr>
+      </w:pPr>
+      <w:r>
+        <w:rPr>
+          <w:lang w:val="en-US"/>
+        </w:rPr>
+        <w:t xml:space="preserve">Activity : </w:t>
+      </w:r>
+      <w:r>
+        <w:rPr>
+          <w:lang w:val="en-US"/>
+        </w:rPr>
+        <w:t xml:space="preserve">Fourth video guide – </w:t>
+      </w:r>
+      <w:r>
+        <w:rPr>
+          <w:lang w:val="en-US"/>
+        </w:rPr>
+        <w:t>Responsiveness</w:t>
       </w:r>
     </w:p>
     <w:p>
@@ -403,397 +840,43 @@
           <w:lang w:val="en-US"/>
         </w:rPr>
       </w:pPr>
-      <w:proofErr w:type="gramStart"/>
-      <w:r>
-        <w:rPr>
-          <w:lang w:val="en-US"/>
-        </w:rPr>
-        <w:t>Date :</w:t>
-      </w:r>
-      <w:proofErr w:type="gramEnd"/>
-      <w:r>
-        <w:rPr>
-          <w:lang w:val="en-US"/>
-        </w:rPr>
-        <w:t xml:space="preserve"> </w:t>
-      </w:r>
-      <w:r>
-        <w:rPr>
-          <w:lang w:val="en-US"/>
-        </w:rPr>
-        <w:t>04.06.2024</w:t>
-      </w:r>
-    </w:p>
-    <w:p>
-      <w:pPr>
-        <w:rPr>
-          <w:lang w:val="en-US"/>
-        </w:rPr>
-      </w:pPr>
-      <w:proofErr w:type="gramStart"/>
-      <w:r>
-        <w:rPr>
-          <w:lang w:val="en-US"/>
-        </w:rPr>
-        <w:t>Activity :</w:t>
-      </w:r>
-      <w:proofErr w:type="gramEnd"/>
-      <w:r>
-        <w:rPr>
-          <w:lang w:val="en-US"/>
-        </w:rPr>
-        <w:t xml:space="preserve"> </w:t>
-      </w:r>
-      <w:r>
-        <w:rPr>
-          <w:lang w:val="en-US"/>
-        </w:rPr>
-        <w:t xml:space="preserve">First video </w:t>
-      </w:r>
-      <w:r>
-        <w:rPr>
-          <w:lang w:val="en-US"/>
-        </w:rPr>
-        <w:t>guide</w:t>
-      </w:r>
-      <w:r>
-        <w:rPr>
-          <w:lang w:val="en-US"/>
-        </w:rPr>
-        <w:t xml:space="preserve"> about Portfolio Website – Sass workflow setup.</w:t>
-      </w:r>
-    </w:p>
-    <w:p>
-      <w:pPr>
-        <w:rPr>
-          <w:lang w:val="en-US"/>
-        </w:rPr>
-      </w:pPr>
-      <w:r>
-        <w:rPr>
-          <w:lang w:val="en-US"/>
-        </w:rPr>
-        <w:t xml:space="preserve">Learning outcome: </w:t>
-      </w:r>
-      <w:r>
-        <w:rPr>
-          <w:lang w:val="en-US"/>
-        </w:rPr>
-        <w:t>Basics of Sass as a CSS preprocessor. Responsive design – dynamic layout changes for different screen sizes. A few helpful VS Code extensions and what they do.</w:t>
-      </w:r>
-    </w:p>
-    <w:p>
-      <w:pPr>
-        <w:rPr>
-          <w:lang w:val="en-US"/>
-        </w:rPr>
-      </w:pPr>
-    </w:p>
-    <w:p>
-      <w:pPr>
-        <w:rPr>
-          <w:lang w:val="en-US"/>
-        </w:rPr>
-      </w:pPr>
-    </w:p>
-    <w:p>
-      <w:pPr>
-        <w:rPr>
-          <w:lang w:val="en-US"/>
-        </w:rPr>
-      </w:pPr>
-      <w:proofErr w:type="gramStart"/>
-      <w:r>
-        <w:rPr>
-          <w:lang w:val="en-US"/>
-        </w:rPr>
-        <w:t>Date :</w:t>
-      </w:r>
-      <w:proofErr w:type="gramEnd"/>
-      <w:r>
-        <w:rPr>
-          <w:lang w:val="en-US"/>
-        </w:rPr>
-        <w:t xml:space="preserve"> </w:t>
-      </w:r>
-      <w:r>
-        <w:rPr>
-          <w:lang w:val="en-US"/>
-        </w:rPr>
-        <w:t>0</w:t>
-      </w:r>
-      <w:r>
-        <w:rPr>
-          <w:lang w:val="en-US"/>
-        </w:rPr>
-        <w:t>9</w:t>
-      </w:r>
-      <w:r>
-        <w:rPr>
-          <w:lang w:val="en-US"/>
-        </w:rPr>
-        <w:t>.0</w:t>
-      </w:r>
-      <w:r>
-        <w:rPr>
-          <w:lang w:val="en-US"/>
-        </w:rPr>
-        <w:t>7</w:t>
-      </w:r>
-      <w:r>
-        <w:rPr>
-          <w:lang w:val="en-US"/>
-        </w:rPr>
-        <w:t>.2024</w:t>
-      </w:r>
-    </w:p>
-    <w:p>
-      <w:pPr>
-        <w:rPr>
-          <w:lang w:val="en-US"/>
-        </w:rPr>
-      </w:pPr>
-      <w:proofErr w:type="gramStart"/>
-      <w:r>
-        <w:rPr>
-          <w:lang w:val="en-US"/>
-        </w:rPr>
-        <w:t>Activity :</w:t>
-      </w:r>
-      <w:proofErr w:type="gramEnd"/>
-      <w:r>
-        <w:rPr>
-          <w:lang w:val="en-US"/>
-        </w:rPr>
-        <w:t xml:space="preserve"> </w:t>
-      </w:r>
-      <w:r>
-        <w:rPr>
-          <w:lang w:val="en-US"/>
-        </w:rPr>
-        <w:t>Second video guide – Homepage structure and Sass/CSS styling</w:t>
-      </w:r>
-    </w:p>
-    <w:p>
-      <w:pPr>
-        <w:rPr>
-          <w:lang w:val="en-US"/>
-        </w:rPr>
-      </w:pPr>
-      <w:r>
-        <w:rPr>
-          <w:lang w:val="en-US"/>
-        </w:rPr>
-        <w:t xml:space="preserve">Learning outcome: </w:t>
-      </w:r>
-      <w:r>
-        <w:rPr>
-          <w:lang w:val="en-US"/>
-        </w:rPr>
-        <w:t>After creating a general HTML structure of index page, basic Sass styling was made. I learned about Sass variables and “</w:t>
-      </w:r>
-      <w:proofErr w:type="spellStart"/>
-      <w:r>
-        <w:rPr>
-          <w:lang w:val="en-US"/>
-        </w:rPr>
-        <w:t>mixins</w:t>
-      </w:r>
-      <w:proofErr w:type="spellEnd"/>
-      <w:r>
-        <w:rPr>
-          <w:lang w:val="en-US"/>
-        </w:rPr>
-        <w:t>”, which are kind</w:t>
-      </w:r>
-      <w:r>
-        <w:rPr>
-          <w:lang w:val="en-US"/>
-        </w:rPr>
-        <w:t xml:space="preserve"> of</w:t>
-      </w:r>
-      <w:r>
-        <w:rPr>
-          <w:lang w:val="en-US"/>
-        </w:rPr>
-        <w:t xml:space="preserve"> functions for styling.</w:t>
-      </w:r>
-      <w:r>
-        <w:rPr>
-          <w:lang w:val="en-US"/>
-        </w:rPr>
-        <w:t xml:space="preserve"> Another thing that was new to me is nesting inside </w:t>
-      </w:r>
-      <w:r>
-        <w:rPr>
-          <w:lang w:val="en-US"/>
-        </w:rPr>
-        <w:t>selectors.</w:t>
-      </w:r>
-    </w:p>
-    <w:p>
-      <w:pPr>
-        <w:rPr>
-          <w:lang w:val="en-US"/>
-        </w:rPr>
-      </w:pPr>
-    </w:p>
-    <w:p>
-      <w:pPr>
-        <w:rPr>
-          <w:lang w:val="en-US"/>
-        </w:rPr>
-      </w:pPr>
-    </w:p>
-    <w:p>
-      <w:pPr>
-        <w:rPr>
-          <w:lang w:val="en-US"/>
-        </w:rPr>
-      </w:pPr>
-      <w:proofErr w:type="gramStart"/>
-      <w:r>
-        <w:rPr>
-          <w:lang w:val="en-US"/>
-        </w:rPr>
-        <w:t>Date :</w:t>
-      </w:r>
-      <w:proofErr w:type="gramEnd"/>
-      <w:r>
-        <w:rPr>
-          <w:lang w:val="en-US"/>
-        </w:rPr>
-        <w:t xml:space="preserve"> 09.07.2024</w:t>
-      </w:r>
-    </w:p>
-    <w:p>
-      <w:pPr>
-        <w:rPr>
-          <w:lang w:val="en-US"/>
-        </w:rPr>
-      </w:pPr>
-      <w:proofErr w:type="gramStart"/>
-      <w:r>
-        <w:rPr>
-          <w:lang w:val="en-US"/>
-        </w:rPr>
-        <w:t>Activity :</w:t>
-      </w:r>
-      <w:proofErr w:type="gramEnd"/>
-      <w:r>
-        <w:rPr>
-          <w:lang w:val="en-US"/>
-        </w:rPr>
-        <w:t xml:space="preserve"> Third video guide – Rotating menu button</w:t>
-      </w:r>
-    </w:p>
-    <w:p>
-      <w:pPr>
-        <w:rPr>
-          <w:lang w:val="en-US"/>
-        </w:rPr>
-      </w:pPr>
-      <w:r>
-        <w:rPr>
-          <w:lang w:val="en-US"/>
-        </w:rPr>
-        <w:t xml:space="preserve">Learning outcome: </w:t>
-      </w:r>
-      <w:r>
-        <w:rPr>
-          <w:lang w:val="en-US"/>
-        </w:rPr>
-        <w:t xml:space="preserve">Created a rotating menu button with some basic JavaScript and styling in Sass. </w:t>
-      </w:r>
-      <w:r>
-        <w:rPr>
-          <w:lang w:val="en-US"/>
-        </w:rPr>
-        <w:t xml:space="preserve">The 3 lines button switches to X shape after being pressed and the transition is smooth, thanks to </w:t>
-      </w:r>
-      <w:proofErr w:type="spellStart"/>
-      <w:r>
-        <w:rPr>
-          <w:lang w:val="en-US"/>
-        </w:rPr>
-        <w:t>easeOut</w:t>
-      </w:r>
-      <w:proofErr w:type="spellEnd"/>
-      <w:r>
-        <w:rPr>
-          <w:lang w:val="en-US"/>
-        </w:rPr>
-        <w:t xml:space="preserve"> function.</w:t>
-      </w:r>
-    </w:p>
-    <w:p>
-      <w:pPr>
-        <w:rPr>
-          <w:lang w:val="en-US"/>
-        </w:rPr>
-      </w:pPr>
-    </w:p>
-    <w:p>
-      <w:pPr>
-        <w:rPr>
-          <w:lang w:val="en-US"/>
-        </w:rPr>
-      </w:pPr>
-    </w:p>
-    <w:p>
-      <w:pPr>
-        <w:rPr>
-          <w:lang w:val="en-US"/>
-        </w:rPr>
-      </w:pPr>
-    </w:p>
-    <w:p>
-      <w:pPr>
-        <w:rPr>
-          <w:lang w:val="en-US"/>
-        </w:rPr>
-      </w:pPr>
-    </w:p>
-    <w:p>
-      <w:pPr>
-        <w:rPr>
-          <w:lang w:val="en-US"/>
-        </w:rPr>
-      </w:pPr>
-      <w:proofErr w:type="gramStart"/>
-      <w:r>
-        <w:rPr>
-          <w:lang w:val="en-US"/>
-        </w:rPr>
-        <w:t>Date :</w:t>
-      </w:r>
-      <w:proofErr w:type="gramEnd"/>
-      <w:r>
-        <w:rPr>
-          <w:lang w:val="en-US"/>
-        </w:rPr>
-        <w:t xml:space="preserve"> 09.07.2024</w:t>
-      </w:r>
-    </w:p>
-    <w:p>
-      <w:pPr>
-        <w:rPr>
-          <w:lang w:val="en-US"/>
-        </w:rPr>
-      </w:pPr>
-      <w:proofErr w:type="gramStart"/>
-      <w:r>
-        <w:rPr>
-          <w:lang w:val="en-US"/>
-        </w:rPr>
-        <w:t>Activity :</w:t>
-      </w:r>
-      <w:proofErr w:type="gramEnd"/>
-      <w:r>
-        <w:rPr>
-          <w:lang w:val="en-US"/>
-        </w:rPr>
-        <w:t xml:space="preserve"> Second video guide – Homepage structure and Sass/CSS styling</w:t>
+    </w:p>
+    <w:p>
+      <w:pPr>
+        <w:rPr>
+          <w:lang w:val="en-US"/>
+        </w:rPr>
+      </w:pPr>
+      <w:r>
+        <w:rPr>
+          <w:lang w:val="en-US"/>
+        </w:rPr>
+        <w:t xml:space="preserve">Date : </w:t>
+      </w:r>
+      <w:r>
+        <w:rPr>
+          <w:lang w:val="en-US"/>
+        </w:rPr>
+        <w:t>14</w:t>
+      </w:r>
+      <w:r>
+        <w:rPr>
+          <w:lang w:val="en-US"/>
+        </w:rPr>
+        <w:t>.07.2024</w:t>
+      </w:r>
+    </w:p>
+    <w:p>
+      <w:pPr>
+        <w:rPr>
+          <w:lang w:val="en-US"/>
+        </w:rPr>
+      </w:pPr>
+      <w:r>
+        <w:rPr>
+          <w:lang w:val="en-US"/>
+        </w:rPr>
+        <w:t>Activity : Second video guide – Homepage structure and Sass/CSS styling</w:t>
       </w:r>
     </w:p>
     <w:p>
@@ -829,6 +912,38 @@
           <w:lang w:val="en-US"/>
         </w:rPr>
       </w:pPr>
+      <w:r>
+        <w:rPr>
+          <w:lang w:val="en-US"/>
+        </w:rPr>
+        <w:t>Date : 09.07.2024</w:t>
+      </w:r>
+    </w:p>
+    <w:p>
+      <w:pPr>
+        <w:rPr>
+          <w:lang w:val="en-US"/>
+        </w:rPr>
+      </w:pPr>
+      <w:r>
+        <w:rPr>
+          <w:lang w:val="en-US"/>
+        </w:rPr>
+        <w:t>Activity : Second video guide – Homepage structure and Sass/CSS styling</w:t>
+      </w:r>
+    </w:p>
+    <w:p>
+      <w:pPr>
+        <w:rPr>
+          <w:lang w:val="en-US"/>
+        </w:rPr>
+      </w:pPr>
+      <w:r>
+        <w:rPr>
+          <w:lang w:val="en-US"/>
+        </w:rPr>
+        <w:t>Learning outcome: what did I learn</w:t>
+      </w:r>
     </w:p>
     <w:p>
       <w:pPr>
@@ -1052,21 +1167,7 @@
         <w:rPr>
           <w:lang w:val="en-US"/>
         </w:rPr>
-        <w:t xml:space="preserve"> but </w:t>
-      </w:r>
-      <w:proofErr w:type="gramStart"/>
-      <w:r>
-        <w:rPr>
-          <w:lang w:val="en-US"/>
-        </w:rPr>
-        <w:t>in order to</w:t>
-      </w:r>
-      <w:proofErr w:type="gramEnd"/>
-      <w:r>
-        <w:rPr>
-          <w:lang w:val="en-US"/>
-        </w:rPr>
-        <w:t xml:space="preserve"> proceed further I needed to install additional packages like node-sass and a few extensions to VS Code to help me in the process.</w:t>
+        <w:t xml:space="preserve"> but in order to proceed further I needed to install additional packages like node-sass and a few extensions to VS Code to help me in the process.</w:t>
       </w:r>
     </w:p>
     <w:p>
@@ -1330,21 +1431,7 @@
         <w:rPr>
           <w:lang w:val="en-US"/>
         </w:rPr>
-        <w:t xml:space="preserve">stablediffusionweb.com to generate samples of my brewery’s products – beer </w:t>
-      </w:r>
-      <w:proofErr w:type="gramStart"/>
-      <w:r>
-        <w:rPr>
-          <w:lang w:val="en-US"/>
-        </w:rPr>
-        <w:t>etiquettes</w:t>
-      </w:r>
-      <w:proofErr w:type="gramEnd"/>
-      <w:r>
-        <w:rPr>
-          <w:lang w:val="en-US"/>
-        </w:rPr>
-        <w:t>. Although they are not perfect</w:t>
+        <w:t>stablediffusionweb.com to generate samples of my brewery’s products – beer etiquettes. Although they are not perfect</w:t>
       </w:r>
       <w:r>
         <w:rPr>
@@ -1382,12 +1469,16 @@
     </w:p>
     <w:p>
       <w:pPr>
-        <w:pStyle w:val="BodyText"/>
-        <w:jc w:val="left"/>
-        <w:rPr>
-          <w:lang w:val="en-US"/>
-        </w:rPr>
-      </w:pPr>
+        <w:rPr>
+          <w:lang w:val="en-US"/>
+        </w:rPr>
+      </w:pPr>
+      <w:r>
+        <w:rPr>
+          <w:lang w:val="en-US"/>
+        </w:rPr>
+        <w:br w:type="page"/>
+      </w:r>
     </w:p>
     <w:p>
       <w:pPr>
@@ -1501,21 +1592,7 @@
         <w:rPr>
           <w:lang w:val="en-US"/>
         </w:rPr>
-        <w:t xml:space="preserve">I learned how to create </w:t>
-      </w:r>
-      <w:proofErr w:type="gramStart"/>
-      <w:r>
-        <w:rPr>
-          <w:lang w:val="en-US"/>
-        </w:rPr>
-        <w:t>own</w:t>
-      </w:r>
-      <w:proofErr w:type="gramEnd"/>
-      <w:r>
-        <w:rPr>
-          <w:lang w:val="en-US"/>
-        </w:rPr>
-        <w:t xml:space="preserve"> functions called </w:t>
+        <w:t xml:space="preserve">I learned how to create own functions called </w:t>
       </w:r>
       <w:proofErr w:type="spellStart"/>
       <w:r>
@@ -1810,7 +1887,7 @@
           <w:bCs/>
           <w:lang w:val="en-US"/>
         </w:rPr>
-        <w:t>Next title</w:t>
+        <w:t>Creating smooth Menu overlay</w:t>
       </w:r>
     </w:p>
     <w:p>
@@ -1847,6 +1924,55 @@
           <w:lang w:val="en-US"/>
         </w:rPr>
       </w:pPr>
+      <w:r>
+        <w:rPr>
+          <w:lang w:val="en-US"/>
+        </w:rPr>
+        <w:t xml:space="preserve">I have created an overlay for </w:t>
+      </w:r>
+      <w:r>
+        <w:rPr>
+          <w:lang w:val="en-US"/>
+        </w:rPr>
+        <w:t>the Menu</w:t>
+      </w:r>
+      <w:r>
+        <w:rPr>
+          <w:lang w:val="en-US"/>
+        </w:rPr>
+        <w:t xml:space="preserve"> button that activates after the button is pressed. </w:t>
+      </w:r>
+      <w:r>
+        <w:rPr>
+          <w:lang w:val="en-US"/>
+        </w:rPr>
+        <w:t xml:space="preserve">It is equal in size and splits the screen in half. The left side will have a logo of my Brewery, generated by free AI, but it is still in progress. </w:t>
+      </w:r>
+      <w:r>
+        <w:rPr>
+          <w:lang w:val="en-US"/>
+        </w:rPr>
+        <w:t xml:space="preserve">The right side of the overlay has navigational buttons for other subpages which are not yet built. </w:t>
+      </w:r>
+      <w:r>
+        <w:rPr>
+          <w:lang w:val="en-US"/>
+        </w:rPr>
+        <w:t xml:space="preserve">These nav buttons smoothly transition </w:t>
+      </w:r>
+      <w:r>
+        <w:rPr>
+          <w:lang w:val="en-US"/>
+        </w:rPr>
+        <w:lastRenderedPageBreak/>
+        <w:t>from the right side based on the unit of time. Sass allows using FOR loops so that is used to iterate through the nav buttons and make the animation look nice.</w:t>
+      </w:r>
+      <w:r>
+        <w:rPr>
+          <w:lang w:val="en-US"/>
+        </w:rPr>
+        <w:t xml:space="preserve"> </w:t>
+      </w:r>
     </w:p>
     <w:p>
       <w:pPr>
@@ -2076,21 +2202,7 @@
         <w:rPr>
           <w:lang w:val="en-US"/>
         </w:rPr>
-        <w:t xml:space="preserve">You must document what you have done, learned and when this </w:t>
-      </w:r>
-      <w:proofErr w:type="gramStart"/>
-      <w:r>
-        <w:rPr>
-          <w:lang w:val="en-US"/>
-        </w:rPr>
-        <w:t>have</w:t>
-      </w:r>
-      <w:proofErr w:type="gramEnd"/>
-      <w:r>
-        <w:rPr>
-          <w:lang w:val="en-US"/>
-        </w:rPr>
-        <w:t xml:space="preserve"> happened.</w:t>
+        <w:t>You must document what you have done, learned and when this have happened.</w:t>
       </w:r>
     </w:p>
     <w:sectPr>
@@ -4567,12 +4679,12 @@
 </file>
 
 <file path=customXml/item1.xml><?xml version="1.0" encoding="utf-8"?>
-<?mso-contentType ?>
-<FormTemplates xmlns="http://schemas.microsoft.com/sharepoint/v3/contenttype/forms">
-  <Display>DocumentLibraryForm</Display>
-  <Edit>DocumentLibraryForm</Edit>
-  <New>DocumentLibraryForm</New>
-</FormTemplates>
+<p:properties xmlns:p="http://schemas.microsoft.com/office/2006/metadata/properties" xmlns:xsi="http://www.w3.org/2001/XMLSchema-instance" xmlns:pc="http://schemas.microsoft.com/office/infopath/2007/PartnerControls">
+  <documentManagement>
+    <PublishingExpirationDate xmlns="http://schemas.microsoft.com/sharepoint/v3" xsi:nil="true"/>
+    <PublishingStartDate xmlns="http://schemas.microsoft.com/sharepoint/v3" xsi:nil="true"/>
+  </documentManagement>
+</p:properties>
 </file>
 
 <file path=customXml/item2.xml><?xml version="1.0" encoding="utf-8"?>
@@ -4642,18 +4754,20 @@
 </file>
 
 <file path=customXml/item3.xml><?xml version="1.0" encoding="utf-8"?>
-<p:properties xmlns:p="http://schemas.microsoft.com/office/2006/metadata/properties" xmlns:xsi="http://www.w3.org/2001/XMLSchema-instance" xmlns:pc="http://schemas.microsoft.com/office/infopath/2007/PartnerControls">
-  <documentManagement>
-    <PublishingExpirationDate xmlns="http://schemas.microsoft.com/sharepoint/v3" xsi:nil="true"/>
-    <PublishingStartDate xmlns="http://schemas.microsoft.com/sharepoint/v3" xsi:nil="true"/>
-  </documentManagement>
-</p:properties>
+<?mso-contentType ?>
+<FormTemplates xmlns="http://schemas.microsoft.com/sharepoint/v3/contenttype/forms">
+  <Display>DocumentLibraryForm</Display>
+  <Edit>DocumentLibraryForm</Edit>
+  <New>DocumentLibraryForm</New>
+</FormTemplates>
 </file>
 
 <file path=customXml/itemProps1.xml><?xml version="1.0" encoding="utf-8"?>
-<ds:datastoreItem xmlns:ds="http://schemas.openxmlformats.org/officeDocument/2006/customXml" ds:itemID="{13FBD2FA-5696-460D-A278-9A302A0F72AE}">
+<ds:datastoreItem xmlns:ds="http://schemas.openxmlformats.org/officeDocument/2006/customXml" ds:itemID="{FA8F0064-303C-446D-896E-46EEB9A79DC3}">
   <ds:schemaRefs>
-    <ds:schemaRef ds:uri="http://schemas.microsoft.com/sharepoint/v3/contenttype/forms"/>
+    <ds:schemaRef ds:uri="http://schemas.microsoft.com/office/2006/metadata/properties"/>
+    <ds:schemaRef ds:uri="http://schemas.microsoft.com/office/infopath/2007/PartnerControls"/>
+    <ds:schemaRef ds:uri="http://schemas.microsoft.com/sharepoint/v3"/>
   </ds:schemaRefs>
 </ds:datastoreItem>
 </file>
@@ -4676,11 +4790,9 @@
 </file>
 
 <file path=customXml/itemProps3.xml><?xml version="1.0" encoding="utf-8"?>
-<ds:datastoreItem xmlns:ds="http://schemas.openxmlformats.org/officeDocument/2006/customXml" ds:itemID="{FA8F0064-303C-446D-896E-46EEB9A79DC3}">
+<ds:datastoreItem xmlns:ds="http://schemas.openxmlformats.org/officeDocument/2006/customXml" ds:itemID="{13FBD2FA-5696-460D-A278-9A302A0F72AE}">
   <ds:schemaRefs>
-    <ds:schemaRef ds:uri="http://schemas.microsoft.com/office/2006/metadata/properties"/>
-    <ds:schemaRef ds:uri="http://schemas.microsoft.com/office/infopath/2007/PartnerControls"/>
-    <ds:schemaRef ds:uri="http://schemas.microsoft.com/sharepoint/v3"/>
+    <ds:schemaRef ds:uri="http://schemas.microsoft.com/sharepoint/v3/contenttype/forms"/>
   </ds:schemaRefs>
 </ds:datastoreItem>
 </file>
</xml_diff>

<commit_message>
Responsiveness - work in progress. Added a few new assets.
</commit_message>
<xml_diff>
--- a/learning_diaries/Learning_diary_Damian_Zukowski.docx
+++ b/learning_diaries/Learning_diary_Damian_Zukowski.docx
@@ -774,13 +774,13 @@
         <w:rPr>
           <w:lang w:val="en-US"/>
         </w:rPr>
-        <w:t xml:space="preserve">Date : </w:t>
-      </w:r>
-      <w:r>
-        <w:rPr>
-          <w:lang w:val="en-US"/>
-        </w:rPr>
-        <w:t>13</w:t>
+        <w:t>Date : 1</w:t>
+      </w:r>
+      <w:r>
+        <w:rPr>
+          <w:lang w:val="en-US"/>
+        </w:rPr>
+        <w:t>5</w:t>
       </w:r>
       <w:r>
         <w:rPr>
@@ -805,59 +805,126 @@
         <w:rPr>
           <w:lang w:val="en-US"/>
         </w:rPr>
-        <w:t xml:space="preserve">Fourth video guide – </w:t>
-      </w:r>
-      <w:r>
-        <w:rPr>
-          <w:lang w:val="en-US"/>
-        </w:rPr>
-        <w:t>Responsiveness</w:t>
-      </w:r>
-    </w:p>
-    <w:p>
-      <w:pPr>
-        <w:rPr>
-          <w:lang w:val="en-US"/>
-        </w:rPr>
-      </w:pPr>
-      <w:r>
-        <w:rPr>
-          <w:lang w:val="en-US"/>
-        </w:rPr>
-        <w:t>Learning outcome: what did I learn</w:t>
-      </w:r>
-    </w:p>
-    <w:p>
-      <w:pPr>
-        <w:rPr>
-          <w:lang w:val="en-US"/>
-        </w:rPr>
-      </w:pPr>
-    </w:p>
-    <w:p>
-      <w:pPr>
-        <w:rPr>
-          <w:lang w:val="en-US"/>
-        </w:rPr>
-      </w:pPr>
-    </w:p>
-    <w:p>
-      <w:pPr>
-        <w:rPr>
-          <w:lang w:val="en-US"/>
-        </w:rPr>
-      </w:pPr>
-      <w:r>
-        <w:rPr>
-          <w:lang w:val="en-US"/>
-        </w:rPr>
-        <w:t xml:space="preserve">Date : </w:t>
-      </w:r>
-      <w:r>
-        <w:rPr>
-          <w:lang w:val="en-US"/>
-        </w:rPr>
-        <w:t>14</w:t>
+        <w:t>Fourth video guide – Responsiveness</w:t>
+      </w:r>
+    </w:p>
+    <w:p>
+      <w:pPr>
+        <w:rPr>
+          <w:lang w:val="en-US"/>
+        </w:rPr>
+      </w:pPr>
+      <w:r>
+        <w:rPr>
+          <w:lang w:val="en-US"/>
+        </w:rPr>
+        <w:t xml:space="preserve">Learning outcome: </w:t>
+      </w:r>
+      <w:r>
+        <w:rPr>
+          <w:lang w:val="en-US"/>
+        </w:rPr>
+        <w:t xml:space="preserve">Worked with Sass to make the index page usable on larger, </w:t>
+      </w:r>
+      <w:r>
+        <w:rPr>
+          <w:lang w:val="en-US"/>
+        </w:rPr>
+        <w:t>and</w:t>
+      </w:r>
+      <w:r>
+        <w:rPr>
+          <w:lang w:val="en-US"/>
+        </w:rPr>
+        <w:t xml:space="preserve"> most importantly, </w:t>
+      </w:r>
+      <w:r>
+        <w:rPr>
+          <w:lang w:val="en-US"/>
+        </w:rPr>
+        <w:t>on</w:t>
+      </w:r>
+      <w:r>
+        <w:rPr>
+          <w:lang w:val="en-US"/>
+        </w:rPr>
+        <w:t xml:space="preserve"> smaller screens. </w:t>
+      </w:r>
+      <w:r>
+        <w:rPr>
+          <w:lang w:val="en-US"/>
+        </w:rPr>
+        <w:t xml:space="preserve">Requires some UX designing </w:t>
+      </w:r>
+      <w:r>
+        <w:rPr>
+          <w:lang w:val="en-US"/>
+        </w:rPr>
+        <w:t>skills,</w:t>
+      </w:r>
+      <w:r>
+        <w:rPr>
+          <w:lang w:val="en-US"/>
+        </w:rPr>
+        <w:t xml:space="preserve"> so it is </w:t>
+      </w:r>
+      <w:r>
+        <w:rPr>
+          <w:lang w:val="en-US"/>
+        </w:rPr>
+        <w:t>valuable</w:t>
+      </w:r>
+      <w:r>
+        <w:rPr>
+          <w:lang w:val="en-US"/>
+        </w:rPr>
+        <w:t xml:space="preserve"> practice.</w:t>
+      </w:r>
+      <w:r>
+        <w:rPr>
+          <w:lang w:val="en-US"/>
+        </w:rPr>
+        <w:t xml:space="preserve"> Additionally, I generated a logo for the project and prepared more graphical assets to be used in the future.</w:t>
+      </w:r>
+    </w:p>
+    <w:p>
+      <w:pPr>
+        <w:rPr>
+          <w:lang w:val="en-US"/>
+        </w:rPr>
+      </w:pPr>
+    </w:p>
+    <w:p>
+      <w:pPr>
+        <w:rPr>
+          <w:lang w:val="en-US"/>
+        </w:rPr>
+      </w:pPr>
+    </w:p>
+    <w:p>
+      <w:pPr>
+        <w:rPr>
+          <w:lang w:val="en-US"/>
+        </w:rPr>
+      </w:pPr>
+    </w:p>
+    <w:p>
+      <w:pPr>
+        <w:rPr>
+          <w:lang w:val="en-US"/>
+        </w:rPr>
+      </w:pPr>
+      <w:r>
+        <w:rPr>
+          <w:lang w:val="en-US"/>
+        </w:rPr>
+        <w:t>Date : 1</w:t>
+      </w:r>
+      <w:r>
+        <w:rPr>
+          <w:lang w:val="en-US"/>
+        </w:rPr>
+        <w:t>6</w:t>
       </w:r>
       <w:r>
         <w:rPr>
@@ -1889,6 +1956,14 @@
         </w:rPr>
         <w:t>Creating smooth Menu overlay</w:t>
       </w:r>
+      <w:r>
+        <w:rPr>
+          <w:b/>
+          <w:bCs/>
+          <w:lang w:val="en-US"/>
+        </w:rPr>
+        <w:t xml:space="preserve"> </w:t>
+      </w:r>
     </w:p>
     <w:p>
       <w:pPr>
@@ -1954,25 +2029,294 @@
         </w:rPr>
         <w:t xml:space="preserve">The right side of the overlay has navigational buttons for other subpages which are not yet built. </w:t>
       </w:r>
-      <w:r>
-        <w:rPr>
-          <w:lang w:val="en-US"/>
-        </w:rPr>
-        <w:t xml:space="preserve">These nav buttons smoothly transition </w:t>
-      </w:r>
+    </w:p>
+    <w:p>
+      <w:pPr>
+        <w:pStyle w:val="BodyText"/>
+        <w:rPr>
+          <w:lang w:val="en-US"/>
+        </w:rPr>
+      </w:pPr>
       <w:r>
         <w:rPr>
           <w:lang w:val="en-US"/>
         </w:rPr>
         <w:lastRenderedPageBreak/>
-        <w:t>from the right side based on the unit of time. Sass allows using FOR loops so that is used to iterate through the nav buttons and make the animation look nice.</w:t>
-      </w:r>
-      <w:r>
-        <w:rPr>
-          <w:lang w:val="en-US"/>
-        </w:rPr>
-        <w:t xml:space="preserve"> </w:t>
-      </w:r>
+        <w:t xml:space="preserve">These nav buttons smoothly transition from the right side based on the unit of time. Sass allows using FOR loops </w:t>
+      </w:r>
+      <w:r>
+        <w:rPr>
+          <w:lang w:val="en-US"/>
+        </w:rPr>
+        <w:t>and one of them</w:t>
+      </w:r>
+      <w:r>
+        <w:rPr>
+          <w:lang w:val="en-US"/>
+        </w:rPr>
+        <w:t xml:space="preserve"> is used to iterate through the nav buttons</w:t>
+      </w:r>
+      <w:r>
+        <w:rPr>
+          <w:lang w:val="en-US"/>
+        </w:rPr>
+        <w:t>, making each one of them appear in order</w:t>
+      </w:r>
+      <w:r>
+        <w:rPr>
+          <w:lang w:val="en-US"/>
+        </w:rPr>
+        <w:t>, synchronized.</w:t>
+      </w:r>
+    </w:p>
+    <w:p>
+      <w:pPr>
+        <w:pStyle w:val="BodyText"/>
+        <w:rPr>
+          <w:lang w:val="en-US"/>
+        </w:rPr>
+      </w:pPr>
+    </w:p>
+    <w:p>
+      <w:pPr>
+        <w:pStyle w:val="BodyText"/>
+        <w:rPr>
+          <w:lang w:val="en-US"/>
+        </w:rPr>
+      </w:pPr>
+    </w:p>
+    <w:p>
+      <w:pPr>
+        <w:pStyle w:val="BodyText"/>
+        <w:rPr>
+          <w:b/>
+          <w:bCs/>
+          <w:lang w:val="en-US"/>
+        </w:rPr>
+      </w:pPr>
+      <w:r>
+        <w:rPr>
+          <w:b/>
+          <w:bCs/>
+          <w:lang w:val="en-US"/>
+        </w:rPr>
+        <w:t>Creating smooth Menu overlay - responsiveness</w:t>
+      </w:r>
+    </w:p>
+    <w:p>
+      <w:pPr>
+        <w:pStyle w:val="BodyText"/>
+        <w:rPr>
+          <w:lang w:val="en-US"/>
+        </w:rPr>
+      </w:pPr>
+      <w:r>
+        <w:rPr>
+          <w:lang w:val="en-US"/>
+        </w:rPr>
+        <w:t>1</w:t>
+      </w:r>
+      <w:r>
+        <w:rPr>
+          <w:lang w:val="en-US"/>
+        </w:rPr>
+        <w:t>5</w:t>
+      </w:r>
+      <w:r>
+        <w:rPr>
+          <w:lang w:val="en-US"/>
+        </w:rPr>
+        <w:t>.07.2024</w:t>
+      </w:r>
+    </w:p>
+    <w:p>
+      <w:pPr>
+        <w:spacing w:line="360" w:lineRule="auto"/>
+        <w:jc w:val="both"/>
+        <w:rPr>
+          <w:lang w:val="en-US"/>
+        </w:rPr>
+      </w:pPr>
+      <w:r>
+        <w:rPr>
+          <w:lang w:val="en-US"/>
+        </w:rPr>
+        <w:t xml:space="preserve">It was my first take in responsive design of a website, so that it looks and works well on widescreen monitors and smaller screens like smartphones. It is harder than I thought and requires some smart thinking and UX design. </w:t>
+      </w:r>
+    </w:p>
+    <w:p>
+      <w:pPr>
+        <w:spacing w:line="360" w:lineRule="auto"/>
+        <w:jc w:val="both"/>
+        <w:rPr>
+          <w:lang w:val="en-US"/>
+        </w:rPr>
+      </w:pPr>
+    </w:p>
+    <w:p>
+      <w:pPr>
+        <w:rPr>
+          <w:lang w:val="en-US"/>
+        </w:rPr>
+      </w:pPr>
+    </w:p>
+    <w:p>
+      <w:pPr>
+        <w:rPr>
+          <w:lang w:val="en-US"/>
+        </w:rPr>
+      </w:pPr>
+    </w:p>
+    <w:p>
+      <w:pPr>
+        <w:rPr>
+          <w:lang w:val="en-US"/>
+        </w:rPr>
+      </w:pPr>
+    </w:p>
+    <w:p>
+      <w:pPr>
+        <w:rPr>
+          <w:lang w:val="en-US"/>
+        </w:rPr>
+      </w:pPr>
+    </w:p>
+    <w:p>
+      <w:pPr>
+        <w:rPr>
+          <w:lang w:val="en-US"/>
+        </w:rPr>
+      </w:pPr>
+    </w:p>
+    <w:p>
+      <w:pPr>
+        <w:rPr>
+          <w:lang w:val="en-US"/>
+        </w:rPr>
+      </w:pPr>
+    </w:p>
+    <w:p>
+      <w:pPr>
+        <w:rPr>
+          <w:lang w:val="en-US"/>
+        </w:rPr>
+      </w:pPr>
+    </w:p>
+    <w:p>
+      <w:pPr>
+        <w:rPr>
+          <w:lang w:val="en-US"/>
+        </w:rPr>
+      </w:pPr>
+    </w:p>
+    <w:p>
+      <w:pPr>
+        <w:rPr>
+          <w:lang w:val="en-US"/>
+        </w:rPr>
+      </w:pPr>
+    </w:p>
+    <w:p>
+      <w:pPr>
+        <w:pStyle w:val="BodyText"/>
+        <w:rPr>
+          <w:b/>
+          <w:bCs/>
+          <w:lang w:val="en-US"/>
+        </w:rPr>
+      </w:pPr>
+      <w:r>
+        <w:rPr>
+          <w:b/>
+          <w:bCs/>
+          <w:lang w:val="en-US"/>
+        </w:rPr>
+        <w:t>Creating smooth Menu overlay - responsiveness</w:t>
+      </w:r>
+    </w:p>
+    <w:p>
+      <w:pPr>
+        <w:pStyle w:val="BodyText"/>
+        <w:jc w:val="left"/>
+        <w:rPr>
+          <w:lang w:val="en-US"/>
+        </w:rPr>
+      </w:pPr>
+      <w:r>
+        <w:rPr>
+          <w:lang w:val="en-US"/>
+        </w:rPr>
+        <w:t>16.07.2024</w:t>
+      </w:r>
+    </w:p>
+    <w:p>
+      <w:pPr>
+        <w:rPr>
+          <w:lang w:val="en-US"/>
+        </w:rPr>
+      </w:pPr>
+    </w:p>
+    <w:p>
+      <w:pPr>
+        <w:rPr>
+          <w:lang w:val="en-US"/>
+        </w:rPr>
+      </w:pPr>
+    </w:p>
+    <w:p>
+      <w:pPr>
+        <w:pStyle w:val="BodyText"/>
+        <w:rPr>
+          <w:b/>
+          <w:bCs/>
+          <w:lang w:val="en-US"/>
+        </w:rPr>
+      </w:pPr>
+      <w:r>
+        <w:rPr>
+          <w:b/>
+          <w:bCs/>
+          <w:lang w:val="en-US"/>
+        </w:rPr>
+        <w:t>Creating smooth Menu overlay - responsiveness</w:t>
+      </w:r>
+    </w:p>
+    <w:p>
+      <w:pPr>
+        <w:pStyle w:val="BodyText"/>
+        <w:jc w:val="left"/>
+        <w:rPr>
+          <w:lang w:val="en-US"/>
+        </w:rPr>
+      </w:pPr>
+      <w:r>
+        <w:rPr>
+          <w:lang w:val="en-US"/>
+        </w:rPr>
+        <w:t>17.07.2024</w:t>
+      </w:r>
+    </w:p>
+    <w:p>
+      <w:pPr>
+        <w:rPr>
+          <w:lang w:val="en-US"/>
+        </w:rPr>
+      </w:pPr>
+    </w:p>
+    <w:p>
+      <w:pPr>
+        <w:rPr>
+          <w:lang w:val="en-US"/>
+        </w:rPr>
+      </w:pPr>
+    </w:p>
+    <w:p>
+      <w:pPr>
+        <w:pStyle w:val="BodyText"/>
+        <w:rPr>
+          <w:lang w:val="en-US"/>
+        </w:rPr>
+      </w:pPr>
     </w:p>
     <w:p>
       <w:pPr>
@@ -4679,12 +5023,12 @@
 </file>
 
 <file path=customXml/item1.xml><?xml version="1.0" encoding="utf-8"?>
-<p:properties xmlns:p="http://schemas.microsoft.com/office/2006/metadata/properties" xmlns:xsi="http://www.w3.org/2001/XMLSchema-instance" xmlns:pc="http://schemas.microsoft.com/office/infopath/2007/PartnerControls">
-  <documentManagement>
-    <PublishingExpirationDate xmlns="http://schemas.microsoft.com/sharepoint/v3" xsi:nil="true"/>
-    <PublishingStartDate xmlns="http://schemas.microsoft.com/sharepoint/v3" xsi:nil="true"/>
-  </documentManagement>
-</p:properties>
+<?mso-contentType ?>
+<FormTemplates xmlns="http://schemas.microsoft.com/sharepoint/v3/contenttype/forms">
+  <Display>DocumentLibraryForm</Display>
+  <Edit>DocumentLibraryForm</Edit>
+  <New>DocumentLibraryForm</New>
+</FormTemplates>
 </file>
 
 <file path=customXml/item2.xml><?xml version="1.0" encoding="utf-8"?>
@@ -4754,20 +5098,18 @@
 </file>
 
 <file path=customXml/item3.xml><?xml version="1.0" encoding="utf-8"?>
-<?mso-contentType ?>
-<FormTemplates xmlns="http://schemas.microsoft.com/sharepoint/v3/contenttype/forms">
-  <Display>DocumentLibraryForm</Display>
-  <Edit>DocumentLibraryForm</Edit>
-  <New>DocumentLibraryForm</New>
-</FormTemplates>
+<p:properties xmlns:p="http://schemas.microsoft.com/office/2006/metadata/properties" xmlns:xsi="http://www.w3.org/2001/XMLSchema-instance" xmlns:pc="http://schemas.microsoft.com/office/infopath/2007/PartnerControls">
+  <documentManagement>
+    <PublishingExpirationDate xmlns="http://schemas.microsoft.com/sharepoint/v3" xsi:nil="true"/>
+    <PublishingStartDate xmlns="http://schemas.microsoft.com/sharepoint/v3" xsi:nil="true"/>
+  </documentManagement>
+</p:properties>
 </file>
 
 <file path=customXml/itemProps1.xml><?xml version="1.0" encoding="utf-8"?>
-<ds:datastoreItem xmlns:ds="http://schemas.openxmlformats.org/officeDocument/2006/customXml" ds:itemID="{FA8F0064-303C-446D-896E-46EEB9A79DC3}">
+<ds:datastoreItem xmlns:ds="http://schemas.openxmlformats.org/officeDocument/2006/customXml" ds:itemID="{13FBD2FA-5696-460D-A278-9A302A0F72AE}">
   <ds:schemaRefs>
-    <ds:schemaRef ds:uri="http://schemas.microsoft.com/office/2006/metadata/properties"/>
-    <ds:schemaRef ds:uri="http://schemas.microsoft.com/office/infopath/2007/PartnerControls"/>
-    <ds:schemaRef ds:uri="http://schemas.microsoft.com/sharepoint/v3"/>
+    <ds:schemaRef ds:uri="http://schemas.microsoft.com/sharepoint/v3/contenttype/forms"/>
   </ds:schemaRefs>
 </ds:datastoreItem>
 </file>
@@ -4790,9 +5132,11 @@
 </file>
 
 <file path=customXml/itemProps3.xml><?xml version="1.0" encoding="utf-8"?>
-<ds:datastoreItem xmlns:ds="http://schemas.openxmlformats.org/officeDocument/2006/customXml" ds:itemID="{13FBD2FA-5696-460D-A278-9A302A0F72AE}">
+<ds:datastoreItem xmlns:ds="http://schemas.openxmlformats.org/officeDocument/2006/customXml" ds:itemID="{FA8F0064-303C-446D-896E-46EEB9A79DC3}">
   <ds:schemaRefs>
-    <ds:schemaRef ds:uri="http://schemas.microsoft.com/sharepoint/v3/contenttype/forms"/>
+    <ds:schemaRef ds:uri="http://schemas.microsoft.com/office/2006/metadata/properties"/>
+    <ds:schemaRef ds:uri="http://schemas.microsoft.com/office/infopath/2007/PartnerControls"/>
+    <ds:schemaRef ds:uri="http://schemas.microsoft.com/sharepoint/v3"/>
   </ds:schemaRefs>
 </ds:datastoreItem>
 </file>
</xml_diff>

<commit_message>
Fixed side slider for medium to small screens. Added 2 subpages, work in progress
</commit_message>
<xml_diff>
--- a/learning_diaries/Learning_diary_Damian_Zukowski.docx
+++ b/learning_diaries/Learning_diary_Damian_Zukowski.docx
@@ -14,7 +14,6 @@
           <w:lang w:val="en-US"/>
         </w:rPr>
       </w:pPr>
-      <w:proofErr w:type="spellStart"/>
       <w:r>
         <w:rPr>
           <w:rFonts w:ascii="Times New Roman" w:hAnsi="Times New Roman" w:cs="Times New Roman"/>
@@ -23,10 +22,13 @@
           <w:szCs w:val="24"/>
           <w:lang w:val="en-US"/>
         </w:rPr>
-        <w:t>Lappeenrannan</w:t>
-      </w:r>
-      <w:proofErr w:type="spellEnd"/>
-      <w:r>
+        <w:t>Lappeenrannan teknillinen yliopisto</w:t>
+      </w:r>
+    </w:p>
+    <w:p>
+      <w:pPr>
+        <w:pStyle w:val="Title"/>
+        <w:jc w:val="both"/>
         <w:rPr>
           <w:rFonts w:ascii="Times New Roman" w:hAnsi="Times New Roman" w:cs="Times New Roman"/>
           <w:b w:val="0"/>
@@ -34,9 +36,7 @@
           <w:szCs w:val="24"/>
           <w:lang w:val="en-US"/>
         </w:rPr>
-        <w:t xml:space="preserve"> </w:t>
-      </w:r>
-      <w:proofErr w:type="spellStart"/>
+      </w:pPr>
       <w:r>
         <w:rPr>
           <w:rFonts w:ascii="Times New Roman" w:hAnsi="Times New Roman" w:cs="Times New Roman"/>
@@ -45,10 +45,13 @@
           <w:szCs w:val="24"/>
           <w:lang w:val="en-US"/>
         </w:rPr>
-        <w:t>teknillinen</w:t>
-      </w:r>
-      <w:proofErr w:type="spellEnd"/>
-      <w:r>
+        <w:t>Turku University of Applied Sciences</w:t>
+      </w:r>
+    </w:p>
+    <w:p>
+      <w:pPr>
+        <w:pStyle w:val="Title"/>
+        <w:jc w:val="both"/>
         <w:rPr>
           <w:rFonts w:ascii="Times New Roman" w:hAnsi="Times New Roman" w:cs="Times New Roman"/>
           <w:b w:val="0"/>
@@ -56,10 +59,56 @@
           <w:szCs w:val="24"/>
           <w:lang w:val="en-US"/>
         </w:rPr>
-        <w:t xml:space="preserve"> </w:t>
-      </w:r>
-      <w:proofErr w:type="spellStart"/>
-      <w:r>
+      </w:pPr>
+    </w:p>
+    <w:p>
+      <w:pPr>
+        <w:pStyle w:val="Title"/>
+        <w:jc w:val="left"/>
+        <w:rPr>
+          <w:sz w:val="24"/>
+          <w:szCs w:val="24"/>
+          <w:lang w:val="en-US"/>
+        </w:rPr>
+      </w:pPr>
+    </w:p>
+    <w:p>
+      <w:pPr>
+        <w:pStyle w:val="Title"/>
+        <w:jc w:val="left"/>
+        <w:rPr>
+          <w:sz w:val="24"/>
+          <w:szCs w:val="24"/>
+          <w:lang w:val="en-US"/>
+        </w:rPr>
+      </w:pPr>
+    </w:p>
+    <w:p>
+      <w:pPr>
+        <w:pStyle w:val="Title"/>
+        <w:jc w:val="left"/>
+        <w:rPr>
+          <w:sz w:val="24"/>
+          <w:szCs w:val="24"/>
+          <w:lang w:val="en-US"/>
+        </w:rPr>
+      </w:pPr>
+    </w:p>
+    <w:p>
+      <w:pPr>
+        <w:pStyle w:val="Title"/>
+        <w:jc w:val="left"/>
+        <w:rPr>
+          <w:sz w:val="24"/>
+          <w:szCs w:val="24"/>
+          <w:lang w:val="en-US"/>
+        </w:rPr>
+      </w:pPr>
+    </w:p>
+    <w:p>
+      <w:pPr>
+        <w:pStyle w:val="Title"/>
+        <w:jc w:val="both"/>
         <w:rPr>
           <w:rFonts w:ascii="Times New Roman" w:hAnsi="Times New Roman" w:cs="Times New Roman"/>
           <w:b w:val="0"/>
@@ -67,14 +116,8 @@
           <w:szCs w:val="24"/>
           <w:lang w:val="en-US"/>
         </w:rPr>
-        <w:t>yliopisto</w:t>
-      </w:r>
-      <w:proofErr w:type="spellEnd"/>
-    </w:p>
-    <w:p>
-      <w:pPr>
-        <w:pStyle w:val="Title"/>
-        <w:jc w:val="both"/>
+      </w:pPr>
+      <w:r>
         <w:rPr>
           <w:rFonts w:ascii="Times New Roman" w:hAnsi="Times New Roman" w:cs="Times New Roman"/>
           <w:b w:val="0"/>
@@ -82,7 +125,8 @@
           <w:szCs w:val="24"/>
           <w:lang w:val="en-US"/>
         </w:rPr>
-      </w:pPr>
+        <w:t>Software</w:t>
+      </w:r>
       <w:r>
         <w:rPr>
           <w:rFonts w:ascii="Times New Roman" w:hAnsi="Times New Roman" w:cs="Times New Roman"/>
@@ -91,13 +135,9 @@
           <w:szCs w:val="24"/>
           <w:lang w:val="en-US"/>
         </w:rPr>
-        <w:t>Turku University of Applied Sciences</w:t>
-      </w:r>
-    </w:p>
-    <w:p>
-      <w:pPr>
-        <w:pStyle w:val="Title"/>
-        <w:jc w:val="both"/>
+        <w:t xml:space="preserve"> Development Skills</w:t>
+      </w:r>
+      <w:r>
         <w:rPr>
           <w:rFonts w:ascii="Times New Roman" w:hAnsi="Times New Roman" w:cs="Times New Roman"/>
           <w:b w:val="0"/>
@@ -105,56 +145,13 @@
           <w:szCs w:val="24"/>
           <w:lang w:val="en-US"/>
         </w:rPr>
-      </w:pPr>
+        <w:t xml:space="preserve"> Front-End, Online course</w:t>
+      </w:r>
     </w:p>
     <w:p>
       <w:pPr>
         <w:pStyle w:val="Title"/>
         <w:jc w:val="left"/>
-        <w:rPr>
-          <w:sz w:val="24"/>
-          <w:szCs w:val="24"/>
-          <w:lang w:val="en-US"/>
-        </w:rPr>
-      </w:pPr>
-    </w:p>
-    <w:p>
-      <w:pPr>
-        <w:pStyle w:val="Title"/>
-        <w:jc w:val="left"/>
-        <w:rPr>
-          <w:sz w:val="24"/>
-          <w:szCs w:val="24"/>
-          <w:lang w:val="en-US"/>
-        </w:rPr>
-      </w:pPr>
-    </w:p>
-    <w:p>
-      <w:pPr>
-        <w:pStyle w:val="Title"/>
-        <w:jc w:val="left"/>
-        <w:rPr>
-          <w:sz w:val="24"/>
-          <w:szCs w:val="24"/>
-          <w:lang w:val="en-US"/>
-        </w:rPr>
-      </w:pPr>
-    </w:p>
-    <w:p>
-      <w:pPr>
-        <w:pStyle w:val="Title"/>
-        <w:jc w:val="left"/>
-        <w:rPr>
-          <w:sz w:val="24"/>
-          <w:szCs w:val="24"/>
-          <w:lang w:val="en-US"/>
-        </w:rPr>
-      </w:pPr>
-    </w:p>
-    <w:p>
-      <w:pPr>
-        <w:pStyle w:val="Title"/>
-        <w:jc w:val="both"/>
         <w:rPr>
           <w:rFonts w:ascii="Times New Roman" w:hAnsi="Times New Roman" w:cs="Times New Roman"/>
           <w:b w:val="0"/>
@@ -163,7 +160,67 @@
           <w:lang w:val="en-US"/>
         </w:rPr>
       </w:pPr>
-      <w:r>
+    </w:p>
+    <w:p>
+      <w:pPr>
+        <w:pStyle w:val="Title"/>
+        <w:jc w:val="left"/>
+        <w:rPr>
+          <w:rFonts w:ascii="Times New Roman" w:hAnsi="Times New Roman" w:cs="Times New Roman"/>
+          <w:sz w:val="24"/>
+          <w:szCs w:val="24"/>
+          <w:lang w:val="en-US"/>
+        </w:rPr>
+      </w:pPr>
+      <w:r>
+        <w:rPr>
+          <w:rFonts w:ascii="Times New Roman" w:hAnsi="Times New Roman" w:cs="Times New Roman"/>
+          <w:sz w:val="24"/>
+          <w:szCs w:val="24"/>
+          <w:lang w:val="en-US"/>
+        </w:rPr>
+        <w:t>&lt;</w:t>
+      </w:r>
+      <w:r>
+        <w:rPr>
+          <w:rFonts w:ascii="Times New Roman" w:hAnsi="Times New Roman" w:cs="Times New Roman"/>
+          <w:sz w:val="24"/>
+          <w:szCs w:val="24"/>
+          <w:lang w:val="en-US"/>
+        </w:rPr>
+        <w:t>Damian Zukowski</w:t>
+      </w:r>
+      <w:r>
+        <w:rPr>
+          <w:rFonts w:ascii="Times New Roman" w:hAnsi="Times New Roman" w:cs="Times New Roman"/>
+          <w:sz w:val="24"/>
+          <w:szCs w:val="24"/>
+          <w:lang w:val="en-US"/>
+        </w:rPr>
+        <w:t>&gt;, &lt;</w:t>
+      </w:r>
+      <w:r>
+        <w:rPr>
+          <w:rFonts w:ascii="Times New Roman" w:hAnsi="Times New Roman" w:cs="Times New Roman"/>
+          <w:sz w:val="24"/>
+          <w:szCs w:val="24"/>
+        </w:rPr>
+        <w:t>x145179</w:t>
+      </w:r>
+      <w:r>
+        <w:rPr>
+          <w:rFonts w:ascii="Times New Roman" w:hAnsi="Times New Roman" w:cs="Times New Roman"/>
+          <w:sz w:val="24"/>
+          <w:szCs w:val="24"/>
+          <w:lang w:val="en-US"/>
+        </w:rPr>
+        <w:t>&gt;</w:t>
+      </w:r>
+    </w:p>
+    <w:p>
+      <w:pPr>
+        <w:pStyle w:val="Title"/>
+        <w:jc w:val="left"/>
         <w:rPr>
           <w:rFonts w:ascii="Times New Roman" w:hAnsi="Times New Roman" w:cs="Times New Roman"/>
           <w:b w:val="0"/>
@@ -171,9 +228,12 @@
           <w:szCs w:val="24"/>
           <w:lang w:val="en-US"/>
         </w:rPr>
-        <w:t>Software</w:t>
-      </w:r>
-      <w:r>
+      </w:pPr>
+    </w:p>
+    <w:p>
+      <w:pPr>
+        <w:pStyle w:val="Title"/>
+        <w:jc w:val="left"/>
         <w:rPr>
           <w:rFonts w:ascii="Times New Roman" w:hAnsi="Times New Roman" w:cs="Times New Roman"/>
           <w:b w:val="0"/>
@@ -181,18 +241,7 @@
           <w:szCs w:val="24"/>
           <w:lang w:val="en-US"/>
         </w:rPr>
-        <w:t xml:space="preserve"> Development Skills</w:t>
-      </w:r>
-      <w:r>
-        <w:rPr>
-          <w:rFonts w:ascii="Times New Roman" w:hAnsi="Times New Roman" w:cs="Times New Roman"/>
-          <w:b w:val="0"/>
-          <w:sz w:val="24"/>
-          <w:szCs w:val="24"/>
-          <w:lang w:val="en-US"/>
-        </w:rPr>
-        <w:t xml:space="preserve"> Front-End, Online course</w:t>
-      </w:r>
+      </w:pPr>
     </w:p>
     <w:p>
       <w:pPr>
@@ -200,121 +249,26 @@
         <w:jc w:val="left"/>
         <w:rPr>
           <w:rFonts w:ascii="Times New Roman" w:hAnsi="Times New Roman" w:cs="Times New Roman"/>
-          <w:b w:val="0"/>
-          <w:sz w:val="24"/>
-          <w:szCs w:val="24"/>
-          <w:lang w:val="en-US"/>
-        </w:rPr>
-      </w:pPr>
-    </w:p>
-    <w:p>
-      <w:pPr>
-        <w:pStyle w:val="Title"/>
-        <w:jc w:val="left"/>
+          <w:lang w:val="en-US"/>
+        </w:rPr>
+      </w:pPr>
+      <w:r>
         <w:rPr>
           <w:rFonts w:ascii="Times New Roman" w:hAnsi="Times New Roman" w:cs="Times New Roman"/>
-          <w:sz w:val="24"/>
-          <w:szCs w:val="24"/>
-          <w:lang w:val="en-US"/>
-        </w:rPr>
-      </w:pPr>
+          <w:lang w:val="en-US"/>
+        </w:rPr>
+        <w:t xml:space="preserve">LEARNING DIARY, </w:t>
+      </w:r>
       <w:r>
         <w:rPr>
           <w:rFonts w:ascii="Times New Roman" w:hAnsi="Times New Roman" w:cs="Times New Roman"/>
-          <w:sz w:val="24"/>
-          <w:szCs w:val="24"/>
-          <w:lang w:val="en-US"/>
-        </w:rPr>
-        <w:t>&lt;</w:t>
+          <w:lang w:val="en-US"/>
+        </w:rPr>
+        <w:t>Software Development Skills: Front-end 2023-24</w:t>
       </w:r>
       <w:r>
         <w:rPr>
           <w:rFonts w:ascii="Times New Roman" w:hAnsi="Times New Roman" w:cs="Times New Roman"/>
-          <w:sz w:val="24"/>
-          <w:szCs w:val="24"/>
-          <w:lang w:val="en-US"/>
-        </w:rPr>
-        <w:t>Damian Zukowski</w:t>
-      </w:r>
-      <w:r>
-        <w:rPr>
-          <w:rFonts w:ascii="Times New Roman" w:hAnsi="Times New Roman" w:cs="Times New Roman"/>
-          <w:sz w:val="24"/>
-          <w:szCs w:val="24"/>
-          <w:lang w:val="en-US"/>
-        </w:rPr>
-        <w:t>&gt;, &lt;</w:t>
-      </w:r>
-      <w:r>
-        <w:rPr>
-          <w:rFonts w:ascii="Times New Roman" w:hAnsi="Times New Roman" w:cs="Times New Roman"/>
-          <w:sz w:val="24"/>
-          <w:szCs w:val="24"/>
-        </w:rPr>
-        <w:t>x145179</w:t>
-      </w:r>
-      <w:r>
-        <w:rPr>
-          <w:rFonts w:ascii="Times New Roman" w:hAnsi="Times New Roman" w:cs="Times New Roman"/>
-          <w:sz w:val="24"/>
-          <w:szCs w:val="24"/>
-          <w:lang w:val="en-US"/>
-        </w:rPr>
-        <w:t>&gt;</w:t>
-      </w:r>
-    </w:p>
-    <w:p>
-      <w:pPr>
-        <w:pStyle w:val="Title"/>
-        <w:jc w:val="left"/>
-        <w:rPr>
-          <w:rFonts w:ascii="Times New Roman" w:hAnsi="Times New Roman" w:cs="Times New Roman"/>
-          <w:b w:val="0"/>
-          <w:sz w:val="24"/>
-          <w:szCs w:val="24"/>
-          <w:lang w:val="en-US"/>
-        </w:rPr>
-      </w:pPr>
-    </w:p>
-    <w:p>
-      <w:pPr>
-        <w:pStyle w:val="Title"/>
-        <w:jc w:val="left"/>
-        <w:rPr>
-          <w:rFonts w:ascii="Times New Roman" w:hAnsi="Times New Roman" w:cs="Times New Roman"/>
-          <w:b w:val="0"/>
-          <w:sz w:val="24"/>
-          <w:szCs w:val="24"/>
-          <w:lang w:val="en-US"/>
-        </w:rPr>
-      </w:pPr>
-    </w:p>
-    <w:p>
-      <w:pPr>
-        <w:pStyle w:val="Title"/>
-        <w:jc w:val="left"/>
-        <w:rPr>
-          <w:rFonts w:ascii="Times New Roman" w:hAnsi="Times New Roman" w:cs="Times New Roman"/>
-          <w:lang w:val="en-US"/>
-        </w:rPr>
-      </w:pPr>
-      <w:r>
-        <w:rPr>
-          <w:rFonts w:ascii="Times New Roman" w:hAnsi="Times New Roman" w:cs="Times New Roman"/>
-          <w:lang w:val="en-US"/>
-        </w:rPr>
-        <w:t xml:space="preserve">LEARNING DIARY, </w:t>
-      </w:r>
-      <w:r>
-        <w:rPr>
-          <w:rFonts w:ascii="Times New Roman" w:hAnsi="Times New Roman" w:cs="Times New Roman"/>
-          <w:lang w:val="en-US"/>
-        </w:rPr>
-        <w:t>Software Development Skills: Front-end 2023-24</w:t>
-      </w:r>
-      <w:r>
-        <w:rPr>
-          <w:rFonts w:ascii="Times New Roman" w:hAnsi="Times New Roman" w:cs="Times New Roman"/>
           <w:lang w:val="en-US"/>
         </w:rPr>
         <w:t xml:space="preserve"> MODULE</w:t>
@@ -488,21 +442,7 @@
         <w:rPr>
           <w:lang w:val="en-US"/>
         </w:rPr>
-        <w:t>After creating a general HTML structure of index page, basic Sass styling was made. I learned about Sass variables and “</w:t>
-      </w:r>
-      <w:proofErr w:type="spellStart"/>
-      <w:r>
-        <w:rPr>
-          <w:lang w:val="en-US"/>
-        </w:rPr>
-        <w:t>mixins</w:t>
-      </w:r>
-      <w:proofErr w:type="spellEnd"/>
-      <w:r>
-        <w:rPr>
-          <w:lang w:val="en-US"/>
-        </w:rPr>
-        <w:t>”, which are kind</w:t>
+        <w:t>After creating a general HTML structure of index page, basic Sass styling was made. I learned about Sass variables and “mixins”, which are kind</w:t>
       </w:r>
       <w:r>
         <w:rPr>
@@ -603,21 +543,7 @@
         <w:rPr>
           <w:lang w:val="en-US"/>
         </w:rPr>
-        <w:t xml:space="preserve">The 3 lines button switches to X shape after being pressed and the transition is smooth, thanks to </w:t>
-      </w:r>
-      <w:proofErr w:type="spellStart"/>
-      <w:r>
-        <w:rPr>
-          <w:lang w:val="en-US"/>
-        </w:rPr>
-        <w:t>easeOut</w:t>
-      </w:r>
-      <w:proofErr w:type="spellEnd"/>
-      <w:r>
-        <w:rPr>
-          <w:lang w:val="en-US"/>
-        </w:rPr>
-        <w:t xml:space="preserve"> function.</w:t>
+        <w:t>The 3 lines button switches to X shape after being pressed and the transition is smooth, thanks to easeOut function.</w:t>
       </w:r>
     </w:p>
     <w:p>
@@ -907,30 +833,94 @@
           <w:lang w:val="en-US"/>
         </w:rPr>
       </w:pPr>
-    </w:p>
-    <w:p>
-      <w:pPr>
-        <w:rPr>
-          <w:lang w:val="en-US"/>
-        </w:rPr>
-      </w:pPr>
-      <w:r>
-        <w:rPr>
-          <w:lang w:val="en-US"/>
-        </w:rPr>
-        <w:t>Date : 1</w:t>
-      </w:r>
-      <w:r>
-        <w:rPr>
-          <w:lang w:val="en-US"/>
-        </w:rPr>
-        <w:t>6</w:t>
+      <w:r>
+        <w:rPr>
+          <w:lang w:val="en-US"/>
+        </w:rPr>
+        <w:t xml:space="preserve">Date : </w:t>
+      </w:r>
+      <w:r>
+        <w:rPr>
+          <w:lang w:val="en-US"/>
+        </w:rPr>
+        <w:t>17</w:t>
       </w:r>
       <w:r>
         <w:rPr>
           <w:lang w:val="en-US"/>
         </w:rPr>
         <w:t>.07.2024</w:t>
+      </w:r>
+    </w:p>
+    <w:p>
+      <w:pPr>
+        <w:rPr>
+          <w:lang w:val="en-US"/>
+        </w:rPr>
+      </w:pPr>
+      <w:r>
+        <w:rPr>
+          <w:lang w:val="en-US"/>
+        </w:rPr>
+        <w:t xml:space="preserve">Activity : </w:t>
+      </w:r>
+      <w:r>
+        <w:rPr>
+          <w:lang w:val="en-US"/>
+        </w:rPr>
+        <w:t>Fifth</w:t>
+      </w:r>
+      <w:r>
+        <w:rPr>
+          <w:lang w:val="en-US"/>
+        </w:rPr>
+        <w:t xml:space="preserve"> video guide – </w:t>
+      </w:r>
+      <w:r>
+        <w:rPr>
+          <w:lang w:val="en-US"/>
+        </w:rPr>
+        <w:t>building About Page with CSS Grid</w:t>
+      </w:r>
+    </w:p>
+    <w:p>
+      <w:pPr>
+        <w:rPr>
+          <w:lang w:val="en-US"/>
+        </w:rPr>
+      </w:pPr>
+      <w:r>
+        <w:rPr>
+          <w:lang w:val="en-US"/>
+        </w:rPr>
+        <w:t>Learning outcome: what did I learn</w:t>
+      </w:r>
+    </w:p>
+    <w:p>
+      <w:pPr>
+        <w:rPr>
+          <w:lang w:val="en-US"/>
+        </w:rPr>
+      </w:pPr>
+    </w:p>
+    <w:p>
+      <w:pPr>
+        <w:rPr>
+          <w:lang w:val="en-US"/>
+        </w:rPr>
+      </w:pPr>
+    </w:p>
+    <w:p>
+      <w:pPr>
+        <w:rPr>
+          <w:lang w:val="en-US"/>
+        </w:rPr>
+      </w:pPr>
+      <w:r>
+        <w:rPr>
+          <w:lang w:val="en-US"/>
+        </w:rPr>
+        <w:t>Date : 09.07.2024</w:t>
       </w:r>
     </w:p>
     <w:p>
@@ -1472,21 +1462,7 @@
         <w:rPr>
           <w:lang w:val="en-US"/>
         </w:rPr>
-        <w:t xml:space="preserve">a few busy weeks with other course work, I have finally come back to my project – </w:t>
-      </w:r>
-      <w:proofErr w:type="spellStart"/>
-      <w:r>
-        <w:rPr>
-          <w:lang w:val="en-US"/>
-        </w:rPr>
-        <w:t>Zukos</w:t>
-      </w:r>
-      <w:proofErr w:type="spellEnd"/>
-      <w:r>
-        <w:rPr>
-          <w:lang w:val="en-US"/>
-        </w:rPr>
-        <w:t xml:space="preserve"> Brewery! While I wasn’t coding the pages, I prepared some media and assets to be used in my project, alongside a few ideas I wish to make happen. I have utilized an AI generative tool called Stable Diffusion from a free source </w:t>
+        <w:t xml:space="preserve">a few busy weeks with other course work, I have finally come back to my project – Zukos Brewery! While I wasn’t coding the pages, I prepared some media and assets to be used in my project, alongside a few ideas I wish to make happen. I have utilized an AI generative tool called Stable Diffusion from a free source </w:t>
       </w:r>
       <w:r>
         <w:rPr>
@@ -1659,21 +1635,7 @@
         <w:rPr>
           <w:lang w:val="en-US"/>
         </w:rPr>
-        <w:t xml:space="preserve">I learned how to create own functions called </w:t>
-      </w:r>
-      <w:proofErr w:type="spellStart"/>
-      <w:r>
-        <w:rPr>
-          <w:lang w:val="en-US"/>
-        </w:rPr>
-        <w:t>mixins</w:t>
-      </w:r>
-      <w:proofErr w:type="spellEnd"/>
-      <w:r>
-        <w:rPr>
-          <w:lang w:val="en-US"/>
-        </w:rPr>
-        <w:t xml:space="preserve">, and defining own variables, both in Sass. </w:t>
+        <w:t xml:space="preserve">I learned how to create own functions called mixins, and defining own variables, both in Sass. </w:t>
       </w:r>
       <w:r>
         <w:rPr>
@@ -1836,41 +1798,13 @@
         <w:rPr>
           <w:lang w:val="en-US"/>
         </w:rPr>
-        <w:t xml:space="preserve"> The transition is smooth thanks to </w:t>
-      </w:r>
-      <w:proofErr w:type="spellStart"/>
-      <w:r>
-        <w:rPr>
-          <w:lang w:val="en-US"/>
-        </w:rPr>
-        <w:t>easeOut</w:t>
-      </w:r>
-      <w:proofErr w:type="spellEnd"/>
-      <w:r>
-        <w:rPr>
-          <w:lang w:val="en-US"/>
-        </w:rPr>
-        <w:t xml:space="preserve"> </w:t>
-      </w:r>
-      <w:r>
-        <w:rPr>
-          <w:lang w:val="en-US"/>
-        </w:rPr>
-        <w:t>“</w:t>
-      </w:r>
-      <w:proofErr w:type="spellStart"/>
-      <w:r>
-        <w:rPr>
-          <w:lang w:val="en-US"/>
-        </w:rPr>
-        <w:t>mixin</w:t>
-      </w:r>
-      <w:proofErr w:type="spellEnd"/>
-      <w:r>
-        <w:rPr>
-          <w:lang w:val="en-US"/>
-        </w:rPr>
-        <w:t xml:space="preserve">” </w:t>
+        <w:t xml:space="preserve"> The transition is smooth thanks to easeOut </w:t>
+      </w:r>
+      <w:r>
+        <w:rPr>
+          <w:lang w:val="en-US"/>
+        </w:rPr>
+        <w:t xml:space="preserve">“mixin” </w:t>
       </w:r>
       <w:r>
         <w:rPr>
@@ -2143,6 +2077,12 @@
         </w:rPr>
         <w:t xml:space="preserve">It was my first take in responsive design of a website, so that it looks and works well on widescreen monitors and smaller screens like smartphones. It is harder than I thought and requires some smart thinking and UX design. </w:t>
       </w:r>
+      <w:r>
+        <w:rPr>
+          <w:lang w:val="en-US"/>
+        </w:rPr>
+        <w:t>A few “mixins” are utilized to do this task, especially for medium to small screens. They include special styling for these screen sizes so that the elements of the page are reconfigured and aligned so the page is readable and user friendly.</w:t>
+      </w:r>
     </w:p>
     <w:p>
       <w:pPr>
@@ -2152,55 +2092,36 @@
           <w:lang w:val="en-US"/>
         </w:rPr>
       </w:pPr>
-    </w:p>
-    <w:p>
-      <w:pPr>
-        <w:rPr>
-          <w:lang w:val="en-US"/>
-        </w:rPr>
-      </w:pPr>
-    </w:p>
-    <w:p>
-      <w:pPr>
-        <w:rPr>
-          <w:lang w:val="en-US"/>
-        </w:rPr>
-      </w:pPr>
-    </w:p>
-    <w:p>
-      <w:pPr>
-        <w:rPr>
-          <w:lang w:val="en-US"/>
-        </w:rPr>
-      </w:pPr>
-    </w:p>
-    <w:p>
-      <w:pPr>
-        <w:rPr>
-          <w:lang w:val="en-US"/>
-        </w:rPr>
-      </w:pPr>
-    </w:p>
-    <w:p>
-      <w:pPr>
-        <w:rPr>
-          <w:lang w:val="en-US"/>
-        </w:rPr>
-      </w:pPr>
-    </w:p>
-    <w:p>
-      <w:pPr>
-        <w:rPr>
-          <w:lang w:val="en-US"/>
-        </w:rPr>
-      </w:pPr>
-    </w:p>
-    <w:p>
-      <w:pPr>
-        <w:rPr>
-          <w:lang w:val="en-US"/>
-        </w:rPr>
-      </w:pPr>
+      <w:r>
+        <w:rPr>
+          <w:lang w:val="en-US"/>
+        </w:rPr>
+        <w:t>After many tries, I finally figured it out and the menu overlay is sliding sideways like it was intended.</w:t>
+      </w:r>
+      <w:r>
+        <w:rPr>
+          <w:lang w:val="en-US"/>
+        </w:rPr>
+        <w:t xml:space="preserve"> </w:t>
+      </w:r>
+      <w:r>
+        <w:rPr>
+          <w:lang w:val="en-US"/>
+        </w:rPr>
+        <w:t xml:space="preserve">Once the next pages are </w:t>
+      </w:r>
+      <w:r>
+        <w:rPr>
+          <w:lang w:val="en-US"/>
+        </w:rPr>
+        <w:t>completed,</w:t>
+      </w:r>
+      <w:r>
+        <w:rPr>
+          <w:lang w:val="en-US"/>
+        </w:rPr>
+        <w:t xml:space="preserve"> I will have to make them responsive as well so there is a lot of work ahead.</w:t>
+      </w:r>
     </w:p>
     <w:p>
       <w:pPr>
@@ -2231,53 +2152,116 @@
           <w:bCs/>
           <w:lang w:val="en-US"/>
         </w:rPr>
-        <w:t>Creating smooth Menu overlay - responsiveness</w:t>
-      </w:r>
-    </w:p>
-    <w:p>
-      <w:pPr>
-        <w:pStyle w:val="BodyText"/>
-        <w:jc w:val="left"/>
-        <w:rPr>
-          <w:lang w:val="en-US"/>
-        </w:rPr>
-      </w:pPr>
-      <w:r>
-        <w:rPr>
-          <w:lang w:val="en-US"/>
-        </w:rPr>
-        <w:t>16.07.2024</w:t>
-      </w:r>
-    </w:p>
-    <w:p>
-      <w:pPr>
-        <w:rPr>
-          <w:lang w:val="en-US"/>
-        </w:rPr>
-      </w:pPr>
-    </w:p>
-    <w:p>
-      <w:pPr>
-        <w:rPr>
-          <w:lang w:val="en-US"/>
-        </w:rPr>
-      </w:pPr>
-    </w:p>
-    <w:p>
-      <w:pPr>
-        <w:pStyle w:val="BodyText"/>
+        <w:t xml:space="preserve">Creating </w:t>
+      </w:r>
+      <w:r>
         <w:rPr>
           <w:b/>
           <w:bCs/>
           <w:lang w:val="en-US"/>
         </w:rPr>
-      </w:pPr>
+        <w:t>About Us and Our Products</w:t>
+      </w:r>
       <w:r>
         <w:rPr>
           <w:b/>
           <w:bCs/>
           <w:lang w:val="en-US"/>
         </w:rPr>
+        <w:t xml:space="preserve"> </w:t>
+      </w:r>
+      <w:r>
+        <w:rPr>
+          <w:b/>
+          <w:bCs/>
+          <w:lang w:val="en-US"/>
+        </w:rPr>
+        <w:t>pages</w:t>
+      </w:r>
+    </w:p>
+    <w:p>
+      <w:pPr>
+        <w:pStyle w:val="BodyText"/>
+        <w:jc w:val="left"/>
+        <w:rPr>
+          <w:lang w:val="en-US"/>
+        </w:rPr>
+      </w:pPr>
+      <w:r>
+        <w:rPr>
+          <w:lang w:val="en-US"/>
+        </w:rPr>
+        <w:t>1</w:t>
+      </w:r>
+      <w:r>
+        <w:rPr>
+          <w:lang w:val="en-US"/>
+        </w:rPr>
+        <w:t>7</w:t>
+      </w:r>
+      <w:r>
+        <w:rPr>
+          <w:lang w:val="en-US"/>
+        </w:rPr>
+        <w:t>.07.2024</w:t>
+      </w:r>
+    </w:p>
+    <w:p>
+      <w:pPr>
+        <w:rPr>
+          <w:lang w:val="en-US"/>
+        </w:rPr>
+      </w:pPr>
+      <w:r>
+        <w:rPr>
+          <w:lang w:val="en-US"/>
+        </w:rPr>
+        <w:t>To be continued.</w:t>
+      </w:r>
+    </w:p>
+    <w:p>
+      <w:pPr>
+        <w:rPr>
+          <w:lang w:val="en-US"/>
+        </w:rPr>
+      </w:pPr>
+    </w:p>
+    <w:p>
+      <w:pPr>
+        <w:rPr>
+          <w:lang w:val="en-US"/>
+        </w:rPr>
+      </w:pPr>
+    </w:p>
+    <w:p>
+      <w:pPr>
+        <w:rPr>
+          <w:lang w:val="en-US"/>
+        </w:rPr>
+      </w:pPr>
+    </w:p>
+    <w:p>
+      <w:pPr>
+        <w:rPr>
+          <w:lang w:val="en-US"/>
+        </w:rPr>
+      </w:pPr>
+    </w:p>
+    <w:p>
+      <w:pPr>
+        <w:pStyle w:val="BodyText"/>
+        <w:rPr>
+          <w:b/>
+          <w:bCs/>
+          <w:lang w:val="en-US"/>
+        </w:rPr>
+      </w:pPr>
+      <w:r>
+        <w:rPr>
+          <w:b/>
+          <w:bCs/>
+          <w:lang w:val="en-US"/>
+        </w:rPr>
         <w:t>Creating smooth Menu overlay - responsiveness</w:t>
       </w:r>
     </w:p>
@@ -2293,7 +2277,19 @@
         <w:rPr>
           <w:lang w:val="en-US"/>
         </w:rPr>
-        <w:t>17.07.2024</w:t>
+        <w:t>1</w:t>
+      </w:r>
+      <w:r>
+        <w:rPr>
+          <w:lang w:val="en-US"/>
+        </w:rPr>
+        <w:t>8</w:t>
+      </w:r>
+      <w:r>
+        <w:rPr>
+          <w:lang w:val="en-US"/>
+        </w:rPr>
+        <w:t>.07.2024</w:t>
       </w:r>
     </w:p>
     <w:p>
@@ -5023,12 +5019,12 @@
 </file>
 
 <file path=customXml/item1.xml><?xml version="1.0" encoding="utf-8"?>
-<?mso-contentType ?>
-<FormTemplates xmlns="http://schemas.microsoft.com/sharepoint/v3/contenttype/forms">
-  <Display>DocumentLibraryForm</Display>
-  <Edit>DocumentLibraryForm</Edit>
-  <New>DocumentLibraryForm</New>
-</FormTemplates>
+<p:properties xmlns:p="http://schemas.microsoft.com/office/2006/metadata/properties" xmlns:xsi="http://www.w3.org/2001/XMLSchema-instance" xmlns:pc="http://schemas.microsoft.com/office/infopath/2007/PartnerControls">
+  <documentManagement>
+    <PublishingExpirationDate xmlns="http://schemas.microsoft.com/sharepoint/v3" xsi:nil="true"/>
+    <PublishingStartDate xmlns="http://schemas.microsoft.com/sharepoint/v3" xsi:nil="true"/>
+  </documentManagement>
+</p:properties>
 </file>
 
 <file path=customXml/item2.xml><?xml version="1.0" encoding="utf-8"?>
@@ -5098,18 +5094,20 @@
 </file>
 
 <file path=customXml/item3.xml><?xml version="1.0" encoding="utf-8"?>
-<p:properties xmlns:p="http://schemas.microsoft.com/office/2006/metadata/properties" xmlns:xsi="http://www.w3.org/2001/XMLSchema-instance" xmlns:pc="http://schemas.microsoft.com/office/infopath/2007/PartnerControls">
-  <documentManagement>
-    <PublishingExpirationDate xmlns="http://schemas.microsoft.com/sharepoint/v3" xsi:nil="true"/>
-    <PublishingStartDate xmlns="http://schemas.microsoft.com/sharepoint/v3" xsi:nil="true"/>
-  </documentManagement>
-</p:properties>
+<?mso-contentType ?>
+<FormTemplates xmlns="http://schemas.microsoft.com/sharepoint/v3/contenttype/forms">
+  <Display>DocumentLibraryForm</Display>
+  <Edit>DocumentLibraryForm</Edit>
+  <New>DocumentLibraryForm</New>
+</FormTemplates>
 </file>
 
 <file path=customXml/itemProps1.xml><?xml version="1.0" encoding="utf-8"?>
-<ds:datastoreItem xmlns:ds="http://schemas.openxmlformats.org/officeDocument/2006/customXml" ds:itemID="{13FBD2FA-5696-460D-A278-9A302A0F72AE}">
+<ds:datastoreItem xmlns:ds="http://schemas.openxmlformats.org/officeDocument/2006/customXml" ds:itemID="{FA8F0064-303C-446D-896E-46EEB9A79DC3}">
   <ds:schemaRefs>
-    <ds:schemaRef ds:uri="http://schemas.microsoft.com/sharepoint/v3/contenttype/forms"/>
+    <ds:schemaRef ds:uri="http://schemas.microsoft.com/office/2006/metadata/properties"/>
+    <ds:schemaRef ds:uri="http://schemas.microsoft.com/office/infopath/2007/PartnerControls"/>
+    <ds:schemaRef ds:uri="http://schemas.microsoft.com/sharepoint/v3"/>
   </ds:schemaRefs>
 </ds:datastoreItem>
 </file>
@@ -5132,11 +5130,9 @@
 </file>
 
 <file path=customXml/itemProps3.xml><?xml version="1.0" encoding="utf-8"?>
-<ds:datastoreItem xmlns:ds="http://schemas.openxmlformats.org/officeDocument/2006/customXml" ds:itemID="{FA8F0064-303C-446D-896E-46EEB9A79DC3}">
+<ds:datastoreItem xmlns:ds="http://schemas.openxmlformats.org/officeDocument/2006/customXml" ds:itemID="{13FBD2FA-5696-460D-A278-9A302A0F72AE}">
   <ds:schemaRefs>
-    <ds:schemaRef ds:uri="http://schemas.microsoft.com/office/2006/metadata/properties"/>
-    <ds:schemaRef ds:uri="http://schemas.microsoft.com/office/infopath/2007/PartnerControls"/>
-    <ds:schemaRef ds:uri="http://schemas.microsoft.com/sharepoint/v3"/>
+    <ds:schemaRef ds:uri="http://schemas.microsoft.com/sharepoint/v3/contenttype/forms"/>
   </ds:schemaRefs>
 </ds:datastoreItem>
 </file>
</xml_diff>

<commit_message>
Additional fixes for subpages + added footer
</commit_message>
<xml_diff>
--- a/learning_diaries/Learning_diary_Damian_Zukowski.docx
+++ b/learning_diaries/Learning_diary_Damian_Zukowski.docx
@@ -14,6 +14,7 @@
           <w:lang w:val="en-US"/>
         </w:rPr>
       </w:pPr>
+      <w:proofErr w:type="spellStart"/>
       <w:r>
         <w:rPr>
           <w:rFonts w:ascii="Times New Roman" w:hAnsi="Times New Roman" w:cs="Times New Roman"/>
@@ -22,13 +23,10 @@
           <w:szCs w:val="24"/>
           <w:lang w:val="en-US"/>
         </w:rPr>
-        <w:t>Lappeenrannan teknillinen yliopisto</w:t>
-      </w:r>
-    </w:p>
-    <w:p>
-      <w:pPr>
-        <w:pStyle w:val="Title"/>
-        <w:jc w:val="both"/>
+        <w:t>Lappeenrannan</w:t>
+      </w:r>
+      <w:proofErr w:type="spellEnd"/>
+      <w:r>
         <w:rPr>
           <w:rFonts w:ascii="Times New Roman" w:hAnsi="Times New Roman" w:cs="Times New Roman"/>
           <w:b w:val="0"/>
@@ -36,7 +34,9 @@
           <w:szCs w:val="24"/>
           <w:lang w:val="en-US"/>
         </w:rPr>
-      </w:pPr>
+        <w:t xml:space="preserve"> </w:t>
+      </w:r>
+      <w:proofErr w:type="spellStart"/>
       <w:r>
         <w:rPr>
           <w:rFonts w:ascii="Times New Roman" w:hAnsi="Times New Roman" w:cs="Times New Roman"/>
@@ -45,13 +45,10 @@
           <w:szCs w:val="24"/>
           <w:lang w:val="en-US"/>
         </w:rPr>
-        <w:t>Turku University of Applied Sciences</w:t>
-      </w:r>
-    </w:p>
-    <w:p>
-      <w:pPr>
-        <w:pStyle w:val="Title"/>
-        <w:jc w:val="both"/>
+        <w:t>teknillinen</w:t>
+      </w:r>
+      <w:proofErr w:type="spellEnd"/>
+      <w:r>
         <w:rPr>
           <w:rFonts w:ascii="Times New Roman" w:hAnsi="Times New Roman" w:cs="Times New Roman"/>
           <w:b w:val="0"/>
@@ -59,56 +56,10 @@
           <w:szCs w:val="24"/>
           <w:lang w:val="en-US"/>
         </w:rPr>
-      </w:pPr>
-    </w:p>
-    <w:p>
-      <w:pPr>
-        <w:pStyle w:val="Title"/>
-        <w:jc w:val="left"/>
-        <w:rPr>
-          <w:sz w:val="24"/>
-          <w:szCs w:val="24"/>
-          <w:lang w:val="en-US"/>
-        </w:rPr>
-      </w:pPr>
-    </w:p>
-    <w:p>
-      <w:pPr>
-        <w:pStyle w:val="Title"/>
-        <w:jc w:val="left"/>
-        <w:rPr>
-          <w:sz w:val="24"/>
-          <w:szCs w:val="24"/>
-          <w:lang w:val="en-US"/>
-        </w:rPr>
-      </w:pPr>
-    </w:p>
-    <w:p>
-      <w:pPr>
-        <w:pStyle w:val="Title"/>
-        <w:jc w:val="left"/>
-        <w:rPr>
-          <w:sz w:val="24"/>
-          <w:szCs w:val="24"/>
-          <w:lang w:val="en-US"/>
-        </w:rPr>
-      </w:pPr>
-    </w:p>
-    <w:p>
-      <w:pPr>
-        <w:pStyle w:val="Title"/>
-        <w:jc w:val="left"/>
-        <w:rPr>
-          <w:sz w:val="24"/>
-          <w:szCs w:val="24"/>
-          <w:lang w:val="en-US"/>
-        </w:rPr>
-      </w:pPr>
-    </w:p>
-    <w:p>
-      <w:pPr>
-        <w:pStyle w:val="Title"/>
-        <w:jc w:val="both"/>
+        <w:t xml:space="preserve"> </w:t>
+      </w:r>
+      <w:proofErr w:type="spellStart"/>
+      <w:r>
         <w:rPr>
           <w:rFonts w:ascii="Times New Roman" w:hAnsi="Times New Roman" w:cs="Times New Roman"/>
           <w:b w:val="0"/>
@@ -116,8 +67,14 @@
           <w:szCs w:val="24"/>
           <w:lang w:val="en-US"/>
         </w:rPr>
-      </w:pPr>
-      <w:r>
+        <w:t>yliopisto</w:t>
+      </w:r>
+      <w:proofErr w:type="spellEnd"/>
+    </w:p>
+    <w:p>
+      <w:pPr>
+        <w:pStyle w:val="Title"/>
+        <w:jc w:val="both"/>
         <w:rPr>
           <w:rFonts w:ascii="Times New Roman" w:hAnsi="Times New Roman" w:cs="Times New Roman"/>
           <w:b w:val="0"/>
@@ -125,8 +82,7 @@
           <w:szCs w:val="24"/>
           <w:lang w:val="en-US"/>
         </w:rPr>
-        <w:t>Software</w:t>
-      </w:r>
+      </w:pPr>
       <w:r>
         <w:rPr>
           <w:rFonts w:ascii="Times New Roman" w:hAnsi="Times New Roman" w:cs="Times New Roman"/>
@@ -135,9 +91,13 @@
           <w:szCs w:val="24"/>
           <w:lang w:val="en-US"/>
         </w:rPr>
-        <w:t xml:space="preserve"> Development Skills</w:t>
-      </w:r>
-      <w:r>
+        <w:t>Turku University of Applied Sciences</w:t>
+      </w:r>
+    </w:p>
+    <w:p>
+      <w:pPr>
+        <w:pStyle w:val="Title"/>
+        <w:jc w:val="both"/>
         <w:rPr>
           <w:rFonts w:ascii="Times New Roman" w:hAnsi="Times New Roman" w:cs="Times New Roman"/>
           <w:b w:val="0"/>
@@ -145,13 +105,56 @@
           <w:szCs w:val="24"/>
           <w:lang w:val="en-US"/>
         </w:rPr>
-        <w:t xml:space="preserve"> Front-End, Online course</w:t>
-      </w:r>
+      </w:pPr>
     </w:p>
     <w:p>
       <w:pPr>
         <w:pStyle w:val="Title"/>
         <w:jc w:val="left"/>
+        <w:rPr>
+          <w:sz w:val="24"/>
+          <w:szCs w:val="24"/>
+          <w:lang w:val="en-US"/>
+        </w:rPr>
+      </w:pPr>
+    </w:p>
+    <w:p>
+      <w:pPr>
+        <w:pStyle w:val="Title"/>
+        <w:jc w:val="left"/>
+        <w:rPr>
+          <w:sz w:val="24"/>
+          <w:szCs w:val="24"/>
+          <w:lang w:val="en-US"/>
+        </w:rPr>
+      </w:pPr>
+    </w:p>
+    <w:p>
+      <w:pPr>
+        <w:pStyle w:val="Title"/>
+        <w:jc w:val="left"/>
+        <w:rPr>
+          <w:sz w:val="24"/>
+          <w:szCs w:val="24"/>
+          <w:lang w:val="en-US"/>
+        </w:rPr>
+      </w:pPr>
+    </w:p>
+    <w:p>
+      <w:pPr>
+        <w:pStyle w:val="Title"/>
+        <w:jc w:val="left"/>
+        <w:rPr>
+          <w:sz w:val="24"/>
+          <w:szCs w:val="24"/>
+          <w:lang w:val="en-US"/>
+        </w:rPr>
+      </w:pPr>
+    </w:p>
+    <w:p>
+      <w:pPr>
+        <w:pStyle w:val="Title"/>
+        <w:jc w:val="both"/>
         <w:rPr>
           <w:rFonts w:ascii="Times New Roman" w:hAnsi="Times New Roman" w:cs="Times New Roman"/>
           <w:b w:val="0"/>
@@ -160,67 +163,7 @@
           <w:lang w:val="en-US"/>
         </w:rPr>
       </w:pPr>
-    </w:p>
-    <w:p>
-      <w:pPr>
-        <w:pStyle w:val="Title"/>
-        <w:jc w:val="left"/>
-        <w:rPr>
-          <w:rFonts w:ascii="Times New Roman" w:hAnsi="Times New Roman" w:cs="Times New Roman"/>
-          <w:sz w:val="24"/>
-          <w:szCs w:val="24"/>
-          <w:lang w:val="en-US"/>
-        </w:rPr>
-      </w:pPr>
-      <w:r>
-        <w:rPr>
-          <w:rFonts w:ascii="Times New Roman" w:hAnsi="Times New Roman" w:cs="Times New Roman"/>
-          <w:sz w:val="24"/>
-          <w:szCs w:val="24"/>
-          <w:lang w:val="en-US"/>
-        </w:rPr>
-        <w:t>&lt;</w:t>
-      </w:r>
-      <w:r>
-        <w:rPr>
-          <w:rFonts w:ascii="Times New Roman" w:hAnsi="Times New Roman" w:cs="Times New Roman"/>
-          <w:sz w:val="24"/>
-          <w:szCs w:val="24"/>
-          <w:lang w:val="en-US"/>
-        </w:rPr>
-        <w:t>Damian Zukowski</w:t>
-      </w:r>
-      <w:r>
-        <w:rPr>
-          <w:rFonts w:ascii="Times New Roman" w:hAnsi="Times New Roman" w:cs="Times New Roman"/>
-          <w:sz w:val="24"/>
-          <w:szCs w:val="24"/>
-          <w:lang w:val="en-US"/>
-        </w:rPr>
-        <w:t>&gt;, &lt;</w:t>
-      </w:r>
-      <w:r>
-        <w:rPr>
-          <w:rFonts w:ascii="Times New Roman" w:hAnsi="Times New Roman" w:cs="Times New Roman"/>
-          <w:sz w:val="24"/>
-          <w:szCs w:val="24"/>
-        </w:rPr>
-        <w:t>x145179</w:t>
-      </w:r>
-      <w:r>
-        <w:rPr>
-          <w:rFonts w:ascii="Times New Roman" w:hAnsi="Times New Roman" w:cs="Times New Roman"/>
-          <w:sz w:val="24"/>
-          <w:szCs w:val="24"/>
-          <w:lang w:val="en-US"/>
-        </w:rPr>
-        <w:t>&gt;</w:t>
-      </w:r>
-    </w:p>
-    <w:p>
-      <w:pPr>
-        <w:pStyle w:val="Title"/>
-        <w:jc w:val="left"/>
+      <w:r>
         <w:rPr>
           <w:rFonts w:ascii="Times New Roman" w:hAnsi="Times New Roman" w:cs="Times New Roman"/>
           <w:b w:val="0"/>
@@ -228,12 +171,9 @@
           <w:szCs w:val="24"/>
           <w:lang w:val="en-US"/>
         </w:rPr>
-      </w:pPr>
-    </w:p>
-    <w:p>
-      <w:pPr>
-        <w:pStyle w:val="Title"/>
-        <w:jc w:val="left"/>
+        <w:t>Software</w:t>
+      </w:r>
+      <w:r>
         <w:rPr>
           <w:rFonts w:ascii="Times New Roman" w:hAnsi="Times New Roman" w:cs="Times New Roman"/>
           <w:b w:val="0"/>
@@ -241,7 +181,18 @@
           <w:szCs w:val="24"/>
           <w:lang w:val="en-US"/>
         </w:rPr>
-      </w:pPr>
+        <w:t xml:space="preserve"> Development Skills</w:t>
+      </w:r>
+      <w:r>
+        <w:rPr>
+          <w:rFonts w:ascii="Times New Roman" w:hAnsi="Times New Roman" w:cs="Times New Roman"/>
+          <w:b w:val="0"/>
+          <w:sz w:val="24"/>
+          <w:szCs w:val="24"/>
+          <w:lang w:val="en-US"/>
+        </w:rPr>
+        <w:t xml:space="preserve"> Front-End, Online course</w:t>
+      </w:r>
     </w:p>
     <w:p>
       <w:pPr>
@@ -249,12 +200,107 @@
         <w:jc w:val="left"/>
         <w:rPr>
           <w:rFonts w:ascii="Times New Roman" w:hAnsi="Times New Roman" w:cs="Times New Roman"/>
-          <w:lang w:val="en-US"/>
-        </w:rPr>
-      </w:pPr>
-      <w:r>
+          <w:b w:val="0"/>
+          <w:sz w:val="24"/>
+          <w:szCs w:val="24"/>
+          <w:lang w:val="en-US"/>
+        </w:rPr>
+      </w:pPr>
+    </w:p>
+    <w:p>
+      <w:pPr>
+        <w:pStyle w:val="Title"/>
+        <w:jc w:val="left"/>
         <w:rPr>
           <w:rFonts w:ascii="Times New Roman" w:hAnsi="Times New Roman" w:cs="Times New Roman"/>
+          <w:sz w:val="24"/>
+          <w:szCs w:val="24"/>
+          <w:lang w:val="en-US"/>
+        </w:rPr>
+      </w:pPr>
+      <w:r>
+        <w:rPr>
+          <w:rFonts w:ascii="Times New Roman" w:hAnsi="Times New Roman" w:cs="Times New Roman"/>
+          <w:sz w:val="24"/>
+          <w:szCs w:val="24"/>
+          <w:lang w:val="en-US"/>
+        </w:rPr>
+        <w:t>&lt;</w:t>
+      </w:r>
+      <w:r>
+        <w:rPr>
+          <w:rFonts w:ascii="Times New Roman" w:hAnsi="Times New Roman" w:cs="Times New Roman"/>
+          <w:sz w:val="24"/>
+          <w:szCs w:val="24"/>
+          <w:lang w:val="en-US"/>
+        </w:rPr>
+        <w:t>Damian Zukowski</w:t>
+      </w:r>
+      <w:r>
+        <w:rPr>
+          <w:rFonts w:ascii="Times New Roman" w:hAnsi="Times New Roman" w:cs="Times New Roman"/>
+          <w:sz w:val="24"/>
+          <w:szCs w:val="24"/>
+          <w:lang w:val="en-US"/>
+        </w:rPr>
+        <w:t>&gt;, &lt;</w:t>
+      </w:r>
+      <w:r>
+        <w:rPr>
+          <w:rFonts w:ascii="Times New Roman" w:hAnsi="Times New Roman" w:cs="Times New Roman"/>
+          <w:sz w:val="24"/>
+          <w:szCs w:val="24"/>
+        </w:rPr>
+        <w:t>x145179</w:t>
+      </w:r>
+      <w:r>
+        <w:rPr>
+          <w:rFonts w:ascii="Times New Roman" w:hAnsi="Times New Roman" w:cs="Times New Roman"/>
+          <w:sz w:val="24"/>
+          <w:szCs w:val="24"/>
+          <w:lang w:val="en-US"/>
+        </w:rPr>
+        <w:t>&gt;</w:t>
+      </w:r>
+    </w:p>
+    <w:p>
+      <w:pPr>
+        <w:pStyle w:val="Title"/>
+        <w:jc w:val="left"/>
+        <w:rPr>
+          <w:rFonts w:ascii="Times New Roman" w:hAnsi="Times New Roman" w:cs="Times New Roman"/>
+          <w:b w:val="0"/>
+          <w:sz w:val="24"/>
+          <w:szCs w:val="24"/>
+          <w:lang w:val="en-US"/>
+        </w:rPr>
+      </w:pPr>
+    </w:p>
+    <w:p>
+      <w:pPr>
+        <w:pStyle w:val="Title"/>
+        <w:jc w:val="left"/>
+        <w:rPr>
+          <w:rFonts w:ascii="Times New Roman" w:hAnsi="Times New Roman" w:cs="Times New Roman"/>
+          <w:b w:val="0"/>
+          <w:sz w:val="24"/>
+          <w:szCs w:val="24"/>
+          <w:lang w:val="en-US"/>
+        </w:rPr>
+      </w:pPr>
+    </w:p>
+    <w:p>
+      <w:pPr>
+        <w:pStyle w:val="Title"/>
+        <w:jc w:val="left"/>
+        <w:rPr>
+          <w:rFonts w:ascii="Times New Roman" w:hAnsi="Times New Roman" w:cs="Times New Roman"/>
+          <w:lang w:val="en-US"/>
+        </w:rPr>
+      </w:pPr>
+      <w:r>
+        <w:rPr>
+          <w:rFonts w:ascii="Times New Roman" w:hAnsi="Times New Roman" w:cs="Times New Roman"/>
           <w:lang w:val="en-US"/>
         </w:rPr>
         <w:t xml:space="preserve">LEARNING DIARY, </w:t>
@@ -442,7 +488,21 @@
         <w:rPr>
           <w:lang w:val="en-US"/>
         </w:rPr>
-        <w:t>After creating a general HTML structure of index page, basic Sass styling was made. I learned about Sass variables and “mixins”, which are kind</w:t>
+        <w:t>After creating a general HTML structure of index page, basic Sass styling was made. I learned about Sass variables and “</w:t>
+      </w:r>
+      <w:proofErr w:type="spellStart"/>
+      <w:r>
+        <w:rPr>
+          <w:lang w:val="en-US"/>
+        </w:rPr>
+        <w:t>mixins</w:t>
+      </w:r>
+      <w:proofErr w:type="spellEnd"/>
+      <w:r>
+        <w:rPr>
+          <w:lang w:val="en-US"/>
+        </w:rPr>
+        <w:t>”, which are kind</w:t>
       </w:r>
       <w:r>
         <w:rPr>
@@ -543,7 +603,21 @@
         <w:rPr>
           <w:lang w:val="en-US"/>
         </w:rPr>
-        <w:t>The 3 lines button switches to X shape after being pressed and the transition is smooth, thanks to easeOut function.</w:t>
+        <w:t xml:space="preserve">The 3 lines button switches to X shape after being pressed and the transition is smooth, thanks to </w:t>
+      </w:r>
+      <w:proofErr w:type="spellStart"/>
+      <w:r>
+        <w:rPr>
+          <w:lang w:val="en-US"/>
+        </w:rPr>
+        <w:t>easeOut</w:t>
+      </w:r>
+      <w:proofErr w:type="spellEnd"/>
+      <w:r>
+        <w:rPr>
+          <w:lang w:val="en-US"/>
+        </w:rPr>
+        <w:t xml:space="preserve"> function.</w:t>
       </w:r>
     </w:p>
     <w:p>
@@ -880,7 +954,305 @@
         <w:rPr>
           <w:lang w:val="en-US"/>
         </w:rPr>
-        <w:t>building About Page with CSS Grid</w:t>
+        <w:t xml:space="preserve">building About </w:t>
+      </w:r>
+      <w:r>
+        <w:rPr>
+          <w:lang w:val="en-US"/>
+        </w:rPr>
+        <w:t>Us</w:t>
+      </w:r>
+      <w:r>
+        <w:rPr>
+          <w:lang w:val="en-US"/>
+        </w:rPr>
+        <w:t xml:space="preserve"> </w:t>
+      </w:r>
+      <w:r>
+        <w:rPr>
+          <w:lang w:val="en-US"/>
+        </w:rPr>
+        <w:t xml:space="preserve">and Our Products pages </w:t>
+      </w:r>
+      <w:r>
+        <w:rPr>
+          <w:lang w:val="en-US"/>
+        </w:rPr>
+        <w:t>with CSS Grid</w:t>
+      </w:r>
+    </w:p>
+    <w:p>
+      <w:pPr>
+        <w:rPr>
+          <w:lang w:val="en-US"/>
+        </w:rPr>
+      </w:pPr>
+      <w:r>
+        <w:rPr>
+          <w:lang w:val="en-US"/>
+        </w:rPr>
+        <w:t xml:space="preserve">Learning outcome: </w:t>
+      </w:r>
+      <w:r>
+        <w:rPr>
+          <w:lang w:val="en-US"/>
+        </w:rPr>
+        <w:t>To manage this task I utilized CSS Grid to align elements properly. It is a bit tricky to understand how it works but with some tries and additional check in CSS documentation it starts to make sense. Two more pages are started, but needs some more work to be perfected.</w:t>
+      </w:r>
+      <w:r>
+        <w:rPr>
+          <w:lang w:val="en-US"/>
+        </w:rPr>
+        <w:t xml:space="preserve"> </w:t>
+      </w:r>
+    </w:p>
+    <w:p>
+      <w:pPr>
+        <w:rPr>
+          <w:lang w:val="en-US"/>
+        </w:rPr>
+      </w:pPr>
+    </w:p>
+    <w:p>
+      <w:pPr>
+        <w:rPr>
+          <w:lang w:val="en-US"/>
+        </w:rPr>
+      </w:pPr>
+    </w:p>
+    <w:p>
+      <w:pPr>
+        <w:rPr>
+          <w:lang w:val="en-US"/>
+        </w:rPr>
+      </w:pPr>
+      <w:r>
+        <w:rPr>
+          <w:lang w:val="en-US"/>
+        </w:rPr>
+        <w:t xml:space="preserve">Date : </w:t>
+      </w:r>
+      <w:r>
+        <w:rPr>
+          <w:lang w:val="en-US"/>
+        </w:rPr>
+        <w:t>19</w:t>
+      </w:r>
+      <w:r>
+        <w:rPr>
+          <w:lang w:val="en-US"/>
+        </w:rPr>
+        <w:t>.07.2024</w:t>
+      </w:r>
+    </w:p>
+    <w:p>
+      <w:pPr>
+        <w:rPr>
+          <w:lang w:val="en-US"/>
+        </w:rPr>
+      </w:pPr>
+      <w:r>
+        <w:rPr>
+          <w:lang w:val="en-US"/>
+        </w:rPr>
+        <w:t xml:space="preserve">Activity : </w:t>
+      </w:r>
+      <w:r>
+        <w:rPr>
+          <w:lang w:val="en-US"/>
+        </w:rPr>
+        <w:t xml:space="preserve">Fifth video guide – </w:t>
+      </w:r>
+      <w:r>
+        <w:rPr>
+          <w:lang w:val="en-US"/>
+        </w:rPr>
+        <w:t>additional fixes for two sub-pages</w:t>
+      </w:r>
+      <w:r>
+        <w:rPr>
+          <w:lang w:val="en-US"/>
+        </w:rPr>
+        <w:t xml:space="preserve"> </w:t>
+      </w:r>
+      <w:r>
+        <w:rPr>
+          <w:lang w:val="en-US"/>
+        </w:rPr>
+        <w:t>in</w:t>
+      </w:r>
+      <w:r>
+        <w:rPr>
+          <w:lang w:val="en-US"/>
+        </w:rPr>
+        <w:t xml:space="preserve"> CSS Grid</w:t>
+      </w:r>
+    </w:p>
+    <w:p>
+      <w:pPr>
+        <w:rPr>
+          <w:lang w:val="en-US"/>
+        </w:rPr>
+      </w:pPr>
+      <w:r>
+        <w:rPr>
+          <w:lang w:val="en-US"/>
+        </w:rPr>
+        <w:t xml:space="preserve">Learning outcome: </w:t>
+      </w:r>
+      <w:r>
+        <w:rPr>
+          <w:lang w:val="en-US"/>
+        </w:rPr>
+        <w:t xml:space="preserve">More CSS Grid studies and trying out new things. Elements on the About Us page turned out to look pretty good. Footer has been added </w:t>
+      </w:r>
+      <w:r>
+        <w:rPr>
+          <w:lang w:val="en-US"/>
+        </w:rPr>
+        <w:t xml:space="preserve">to all pages, but </w:t>
+      </w:r>
+      <w:r>
+        <w:rPr>
+          <w:lang w:val="en-US"/>
+        </w:rPr>
+        <w:t>needs more styling to be acceptable.</w:t>
+      </w:r>
+    </w:p>
+    <w:p>
+      <w:pPr>
+        <w:rPr>
+          <w:lang w:val="en-US"/>
+        </w:rPr>
+      </w:pPr>
+    </w:p>
+    <w:p>
+      <w:pPr>
+        <w:rPr>
+          <w:lang w:val="en-US"/>
+        </w:rPr>
+      </w:pPr>
+    </w:p>
+    <w:p>
+      <w:pPr>
+        <w:rPr>
+          <w:lang w:val="en-US"/>
+        </w:rPr>
+      </w:pPr>
+      <w:r>
+        <w:rPr>
+          <w:lang w:val="en-US"/>
+        </w:rPr>
+        <w:t xml:space="preserve">Date : </w:t>
+      </w:r>
+      <w:r>
+        <w:rPr>
+          <w:lang w:val="en-US"/>
+        </w:rPr>
+        <w:t>20</w:t>
+      </w:r>
+      <w:r>
+        <w:rPr>
+          <w:lang w:val="en-US"/>
+        </w:rPr>
+        <w:t>.07.2024</w:t>
+      </w:r>
+    </w:p>
+    <w:p>
+      <w:pPr>
+        <w:rPr>
+          <w:lang w:val="en-US"/>
+        </w:rPr>
+      </w:pPr>
+      <w:r>
+        <w:rPr>
+          <w:lang w:val="en-US"/>
+        </w:rPr>
+        <w:t xml:space="preserve">Activity : </w:t>
+      </w:r>
+      <w:r>
+        <w:rPr>
+          <w:lang w:val="en-US"/>
+        </w:rPr>
+        <w:t>Sixth</w:t>
+      </w:r>
+      <w:r>
+        <w:rPr>
+          <w:lang w:val="en-US"/>
+        </w:rPr>
+        <w:t xml:space="preserve"> video guide – </w:t>
+      </w:r>
+      <w:r>
+        <w:rPr>
+          <w:lang w:val="en-US"/>
+        </w:rPr>
+        <w:t>Our Products and Contact pages.</w:t>
+      </w:r>
+    </w:p>
+    <w:p>
+      <w:pPr>
+        <w:rPr>
+          <w:lang w:val="en-US"/>
+        </w:rPr>
+      </w:pPr>
+      <w:r>
+        <w:rPr>
+          <w:lang w:val="en-US"/>
+        </w:rPr>
+        <w:t xml:space="preserve">Learning outcome: </w:t>
+      </w:r>
+      <w:r>
+        <w:rPr>
+          <w:lang w:val="en-US"/>
+        </w:rPr>
+        <w:t>To be continued.</w:t>
+      </w:r>
+    </w:p>
+    <w:p>
+      <w:pPr>
+        <w:rPr>
+          <w:lang w:val="en-US"/>
+        </w:rPr>
+      </w:pPr>
+    </w:p>
+    <w:p>
+      <w:pPr>
+        <w:rPr>
+          <w:lang w:val="en-US"/>
+        </w:rPr>
+      </w:pPr>
+    </w:p>
+    <w:p>
+      <w:pPr>
+        <w:rPr>
+          <w:lang w:val="en-US"/>
+        </w:rPr>
+      </w:pPr>
+    </w:p>
+    <w:p>
+      <w:pPr>
+        <w:rPr>
+          <w:lang w:val="en-US"/>
+        </w:rPr>
+      </w:pPr>
+      <w:r>
+        <w:rPr>
+          <w:lang w:val="en-US"/>
+        </w:rPr>
+        <w:t>Date : 20.07.2024</w:t>
+      </w:r>
+    </w:p>
+    <w:p>
+      <w:pPr>
+        <w:rPr>
+          <w:lang w:val="en-US"/>
+        </w:rPr>
+      </w:pPr>
+      <w:r>
+        <w:rPr>
+          <w:lang w:val="en-US"/>
+        </w:rPr>
+        <w:t>Activity : Second video guide – Homepage structure and Sass/CSS styling</w:t>
       </w:r>
     </w:p>
     <w:p>
@@ -909,18 +1281,11 @@
           <w:lang w:val="en-US"/>
         </w:rPr>
       </w:pPr>
-    </w:p>
-    <w:p>
-      <w:pPr>
-        <w:rPr>
-          <w:lang w:val="en-US"/>
-        </w:rPr>
-      </w:pPr>
-      <w:r>
-        <w:rPr>
-          <w:lang w:val="en-US"/>
-        </w:rPr>
-        <w:t>Date : 09.07.2024</w:t>
+      <w:r>
+        <w:rPr>
+          <w:lang w:val="en-US"/>
+        </w:rPr>
+        <w:t>Date : 20.07.2024</w:t>
       </w:r>
     </w:p>
     <w:p>
@@ -955,52 +1320,6 @@
           <w:lang w:val="en-US"/>
         </w:rPr>
       </w:pPr>
-    </w:p>
-    <w:p>
-      <w:pPr>
-        <w:rPr>
-          <w:lang w:val="en-US"/>
-        </w:rPr>
-      </w:pPr>
-    </w:p>
-    <w:p>
-      <w:pPr>
-        <w:rPr>
-          <w:lang w:val="en-US"/>
-        </w:rPr>
-      </w:pPr>
-      <w:r>
-        <w:rPr>
-          <w:lang w:val="en-US"/>
-        </w:rPr>
-        <w:t>Date : 09.07.2024</w:t>
-      </w:r>
-    </w:p>
-    <w:p>
-      <w:pPr>
-        <w:rPr>
-          <w:lang w:val="en-US"/>
-        </w:rPr>
-      </w:pPr>
-      <w:r>
-        <w:rPr>
-          <w:lang w:val="en-US"/>
-        </w:rPr>
-        <w:t>Activity : Second video guide – Homepage structure and Sass/CSS styling</w:t>
-      </w:r>
-    </w:p>
-    <w:p>
-      <w:pPr>
-        <w:rPr>
-          <w:lang w:val="en-US"/>
-        </w:rPr>
-      </w:pPr>
-      <w:r>
-        <w:rPr>
-          <w:lang w:val="en-US"/>
-        </w:rPr>
-        <w:t>Learning outcome: what did I learn</w:t>
-      </w:r>
     </w:p>
     <w:p>
       <w:pPr>
@@ -1462,7 +1781,21 @@
         <w:rPr>
           <w:lang w:val="en-US"/>
         </w:rPr>
-        <w:t xml:space="preserve">a few busy weeks with other course work, I have finally come back to my project – Zukos Brewery! While I wasn’t coding the pages, I prepared some media and assets to be used in my project, alongside a few ideas I wish to make happen. I have utilized an AI generative tool called Stable Diffusion from a free source </w:t>
+        <w:t xml:space="preserve">a few busy weeks with other course work, I have finally come back to my project – </w:t>
+      </w:r>
+      <w:proofErr w:type="spellStart"/>
+      <w:r>
+        <w:rPr>
+          <w:lang w:val="en-US"/>
+        </w:rPr>
+        <w:t>Zukos</w:t>
+      </w:r>
+      <w:proofErr w:type="spellEnd"/>
+      <w:r>
+        <w:rPr>
+          <w:lang w:val="en-US"/>
+        </w:rPr>
+        <w:t xml:space="preserve"> Brewery! While I wasn’t coding the pages, I prepared some media and assets to be used in my project, alongside a few ideas I wish to make happen. I have utilized an AI generative tool called Stable Diffusion from a free source </w:t>
       </w:r>
       <w:r>
         <w:rPr>
@@ -1635,7 +1968,21 @@
         <w:rPr>
           <w:lang w:val="en-US"/>
         </w:rPr>
-        <w:t xml:space="preserve">I learned how to create own functions called mixins, and defining own variables, both in Sass. </w:t>
+        <w:t xml:space="preserve">I learned how to create own functions called </w:t>
+      </w:r>
+      <w:proofErr w:type="spellStart"/>
+      <w:r>
+        <w:rPr>
+          <w:lang w:val="en-US"/>
+        </w:rPr>
+        <w:t>mixins</w:t>
+      </w:r>
+      <w:proofErr w:type="spellEnd"/>
+      <w:r>
+        <w:rPr>
+          <w:lang w:val="en-US"/>
+        </w:rPr>
+        <w:t xml:space="preserve">, and defining own variables, both in Sass. </w:t>
       </w:r>
       <w:r>
         <w:rPr>
@@ -1798,13 +2145,41 @@
         <w:rPr>
           <w:lang w:val="en-US"/>
         </w:rPr>
-        <w:t xml:space="preserve"> The transition is smooth thanks to easeOut </w:t>
-      </w:r>
-      <w:r>
-        <w:rPr>
-          <w:lang w:val="en-US"/>
-        </w:rPr>
-        <w:t xml:space="preserve">“mixin” </w:t>
+        <w:t xml:space="preserve"> The transition is smooth thanks to </w:t>
+      </w:r>
+      <w:proofErr w:type="spellStart"/>
+      <w:r>
+        <w:rPr>
+          <w:lang w:val="en-US"/>
+        </w:rPr>
+        <w:t>easeOut</w:t>
+      </w:r>
+      <w:proofErr w:type="spellEnd"/>
+      <w:r>
+        <w:rPr>
+          <w:lang w:val="en-US"/>
+        </w:rPr>
+        <w:t xml:space="preserve"> </w:t>
+      </w:r>
+      <w:r>
+        <w:rPr>
+          <w:lang w:val="en-US"/>
+        </w:rPr>
+        <w:t>“</w:t>
+      </w:r>
+      <w:proofErr w:type="spellStart"/>
+      <w:r>
+        <w:rPr>
+          <w:lang w:val="en-US"/>
+        </w:rPr>
+        <w:t>mixin</w:t>
+      </w:r>
+      <w:proofErr w:type="spellEnd"/>
+      <w:r>
+        <w:rPr>
+          <w:lang w:val="en-US"/>
+        </w:rPr>
+        <w:t xml:space="preserve">” </w:t>
       </w:r>
       <w:r>
         <w:rPr>
@@ -2081,7 +2456,21 @@
         <w:rPr>
           <w:lang w:val="en-US"/>
         </w:rPr>
-        <w:t>A few “mixins” are utilized to do this task, especially for medium to small screens. They include special styling for these screen sizes so that the elements of the page are reconfigured and aligned so the page is readable and user friendly.</w:t>
+        <w:t>A few “</w:t>
+      </w:r>
+      <w:proofErr w:type="spellStart"/>
+      <w:r>
+        <w:rPr>
+          <w:lang w:val="en-US"/>
+        </w:rPr>
+        <w:t>mixins</w:t>
+      </w:r>
+      <w:proofErr w:type="spellEnd"/>
+      <w:r>
+        <w:rPr>
+          <w:lang w:val="en-US"/>
+        </w:rPr>
+        <w:t>” are utilized to do this task, especially for medium to small screens. They include special styling for these screen sizes so that the elements of the page are reconfigured and aligned so the page is readable and user friendly.</w:t>
       </w:r>
     </w:p>
     <w:p>
@@ -2208,23 +2597,81 @@
     </w:p>
     <w:p>
       <w:pPr>
-        <w:rPr>
-          <w:lang w:val="en-US"/>
-        </w:rPr>
-      </w:pPr>
-      <w:r>
-        <w:rPr>
-          <w:lang w:val="en-US"/>
-        </w:rPr>
-        <w:t>To be continued.</w:t>
-      </w:r>
-    </w:p>
-    <w:p>
-      <w:pPr>
-        <w:rPr>
-          <w:lang w:val="en-US"/>
-        </w:rPr>
-      </w:pPr>
+        <w:spacing w:line="360" w:lineRule="auto"/>
+        <w:rPr>
+          <w:lang w:val="en-US"/>
+        </w:rPr>
+      </w:pPr>
+      <w:r>
+        <w:rPr>
+          <w:lang w:val="en-US"/>
+        </w:rPr>
+        <w:t xml:space="preserve">I have created two additional pages for </w:t>
+      </w:r>
+      <w:proofErr w:type="spellStart"/>
+      <w:r>
+        <w:rPr>
+          <w:lang w:val="en-US"/>
+        </w:rPr>
+        <w:t>Zukos</w:t>
+      </w:r>
+      <w:proofErr w:type="spellEnd"/>
+      <w:r>
+        <w:rPr>
+          <w:lang w:val="en-US"/>
+        </w:rPr>
+        <w:t xml:space="preserve"> Brewery project – About Us and Our Products. It is still a work in progress because aligning elements is quite tricky. CSS Grid is utilized to make this happen, and it </w:t>
+      </w:r>
+      <w:r>
+        <w:rPr>
+          <w:lang w:val="en-US"/>
+        </w:rPr>
+        <w:t>looks</w:t>
+      </w:r>
+      <w:r>
+        <w:rPr>
+          <w:lang w:val="en-US"/>
+        </w:rPr>
+        <w:t xml:space="preserve"> how it </w:t>
+      </w:r>
+      <w:r>
+        <w:rPr>
+          <w:lang w:val="en-US"/>
+        </w:rPr>
+        <w:t>should,</w:t>
+      </w:r>
+      <w:r>
+        <w:rPr>
+          <w:lang w:val="en-US"/>
+        </w:rPr>
+        <w:t xml:space="preserve"> but the mobile version is not </w:t>
+      </w:r>
+      <w:r>
+        <w:rPr>
+          <w:lang w:val="en-US"/>
+        </w:rPr>
+        <w:t xml:space="preserve">completely </w:t>
+      </w:r>
+      <w:r>
+        <w:rPr>
+          <w:lang w:val="en-US"/>
+        </w:rPr>
+        <w:t xml:space="preserve">ready. </w:t>
+      </w:r>
+    </w:p>
+    <w:p>
+      <w:pPr>
+        <w:spacing w:line="360" w:lineRule="auto"/>
+        <w:rPr>
+          <w:lang w:val="en-US"/>
+        </w:rPr>
+      </w:pPr>
+      <w:r>
+        <w:rPr>
+          <w:lang w:val="en-US"/>
+        </w:rPr>
+        <w:t xml:space="preserve">Apart from that I added a footer section which still needs a bit of styling to look perfect. </w:t>
+      </w:r>
     </w:p>
     <w:p>
       <w:pPr>
@@ -2262,7 +2709,7 @@
           <w:bCs/>
           <w:lang w:val="en-US"/>
         </w:rPr>
-        <w:t>Creating smooth Menu overlay - responsiveness</w:t>
+        <w:t>Some fixes for About Us and Our Products pages</w:t>
       </w:r>
     </w:p>
     <w:p>
@@ -2283,7 +2730,7 @@
         <w:rPr>
           <w:lang w:val="en-US"/>
         </w:rPr>
-        <w:t>8</w:t>
+        <w:t>9</w:t>
       </w:r>
       <w:r>
         <w:rPr>
@@ -2294,13 +2741,131 @@
     </w:p>
     <w:p>
       <w:pPr>
-        <w:rPr>
-          <w:lang w:val="en-US"/>
-        </w:rPr>
-      </w:pPr>
-    </w:p>
-    <w:p>
-      <w:pPr>
+        <w:pStyle w:val="BodyText"/>
+        <w:jc w:val="left"/>
+        <w:rPr>
+          <w:lang w:val="en-US"/>
+        </w:rPr>
+      </w:pPr>
+      <w:r>
+        <w:rPr>
+          <w:lang w:val="en-US"/>
+        </w:rPr>
+        <w:t>Added additional fixes for both pages</w:t>
+      </w:r>
+      <w:r>
+        <w:rPr>
+          <w:lang w:val="en-US"/>
+        </w:rPr>
+        <w:t xml:space="preserve"> and the footer. About</w:t>
+      </w:r>
+      <w:r>
+        <w:rPr>
+          <w:lang w:val="en-US"/>
+        </w:rPr>
+        <w:t xml:space="preserve"> Us</w:t>
+      </w:r>
+      <w:r>
+        <w:rPr>
+          <w:lang w:val="en-US"/>
+        </w:rPr>
+        <w:t xml:space="preserve"> page</w:t>
+      </w:r>
+      <w:r>
+        <w:rPr>
+          <w:lang w:val="en-US"/>
+        </w:rPr>
+        <w:t xml:space="preserve"> looks quite good already</w:t>
+      </w:r>
+      <w:r>
+        <w:rPr>
+          <w:lang w:val="en-US"/>
+        </w:rPr>
+        <w:t xml:space="preserve"> with only the footer still being a bit misaligned</w:t>
+      </w:r>
+      <w:r>
+        <w:rPr>
+          <w:lang w:val="en-US"/>
+        </w:rPr>
+        <w:t xml:space="preserve">. Our Products page needs to have assets added and proper CSS Grid </w:t>
+      </w:r>
+      <w:r>
+        <w:rPr>
+          <w:lang w:val="en-US"/>
+        </w:rPr>
+        <w:t xml:space="preserve">done </w:t>
+      </w:r>
+      <w:r>
+        <w:rPr>
+          <w:lang w:val="en-US"/>
+        </w:rPr>
+        <w:t xml:space="preserve">to align the elements. </w:t>
+      </w:r>
+    </w:p>
+    <w:p>
+      <w:pPr>
+        <w:rPr>
+          <w:lang w:val="en-US"/>
+        </w:rPr>
+      </w:pPr>
+    </w:p>
+    <w:p>
+      <w:pPr>
+        <w:rPr>
+          <w:lang w:val="en-US"/>
+        </w:rPr>
+      </w:pPr>
+    </w:p>
+    <w:p>
+      <w:pPr>
+        <w:pStyle w:val="BodyText"/>
+        <w:rPr>
+          <w:b/>
+          <w:bCs/>
+          <w:lang w:val="en-US"/>
+        </w:rPr>
+      </w:pPr>
+      <w:r>
+        <w:rPr>
+          <w:b/>
+          <w:bCs/>
+          <w:lang w:val="en-US"/>
+        </w:rPr>
+        <w:t>Creating About Us and Our Products pages</w:t>
+      </w:r>
+    </w:p>
+    <w:p>
+      <w:pPr>
+        <w:pStyle w:val="BodyText"/>
+        <w:jc w:val="left"/>
+        <w:rPr>
+          <w:lang w:val="en-US"/>
+        </w:rPr>
+      </w:pPr>
+      <w:r>
+        <w:rPr>
+          <w:lang w:val="en-US"/>
+        </w:rPr>
+        <w:t>20</w:t>
+      </w:r>
+      <w:r>
+        <w:rPr>
+          <w:lang w:val="en-US"/>
+        </w:rPr>
+        <w:t>.07.2024</w:t>
+      </w:r>
+    </w:p>
+    <w:p>
+      <w:pPr>
+        <w:pStyle w:val="BodyText"/>
+        <w:rPr>
+          <w:lang w:val="en-US"/>
+        </w:rPr>
+      </w:pPr>
+    </w:p>
+    <w:p>
+      <w:pPr>
+        <w:pStyle w:val="BodyText"/>
         <w:rPr>
           <w:lang w:val="en-US"/>
         </w:rPr>
@@ -5019,12 +5584,12 @@
 </file>
 
 <file path=customXml/item1.xml><?xml version="1.0" encoding="utf-8"?>
-<p:properties xmlns:p="http://schemas.microsoft.com/office/2006/metadata/properties" xmlns:xsi="http://www.w3.org/2001/XMLSchema-instance" xmlns:pc="http://schemas.microsoft.com/office/infopath/2007/PartnerControls">
-  <documentManagement>
-    <PublishingExpirationDate xmlns="http://schemas.microsoft.com/sharepoint/v3" xsi:nil="true"/>
-    <PublishingStartDate xmlns="http://schemas.microsoft.com/sharepoint/v3" xsi:nil="true"/>
-  </documentManagement>
-</p:properties>
+<?mso-contentType ?>
+<FormTemplates xmlns="http://schemas.microsoft.com/sharepoint/v3/contenttype/forms">
+  <Display>DocumentLibraryForm</Display>
+  <Edit>DocumentLibraryForm</Edit>
+  <New>DocumentLibraryForm</New>
+</FormTemplates>
 </file>
 
 <file path=customXml/item2.xml><?xml version="1.0" encoding="utf-8"?>
@@ -5094,20 +5659,18 @@
 </file>
 
 <file path=customXml/item3.xml><?xml version="1.0" encoding="utf-8"?>
-<?mso-contentType ?>
-<FormTemplates xmlns="http://schemas.microsoft.com/sharepoint/v3/contenttype/forms">
-  <Display>DocumentLibraryForm</Display>
-  <Edit>DocumentLibraryForm</Edit>
-  <New>DocumentLibraryForm</New>
-</FormTemplates>
+<p:properties xmlns:p="http://schemas.microsoft.com/office/2006/metadata/properties" xmlns:xsi="http://www.w3.org/2001/XMLSchema-instance" xmlns:pc="http://schemas.microsoft.com/office/infopath/2007/PartnerControls">
+  <documentManagement>
+    <PublishingExpirationDate xmlns="http://schemas.microsoft.com/sharepoint/v3" xsi:nil="true"/>
+    <PublishingStartDate xmlns="http://schemas.microsoft.com/sharepoint/v3" xsi:nil="true"/>
+  </documentManagement>
+</p:properties>
 </file>
 
 <file path=customXml/itemProps1.xml><?xml version="1.0" encoding="utf-8"?>
-<ds:datastoreItem xmlns:ds="http://schemas.openxmlformats.org/officeDocument/2006/customXml" ds:itemID="{FA8F0064-303C-446D-896E-46EEB9A79DC3}">
+<ds:datastoreItem xmlns:ds="http://schemas.openxmlformats.org/officeDocument/2006/customXml" ds:itemID="{13FBD2FA-5696-460D-A278-9A302A0F72AE}">
   <ds:schemaRefs>
-    <ds:schemaRef ds:uri="http://schemas.microsoft.com/office/2006/metadata/properties"/>
-    <ds:schemaRef ds:uri="http://schemas.microsoft.com/office/infopath/2007/PartnerControls"/>
-    <ds:schemaRef ds:uri="http://schemas.microsoft.com/sharepoint/v3"/>
+    <ds:schemaRef ds:uri="http://schemas.microsoft.com/sharepoint/v3/contenttype/forms"/>
   </ds:schemaRefs>
 </ds:datastoreItem>
 </file>
@@ -5130,9 +5693,11 @@
 </file>
 
 <file path=customXml/itemProps3.xml><?xml version="1.0" encoding="utf-8"?>
-<ds:datastoreItem xmlns:ds="http://schemas.openxmlformats.org/officeDocument/2006/customXml" ds:itemID="{13FBD2FA-5696-460D-A278-9A302A0F72AE}">
+<ds:datastoreItem xmlns:ds="http://schemas.openxmlformats.org/officeDocument/2006/customXml" ds:itemID="{FA8F0064-303C-446D-896E-46EEB9A79DC3}">
   <ds:schemaRefs>
-    <ds:schemaRef ds:uri="http://schemas.microsoft.com/sharepoint/v3/contenttype/forms"/>
+    <ds:schemaRef ds:uri="http://schemas.microsoft.com/office/2006/metadata/properties"/>
+    <ds:schemaRef ds:uri="http://schemas.microsoft.com/office/infopath/2007/PartnerControls"/>
+    <ds:schemaRef ds:uri="http://schemas.microsoft.com/sharepoint/v3"/>
   </ds:schemaRefs>
 </ds:datastoreItem>
 </file>
</xml_diff>

<commit_message>
Added COntact page + assets to Our Products
</commit_message>
<xml_diff>
--- a/learning_diaries/Learning_diary_Damian_Zukowski.docx
+++ b/learning_diaries/Learning_diary_Damian_Zukowski.docx
@@ -1149,7 +1149,7 @@
         <w:rPr>
           <w:lang w:val="en-US"/>
         </w:rPr>
-        <w:t>20</w:t>
+        <w:t>23</w:t>
       </w:r>
       <w:r>
         <w:rPr>
@@ -1205,54 +1205,89 @@
         <w:rPr>
           <w:lang w:val="en-US"/>
         </w:rPr>
-        <w:t>To be continued.</w:t>
-      </w:r>
-    </w:p>
-    <w:p>
-      <w:pPr>
-        <w:rPr>
-          <w:lang w:val="en-US"/>
-        </w:rPr>
-      </w:pPr>
-    </w:p>
-    <w:p>
-      <w:pPr>
-        <w:rPr>
-          <w:lang w:val="en-US"/>
-        </w:rPr>
-      </w:pPr>
-    </w:p>
-    <w:p>
-      <w:pPr>
-        <w:rPr>
-          <w:lang w:val="en-US"/>
-        </w:rPr>
-      </w:pPr>
-    </w:p>
-    <w:p>
-      <w:pPr>
-        <w:rPr>
-          <w:lang w:val="en-US"/>
-        </w:rPr>
-      </w:pPr>
-      <w:r>
-        <w:rPr>
-          <w:lang w:val="en-US"/>
-        </w:rPr>
-        <w:t>Date : 20.07.2024</w:t>
-      </w:r>
-    </w:p>
-    <w:p>
-      <w:pPr>
-        <w:rPr>
-          <w:lang w:val="en-US"/>
-        </w:rPr>
-      </w:pPr>
-      <w:r>
-        <w:rPr>
-          <w:lang w:val="en-US"/>
-        </w:rPr>
-        <w:t>Activity : Second video guide – Homepage structure and Sass/CSS styling</w:t>
+        <w:t>D</w:t>
+      </w:r>
+      <w:r>
+        <w:rPr>
+          <w:lang w:val="en-US"/>
+        </w:rPr>
+        <w:t xml:space="preserve">evelopment of Our Products and Contact pages by using CSS Grid. It is a complex tool and I need to do more digging to understand it. </w:t>
+      </w:r>
+      <w:r>
+        <w:rPr>
+          <w:lang w:val="en-US"/>
+        </w:rPr>
+        <w:t xml:space="preserve">Added new examples of products for the page with short descriptions. Needs more work as it is still misaligned. </w:t>
+      </w:r>
+      <w:r>
+        <w:rPr>
+          <w:lang w:val="en-US"/>
+        </w:rPr>
+        <w:t>Next step will be fixing the design of Our Products and adding Flex Boxes to Contact page.</w:t>
+      </w:r>
+    </w:p>
+    <w:p>
+      <w:pPr>
+        <w:rPr>
+          <w:lang w:val="en-US"/>
+        </w:rPr>
+      </w:pPr>
+    </w:p>
+    <w:p>
+      <w:pPr>
+        <w:rPr>
+          <w:lang w:val="en-US"/>
+        </w:rPr>
+      </w:pPr>
+    </w:p>
+    <w:p>
+      <w:pPr>
+        <w:rPr>
+          <w:lang w:val="en-US"/>
+        </w:rPr>
+      </w:pPr>
+      <w:r>
+        <w:rPr>
+          <w:lang w:val="en-US"/>
+        </w:rPr>
+        <w:t>Date : 2</w:t>
+      </w:r>
+      <w:r>
+        <w:rPr>
+          <w:lang w:val="en-US"/>
+        </w:rPr>
+        <w:t>4</w:t>
+      </w:r>
+      <w:r>
+        <w:rPr>
+          <w:lang w:val="en-US"/>
+        </w:rPr>
+        <w:t>.07.2024</w:t>
+      </w:r>
+    </w:p>
+    <w:p>
+      <w:pPr>
+        <w:rPr>
+          <w:lang w:val="en-US"/>
+        </w:rPr>
+      </w:pPr>
+      <w:r>
+        <w:rPr>
+          <w:lang w:val="en-US"/>
+        </w:rPr>
+        <w:t xml:space="preserve">Activity : </w:t>
+      </w:r>
+      <w:r>
+        <w:rPr>
+          <w:lang w:val="en-US"/>
+        </w:rPr>
+        <w:t>Sixth video guide – Our Products and Contact pages</w:t>
+      </w:r>
+      <w:r>
+        <w:rPr>
+          <w:lang w:val="en-US"/>
+        </w:rPr>
+        <w:t xml:space="preserve"> </w:t>
       </w:r>
     </w:p>
     <w:p>
@@ -2846,13 +2881,91 @@
         <w:rPr>
           <w:lang w:val="en-US"/>
         </w:rPr>
-        <w:t>20</w:t>
+        <w:t>2</w:t>
+      </w:r>
+      <w:r>
+        <w:rPr>
+          <w:lang w:val="en-US"/>
+        </w:rPr>
+        <w:t>3</w:t>
       </w:r>
       <w:r>
         <w:rPr>
           <w:lang w:val="en-US"/>
         </w:rPr>
         <w:t>.07.2024</w:t>
+      </w:r>
+    </w:p>
+    <w:p>
+      <w:pPr>
+        <w:pStyle w:val="BodyText"/>
+        <w:jc w:val="left"/>
+        <w:rPr>
+          <w:lang w:val="en-US"/>
+        </w:rPr>
+      </w:pPr>
+      <w:r>
+        <w:rPr>
+          <w:lang w:val="en-US"/>
+        </w:rPr>
+        <w:t xml:space="preserve">I worked on Our Products page, and it is the hardest one to do so far. It requires smart thinking about styles and some imagination. I added </w:t>
+      </w:r>
+      <w:r>
+        <w:rPr>
+          <w:lang w:val="en-US"/>
+        </w:rPr>
+        <w:t>examples</w:t>
+      </w:r>
+      <w:r>
+        <w:rPr>
+          <w:lang w:val="en-US"/>
+        </w:rPr>
+        <w:t xml:space="preserve"> of beers with short </w:t>
+      </w:r>
+      <w:r>
+        <w:rPr>
+          <w:lang w:val="en-US"/>
+        </w:rPr>
+        <w:t>descriptions,</w:t>
+      </w:r>
+      <w:r>
+        <w:rPr>
+          <w:lang w:val="en-US"/>
+        </w:rPr>
+        <w:t xml:space="preserve"> but they are still not aligned as I want. I´m using CSS Grid to do this task but I need to do some more digging in documentation or videos because it is a complex tool to work with. </w:t>
+      </w:r>
+      <w:r>
+        <w:rPr>
+          <w:lang w:val="en-US"/>
+        </w:rPr>
+        <w:t>I must admit it is a bit of a struggle in this part but hopefully I can make it work.</w:t>
+      </w:r>
+    </w:p>
+    <w:p>
+      <w:pPr>
+        <w:pStyle w:val="BodyText"/>
+        <w:jc w:val="left"/>
+        <w:rPr>
+          <w:lang w:val="en-US"/>
+        </w:rPr>
+      </w:pPr>
+      <w:r>
+        <w:rPr>
+          <w:lang w:val="en-US"/>
+        </w:rPr>
+        <w:t xml:space="preserve">The Contact page draft is </w:t>
+      </w:r>
+      <w:r>
+        <w:rPr>
+          <w:lang w:val="en-US"/>
+        </w:rPr>
+        <w:t>completed,</w:t>
+      </w:r>
+      <w:r>
+        <w:rPr>
+          <w:lang w:val="en-US"/>
+        </w:rPr>
+        <w:t xml:space="preserve"> and my next step is to use Flex Boxes there for contact details. </w:t>
       </w:r>
     </w:p>
     <w:p>
@@ -5584,12 +5697,12 @@
 </file>
 
 <file path=customXml/item1.xml><?xml version="1.0" encoding="utf-8"?>
-<?mso-contentType ?>
-<FormTemplates xmlns="http://schemas.microsoft.com/sharepoint/v3/contenttype/forms">
-  <Display>DocumentLibraryForm</Display>
-  <Edit>DocumentLibraryForm</Edit>
-  <New>DocumentLibraryForm</New>
-</FormTemplates>
+<p:properties xmlns:p="http://schemas.microsoft.com/office/2006/metadata/properties" xmlns:xsi="http://www.w3.org/2001/XMLSchema-instance" xmlns:pc="http://schemas.microsoft.com/office/infopath/2007/PartnerControls">
+  <documentManagement>
+    <PublishingExpirationDate xmlns="http://schemas.microsoft.com/sharepoint/v3" xsi:nil="true"/>
+    <PublishingStartDate xmlns="http://schemas.microsoft.com/sharepoint/v3" xsi:nil="true"/>
+  </documentManagement>
+</p:properties>
 </file>
 
 <file path=customXml/item2.xml><?xml version="1.0" encoding="utf-8"?>
@@ -5659,18 +5772,20 @@
 </file>
 
 <file path=customXml/item3.xml><?xml version="1.0" encoding="utf-8"?>
-<p:properties xmlns:p="http://schemas.microsoft.com/office/2006/metadata/properties" xmlns:xsi="http://www.w3.org/2001/XMLSchema-instance" xmlns:pc="http://schemas.microsoft.com/office/infopath/2007/PartnerControls">
-  <documentManagement>
-    <PublishingExpirationDate xmlns="http://schemas.microsoft.com/sharepoint/v3" xsi:nil="true"/>
-    <PublishingStartDate xmlns="http://schemas.microsoft.com/sharepoint/v3" xsi:nil="true"/>
-  </documentManagement>
-</p:properties>
+<?mso-contentType ?>
+<FormTemplates xmlns="http://schemas.microsoft.com/sharepoint/v3/contenttype/forms">
+  <Display>DocumentLibraryForm</Display>
+  <Edit>DocumentLibraryForm</Edit>
+  <New>DocumentLibraryForm</New>
+</FormTemplates>
 </file>
 
 <file path=customXml/itemProps1.xml><?xml version="1.0" encoding="utf-8"?>
-<ds:datastoreItem xmlns:ds="http://schemas.openxmlformats.org/officeDocument/2006/customXml" ds:itemID="{13FBD2FA-5696-460D-A278-9A302A0F72AE}">
+<ds:datastoreItem xmlns:ds="http://schemas.openxmlformats.org/officeDocument/2006/customXml" ds:itemID="{FA8F0064-303C-446D-896E-46EEB9A79DC3}">
   <ds:schemaRefs>
-    <ds:schemaRef ds:uri="http://schemas.microsoft.com/sharepoint/v3/contenttype/forms"/>
+    <ds:schemaRef ds:uri="http://schemas.microsoft.com/office/2006/metadata/properties"/>
+    <ds:schemaRef ds:uri="http://schemas.microsoft.com/office/infopath/2007/PartnerControls"/>
+    <ds:schemaRef ds:uri="http://schemas.microsoft.com/sharepoint/v3"/>
   </ds:schemaRefs>
 </ds:datastoreItem>
 </file>
@@ -5693,11 +5808,9 @@
 </file>
 
 <file path=customXml/itemProps3.xml><?xml version="1.0" encoding="utf-8"?>
-<ds:datastoreItem xmlns:ds="http://schemas.openxmlformats.org/officeDocument/2006/customXml" ds:itemID="{FA8F0064-303C-446D-896E-46EEB9A79DC3}">
+<ds:datastoreItem xmlns:ds="http://schemas.openxmlformats.org/officeDocument/2006/customXml" ds:itemID="{13FBD2FA-5696-460D-A278-9A302A0F72AE}">
   <ds:schemaRefs>
-    <ds:schemaRef ds:uri="http://schemas.microsoft.com/office/2006/metadata/properties"/>
-    <ds:schemaRef ds:uri="http://schemas.microsoft.com/office/infopath/2007/PartnerControls"/>
-    <ds:schemaRef ds:uri="http://schemas.microsoft.com/sharepoint/v3"/>
+    <ds:schemaRef ds:uri="http://schemas.microsoft.com/sharepoint/v3/contenttype/forms"/>
   </ds:schemaRefs>
 </ds:datastoreItem>
 </file>
</xml_diff>

<commit_message>
Completed product listing + contact boxes.
</commit_message>
<xml_diff>
--- a/learning_diaries/Learning_diary_Damian_Zukowski.docx
+++ b/learning_diaries/Learning_diary_Damian_Zukowski.docx
@@ -333,11 +333,19 @@
           <w:lang w:val="en-US"/>
         </w:rPr>
       </w:pPr>
-      <w:r>
-        <w:rPr>
-          <w:lang w:val="en-US"/>
-        </w:rPr>
-        <w:t xml:space="preserve">Date : </w:t>
+      <w:proofErr w:type="gramStart"/>
+      <w:r>
+        <w:rPr>
+          <w:lang w:val="en-US"/>
+        </w:rPr>
+        <w:t>Date :</w:t>
+      </w:r>
+      <w:proofErr w:type="gramEnd"/>
+      <w:r>
+        <w:rPr>
+          <w:lang w:val="en-US"/>
+        </w:rPr>
+        <w:t xml:space="preserve"> </w:t>
       </w:r>
       <w:r>
         <w:rPr>
@@ -352,11 +360,19 @@
           <w:lang w:val="en-US"/>
         </w:rPr>
       </w:pPr>
-      <w:r>
-        <w:rPr>
-          <w:lang w:val="en-US"/>
-        </w:rPr>
-        <w:t xml:space="preserve">Activity : </w:t>
+      <w:proofErr w:type="gramStart"/>
+      <w:r>
+        <w:rPr>
+          <w:lang w:val="en-US"/>
+        </w:rPr>
+        <w:t>Activity :</w:t>
+      </w:r>
+      <w:proofErr w:type="gramEnd"/>
+      <w:r>
+        <w:rPr>
+          <w:lang w:val="en-US"/>
+        </w:rPr>
+        <w:t xml:space="preserve"> </w:t>
       </w:r>
       <w:r>
         <w:rPr>
@@ -416,11 +432,19 @@
           <w:lang w:val="en-US"/>
         </w:rPr>
       </w:pPr>
-      <w:r>
-        <w:rPr>
-          <w:lang w:val="en-US"/>
-        </w:rPr>
-        <w:t xml:space="preserve">Date : </w:t>
+      <w:proofErr w:type="gramStart"/>
+      <w:r>
+        <w:rPr>
+          <w:lang w:val="en-US"/>
+        </w:rPr>
+        <w:t>Date :</w:t>
+      </w:r>
+      <w:proofErr w:type="gramEnd"/>
+      <w:r>
+        <w:rPr>
+          <w:lang w:val="en-US"/>
+        </w:rPr>
+        <w:t xml:space="preserve"> </w:t>
       </w:r>
       <w:r>
         <w:rPr>
@@ -459,11 +483,19 @@
           <w:lang w:val="en-US"/>
         </w:rPr>
       </w:pPr>
-      <w:r>
-        <w:rPr>
-          <w:lang w:val="en-US"/>
-        </w:rPr>
-        <w:t xml:space="preserve">Activity : </w:t>
+      <w:proofErr w:type="gramStart"/>
+      <w:r>
+        <w:rPr>
+          <w:lang w:val="en-US"/>
+        </w:rPr>
+        <w:t>Activity :</w:t>
+      </w:r>
+      <w:proofErr w:type="gramEnd"/>
+      <w:r>
+        <w:rPr>
+          <w:lang w:val="en-US"/>
+        </w:rPr>
+        <w:t xml:space="preserve"> </w:t>
       </w:r>
       <w:r>
         <w:rPr>
@@ -549,11 +581,19 @@
           <w:lang w:val="en-US"/>
         </w:rPr>
       </w:pPr>
-      <w:r>
-        <w:rPr>
-          <w:lang w:val="en-US"/>
-        </w:rPr>
-        <w:t xml:space="preserve">Date : </w:t>
+      <w:proofErr w:type="gramStart"/>
+      <w:r>
+        <w:rPr>
+          <w:lang w:val="en-US"/>
+        </w:rPr>
+        <w:t>Date :</w:t>
+      </w:r>
+      <w:proofErr w:type="gramEnd"/>
+      <w:r>
+        <w:rPr>
+          <w:lang w:val="en-US"/>
+        </w:rPr>
+        <w:t xml:space="preserve"> </w:t>
       </w:r>
       <w:r>
         <w:rPr>
@@ -574,11 +614,19 @@
           <w:lang w:val="en-US"/>
         </w:rPr>
       </w:pPr>
-      <w:r>
-        <w:rPr>
-          <w:lang w:val="en-US"/>
-        </w:rPr>
-        <w:t>Activity : Third video guide – Rotating menu button</w:t>
+      <w:proofErr w:type="gramStart"/>
+      <w:r>
+        <w:rPr>
+          <w:lang w:val="en-US"/>
+        </w:rPr>
+        <w:t>Activity :</w:t>
+      </w:r>
+      <w:proofErr w:type="gramEnd"/>
+      <w:r>
+        <w:rPr>
+          <w:lang w:val="en-US"/>
+        </w:rPr>
+        <w:t xml:space="preserve"> Third video guide – Rotating menu button</w:t>
       </w:r>
     </w:p>
     <w:p>
@@ -674,12 +722,20 @@
           <w:lang w:val="en-US"/>
         </w:rPr>
       </w:pPr>
+      <w:proofErr w:type="gramStart"/>
       <w:r>
         <w:rPr>
           <w:lang w:val="en-US"/>
         </w:rPr>
         <w:lastRenderedPageBreak/>
-        <w:t xml:space="preserve">Date : </w:t>
+        <w:t>Date :</w:t>
+      </w:r>
+      <w:proofErr w:type="gramEnd"/>
+      <w:r>
+        <w:rPr>
+          <w:lang w:val="en-US"/>
+        </w:rPr>
+        <w:t xml:space="preserve"> </w:t>
       </w:r>
       <w:r>
         <w:rPr>
@@ -700,11 +756,19 @@
           <w:lang w:val="en-US"/>
         </w:rPr>
       </w:pPr>
-      <w:r>
-        <w:rPr>
-          <w:lang w:val="en-US"/>
-        </w:rPr>
-        <w:t xml:space="preserve">Activity : </w:t>
+      <w:proofErr w:type="gramStart"/>
+      <w:r>
+        <w:rPr>
+          <w:lang w:val="en-US"/>
+        </w:rPr>
+        <w:t>Activity :</w:t>
+      </w:r>
+      <w:proofErr w:type="gramEnd"/>
+      <w:r>
+        <w:rPr>
+          <w:lang w:val="en-US"/>
+        </w:rPr>
+        <w:t xml:space="preserve"> </w:t>
       </w:r>
       <w:r>
         <w:rPr>
@@ -741,7 +805,21 @@
         <w:rPr>
           <w:lang w:val="en-US"/>
         </w:rPr>
-        <w:t>Created a smoothly sliding Menu overlay that shows up after pressing the Menu button. It is made of 2 parts equal in size – left side will have a Brewery logo and the right side has navigation to other subpages that are not yet ready.</w:t>
+        <w:t xml:space="preserve">Created a smoothly sliding Menu overlay that shows up after pressing the Menu button. It is made of 2 parts equal in size – </w:t>
+      </w:r>
+      <w:proofErr w:type="gramStart"/>
+      <w:r>
+        <w:rPr>
+          <w:lang w:val="en-US"/>
+        </w:rPr>
+        <w:t>left</w:t>
+      </w:r>
+      <w:proofErr w:type="gramEnd"/>
+      <w:r>
+        <w:rPr>
+          <w:lang w:val="en-US"/>
+        </w:rPr>
+        <w:t xml:space="preserve"> side will have a Brewery logo and the right side has navigation to other subpages that are not yet ready.</w:t>
       </w:r>
       <w:r>
         <w:rPr>
@@ -770,11 +848,19 @@
           <w:lang w:val="en-US"/>
         </w:rPr>
       </w:pPr>
-      <w:r>
-        <w:rPr>
-          <w:lang w:val="en-US"/>
-        </w:rPr>
-        <w:t>Date : 1</w:t>
+      <w:proofErr w:type="gramStart"/>
+      <w:r>
+        <w:rPr>
+          <w:lang w:val="en-US"/>
+        </w:rPr>
+        <w:t>Date :</w:t>
+      </w:r>
+      <w:proofErr w:type="gramEnd"/>
+      <w:r>
+        <w:rPr>
+          <w:lang w:val="en-US"/>
+        </w:rPr>
+        <w:t xml:space="preserve"> 1</w:t>
       </w:r>
       <w:r>
         <w:rPr>
@@ -795,11 +881,19 @@
           <w:lang w:val="en-US"/>
         </w:rPr>
       </w:pPr>
-      <w:r>
-        <w:rPr>
-          <w:lang w:val="en-US"/>
-        </w:rPr>
-        <w:t xml:space="preserve">Activity : </w:t>
+      <w:proofErr w:type="gramStart"/>
+      <w:r>
+        <w:rPr>
+          <w:lang w:val="en-US"/>
+        </w:rPr>
+        <w:t>Activity :</w:t>
+      </w:r>
+      <w:proofErr w:type="gramEnd"/>
+      <w:r>
+        <w:rPr>
+          <w:lang w:val="en-US"/>
+        </w:rPr>
+        <w:t xml:space="preserve"> </w:t>
       </w:r>
       <w:r>
         <w:rPr>
@@ -907,11 +1001,19 @@
           <w:lang w:val="en-US"/>
         </w:rPr>
       </w:pPr>
-      <w:r>
-        <w:rPr>
-          <w:lang w:val="en-US"/>
-        </w:rPr>
-        <w:t xml:space="preserve">Date : </w:t>
+      <w:proofErr w:type="gramStart"/>
+      <w:r>
+        <w:rPr>
+          <w:lang w:val="en-US"/>
+        </w:rPr>
+        <w:t>Date :</w:t>
+      </w:r>
+      <w:proofErr w:type="gramEnd"/>
+      <w:r>
+        <w:rPr>
+          <w:lang w:val="en-US"/>
+        </w:rPr>
+        <w:t xml:space="preserve"> </w:t>
       </w:r>
       <w:r>
         <w:rPr>
@@ -932,11 +1034,19 @@
           <w:lang w:val="en-US"/>
         </w:rPr>
       </w:pPr>
-      <w:r>
-        <w:rPr>
-          <w:lang w:val="en-US"/>
-        </w:rPr>
-        <w:t xml:space="preserve">Activity : </w:t>
+      <w:proofErr w:type="gramStart"/>
+      <w:r>
+        <w:rPr>
+          <w:lang w:val="en-US"/>
+        </w:rPr>
+        <w:t>Activity :</w:t>
+      </w:r>
+      <w:proofErr w:type="gramEnd"/>
+      <w:r>
+        <w:rPr>
+          <w:lang w:val="en-US"/>
+        </w:rPr>
+        <w:t xml:space="preserve"> </w:t>
       </w:r>
       <w:r>
         <w:rPr>
@@ -997,7 +1107,21 @@
         <w:rPr>
           <w:lang w:val="en-US"/>
         </w:rPr>
-        <w:t>To manage this task I utilized CSS Grid to align elements properly. It is a bit tricky to understand how it works but with some tries and additional check in CSS documentation it starts to make sense. Two more pages are started, but needs some more work to be perfected.</w:t>
+        <w:t xml:space="preserve">To manage this task I utilized CSS Grid to align elements properly. It is a bit tricky to understand how it works but with some tries and additional check in CSS documentation it starts to make sense. Two more pages are </w:t>
+      </w:r>
+      <w:proofErr w:type="gramStart"/>
+      <w:r>
+        <w:rPr>
+          <w:lang w:val="en-US"/>
+        </w:rPr>
+        <w:t>started, but</w:t>
+      </w:r>
+      <w:proofErr w:type="gramEnd"/>
+      <w:r>
+        <w:rPr>
+          <w:lang w:val="en-US"/>
+        </w:rPr>
+        <w:t xml:space="preserve"> needs some more work to be perfected.</w:t>
       </w:r>
       <w:r>
         <w:rPr>
@@ -1026,11 +1150,19 @@
           <w:lang w:val="en-US"/>
         </w:rPr>
       </w:pPr>
-      <w:r>
-        <w:rPr>
-          <w:lang w:val="en-US"/>
-        </w:rPr>
-        <w:t xml:space="preserve">Date : </w:t>
+      <w:proofErr w:type="gramStart"/>
+      <w:r>
+        <w:rPr>
+          <w:lang w:val="en-US"/>
+        </w:rPr>
+        <w:t>Date :</w:t>
+      </w:r>
+      <w:proofErr w:type="gramEnd"/>
+      <w:r>
+        <w:rPr>
+          <w:lang w:val="en-US"/>
+        </w:rPr>
+        <w:t xml:space="preserve"> </w:t>
       </w:r>
       <w:r>
         <w:rPr>
@@ -1051,11 +1183,19 @@
           <w:lang w:val="en-US"/>
         </w:rPr>
       </w:pPr>
-      <w:r>
-        <w:rPr>
-          <w:lang w:val="en-US"/>
-        </w:rPr>
-        <w:t xml:space="preserve">Activity : </w:t>
+      <w:proofErr w:type="gramStart"/>
+      <w:r>
+        <w:rPr>
+          <w:lang w:val="en-US"/>
+        </w:rPr>
+        <w:t>Activity :</w:t>
+      </w:r>
+      <w:proofErr w:type="gramEnd"/>
+      <w:r>
+        <w:rPr>
+          <w:lang w:val="en-US"/>
+        </w:rPr>
+        <w:t xml:space="preserve"> </w:t>
       </w:r>
       <w:r>
         <w:rPr>
@@ -1110,7 +1250,21 @@
         <w:rPr>
           <w:lang w:val="en-US"/>
         </w:rPr>
-        <w:t xml:space="preserve">to all pages, but </w:t>
+        <w:t xml:space="preserve">to all </w:t>
+      </w:r>
+      <w:proofErr w:type="gramStart"/>
+      <w:r>
+        <w:rPr>
+          <w:lang w:val="en-US"/>
+        </w:rPr>
+        <w:t>pages, but</w:t>
+      </w:r>
+      <w:proofErr w:type="gramEnd"/>
+      <w:r>
+        <w:rPr>
+          <w:lang w:val="en-US"/>
+        </w:rPr>
+        <w:t xml:space="preserve"> </w:t>
       </w:r>
       <w:r>
         <w:rPr>
@@ -1139,11 +1293,19 @@
           <w:lang w:val="en-US"/>
         </w:rPr>
       </w:pPr>
-      <w:r>
-        <w:rPr>
-          <w:lang w:val="en-US"/>
-        </w:rPr>
-        <w:t xml:space="preserve">Date : </w:t>
+      <w:proofErr w:type="gramStart"/>
+      <w:r>
+        <w:rPr>
+          <w:lang w:val="en-US"/>
+        </w:rPr>
+        <w:t>Date :</w:t>
+      </w:r>
+      <w:proofErr w:type="gramEnd"/>
+      <w:r>
+        <w:rPr>
+          <w:lang w:val="en-US"/>
+        </w:rPr>
+        <w:t xml:space="preserve"> </w:t>
       </w:r>
       <w:r>
         <w:rPr>
@@ -1164,11 +1326,19 @@
           <w:lang w:val="en-US"/>
         </w:rPr>
       </w:pPr>
-      <w:r>
-        <w:rPr>
-          <w:lang w:val="en-US"/>
-        </w:rPr>
-        <w:t xml:space="preserve">Activity : </w:t>
+      <w:proofErr w:type="gramStart"/>
+      <w:r>
+        <w:rPr>
+          <w:lang w:val="en-US"/>
+        </w:rPr>
+        <w:t>Activity :</w:t>
+      </w:r>
+      <w:proofErr w:type="gramEnd"/>
+      <w:r>
+        <w:rPr>
+          <w:lang w:val="en-US"/>
+        </w:rPr>
+        <w:t xml:space="preserve"> </w:t>
       </w:r>
       <w:r>
         <w:rPr>
@@ -1246,17 +1416,25 @@
           <w:lang w:val="en-US"/>
         </w:rPr>
       </w:pPr>
-      <w:r>
-        <w:rPr>
-          <w:lang w:val="en-US"/>
-        </w:rPr>
-        <w:t>Date : 2</w:t>
-      </w:r>
-      <w:r>
-        <w:rPr>
-          <w:lang w:val="en-US"/>
-        </w:rPr>
-        <w:t>4</w:t>
+      <w:proofErr w:type="gramStart"/>
+      <w:r>
+        <w:rPr>
+          <w:lang w:val="en-US"/>
+        </w:rPr>
+        <w:t>Date :</w:t>
+      </w:r>
+      <w:proofErr w:type="gramEnd"/>
+      <w:r>
+        <w:rPr>
+          <w:lang w:val="en-US"/>
+        </w:rPr>
+        <w:t xml:space="preserve"> 2</w:t>
+      </w:r>
+      <w:r>
+        <w:rPr>
+          <w:lang w:val="en-US"/>
+        </w:rPr>
+        <w:t>8</w:t>
       </w:r>
       <w:r>
         <w:rPr>
@@ -1271,102 +1449,173 @@
           <w:lang w:val="en-US"/>
         </w:rPr>
       </w:pPr>
-      <w:r>
-        <w:rPr>
-          <w:lang w:val="en-US"/>
-        </w:rPr>
-        <w:t xml:space="preserve">Activity : </w:t>
-      </w:r>
-      <w:r>
-        <w:rPr>
-          <w:lang w:val="en-US"/>
-        </w:rPr>
-        <w:t>Sixth video guide – Our Products and Contact pages</w:t>
-      </w:r>
+      <w:proofErr w:type="gramStart"/>
+      <w:r>
+        <w:rPr>
+          <w:lang w:val="en-US"/>
+        </w:rPr>
+        <w:t>Activity :</w:t>
+      </w:r>
+      <w:proofErr w:type="gramEnd"/>
       <w:r>
         <w:rPr>
           <w:lang w:val="en-US"/>
         </w:rPr>
         <w:t xml:space="preserve"> </w:t>
       </w:r>
-    </w:p>
-    <w:p>
-      <w:pPr>
-        <w:rPr>
-          <w:lang w:val="en-US"/>
-        </w:rPr>
-      </w:pPr>
-      <w:r>
-        <w:rPr>
-          <w:lang w:val="en-US"/>
-        </w:rPr>
-        <w:t>Learning outcome: what did I learn</w:t>
-      </w:r>
-    </w:p>
-    <w:p>
-      <w:pPr>
-        <w:rPr>
-          <w:lang w:val="en-US"/>
-        </w:rPr>
-      </w:pPr>
-    </w:p>
-    <w:p>
-      <w:pPr>
-        <w:rPr>
-          <w:lang w:val="en-US"/>
-        </w:rPr>
-      </w:pPr>
-      <w:r>
-        <w:rPr>
-          <w:lang w:val="en-US"/>
-        </w:rPr>
-        <w:t>Date : 20.07.2024</w:t>
-      </w:r>
-    </w:p>
-    <w:p>
-      <w:pPr>
-        <w:rPr>
-          <w:lang w:val="en-US"/>
-        </w:rPr>
-      </w:pPr>
-      <w:r>
-        <w:rPr>
-          <w:lang w:val="en-US"/>
-        </w:rPr>
-        <w:t>Activity : Second video guide – Homepage structure and Sass/CSS styling</w:t>
-      </w:r>
-    </w:p>
-    <w:p>
-      <w:pPr>
-        <w:rPr>
-          <w:lang w:val="en-US"/>
-        </w:rPr>
-      </w:pPr>
-      <w:r>
-        <w:rPr>
-          <w:lang w:val="en-US"/>
-        </w:rPr>
-        <w:t>Learning outcome: what did I learn</w:t>
-      </w:r>
-    </w:p>
-    <w:p>
-      <w:pPr>
-        <w:rPr>
-          <w:lang w:val="en-US"/>
-        </w:rPr>
-      </w:pPr>
-    </w:p>
-    <w:p>
-      <w:pPr>
-        <w:rPr>
-          <w:lang w:val="en-US"/>
-        </w:rPr>
-      </w:pPr>
-    </w:p>
-    <w:p>
-      <w:pPr>
-        <w:pStyle w:val="IndexHeading"/>
-        <w:spacing w:line="360" w:lineRule="auto"/>
+      <w:r>
+        <w:rPr>
+          <w:lang w:val="en-US"/>
+        </w:rPr>
+        <w:t xml:space="preserve">Sixth </w:t>
+      </w:r>
+      <w:r>
+        <w:rPr>
+          <w:lang w:val="en-US"/>
+        </w:rPr>
+        <w:t xml:space="preserve">+ seventh </w:t>
+      </w:r>
+      <w:r>
+        <w:rPr>
+          <w:lang w:val="en-US"/>
+        </w:rPr>
+        <w:t xml:space="preserve">video guide – </w:t>
+      </w:r>
+      <w:r>
+        <w:rPr>
+          <w:lang w:val="en-US"/>
+        </w:rPr>
+        <w:t>Contact page with Flexbox</w:t>
+      </w:r>
+      <w:r>
+        <w:rPr>
+          <w:lang w:val="en-US"/>
+        </w:rPr>
+        <w:t xml:space="preserve"> </w:t>
+      </w:r>
+      <w:r>
+        <w:rPr>
+          <w:lang w:val="en-US"/>
+        </w:rPr>
+        <w:t>and deployment.</w:t>
+      </w:r>
+    </w:p>
+    <w:p>
+      <w:pPr>
+        <w:rPr>
+          <w:lang w:val="en-US"/>
+        </w:rPr>
+      </w:pPr>
+      <w:r>
+        <w:rPr>
+          <w:lang w:val="en-US"/>
+        </w:rPr>
+        <w:t xml:space="preserve">Learning outcome: </w:t>
+      </w:r>
+      <w:r>
+        <w:rPr>
+          <w:lang w:val="en-US"/>
+        </w:rPr>
+        <w:t xml:space="preserve">Our products page has been finally finished by using Flexbox to display products with responsiveness included. </w:t>
+      </w:r>
+      <w:r>
+        <w:rPr>
+          <w:lang w:val="en-US"/>
+        </w:rPr>
+        <w:t>Additionally,</w:t>
+      </w:r>
+      <w:r>
+        <w:rPr>
+          <w:lang w:val="en-US"/>
+        </w:rPr>
+        <w:t xml:space="preserve"> </w:t>
+      </w:r>
+      <w:r>
+        <w:rPr>
+          <w:lang w:val="en-US"/>
+        </w:rPr>
+        <w:t xml:space="preserve">the </w:t>
+      </w:r>
+      <w:r>
+        <w:rPr>
+          <w:lang w:val="en-US"/>
+        </w:rPr>
+        <w:t xml:space="preserve">Footer is now aligned properly. </w:t>
+      </w:r>
+      <w:r>
+        <w:rPr>
+          <w:lang w:val="en-US"/>
+        </w:rPr>
+        <w:t>The last task to do is</w:t>
+      </w:r>
+      <w:r>
+        <w:rPr>
+          <w:lang w:val="en-US"/>
+        </w:rPr>
+        <w:t xml:space="preserve"> </w:t>
+      </w:r>
+      <w:proofErr w:type="gramStart"/>
+      <w:r>
+        <w:rPr>
+          <w:lang w:val="en-US"/>
+        </w:rPr>
+        <w:t>creat</w:t>
+      </w:r>
+      <w:r>
+        <w:rPr>
+          <w:lang w:val="en-US"/>
+        </w:rPr>
+        <w:t>ing</w:t>
+      </w:r>
+      <w:proofErr w:type="gramEnd"/>
+      <w:r>
+        <w:rPr>
+          <w:lang w:val="en-US"/>
+        </w:rPr>
+        <w:t xml:space="preserve"> Flexboxes in Contact page</w:t>
+      </w:r>
+      <w:r>
+        <w:rPr>
+          <w:lang w:val="en-US"/>
+        </w:rPr>
+        <w:t xml:space="preserve"> and to deploy </w:t>
+      </w:r>
+      <w:r>
+        <w:rPr>
+          <w:lang w:val="en-US"/>
+        </w:rPr>
+        <w:t>the project</w:t>
+      </w:r>
+      <w:r>
+        <w:rPr>
+          <w:lang w:val="en-US"/>
+        </w:rPr>
+        <w:t xml:space="preserve"> on </w:t>
+      </w:r>
+      <w:proofErr w:type="spellStart"/>
+      <w:r>
+        <w:rPr>
+          <w:lang w:val="en-US"/>
+        </w:rPr>
+        <w:t>Github</w:t>
+      </w:r>
+      <w:proofErr w:type="spellEnd"/>
+      <w:r>
+        <w:rPr>
+          <w:lang w:val="en-US"/>
+        </w:rPr>
+        <w:t xml:space="preserve"> Pages.</w:t>
+      </w:r>
+    </w:p>
+    <w:p>
+      <w:pPr>
+        <w:rPr>
+          <w:lang w:val="en-US"/>
+        </w:rPr>
+      </w:pPr>
+    </w:p>
+    <w:p>
+      <w:pPr>
         <w:rPr>
           <w:lang w:val="en-US"/>
         </w:rPr>
@@ -1578,7 +1827,21 @@
         <w:rPr>
           <w:lang w:val="en-US"/>
         </w:rPr>
-        <w:t xml:space="preserve"> but in order to proceed further I needed to install additional packages like node-sass and a few extensions to VS Code to help me in the process.</w:t>
+        <w:t xml:space="preserve"> but </w:t>
+      </w:r>
+      <w:proofErr w:type="gramStart"/>
+      <w:r>
+        <w:rPr>
+          <w:lang w:val="en-US"/>
+        </w:rPr>
+        <w:t>in order to</w:t>
+      </w:r>
+      <w:proofErr w:type="gramEnd"/>
+      <w:r>
+        <w:rPr>
+          <w:lang w:val="en-US"/>
+        </w:rPr>
+        <w:t xml:space="preserve"> proceed further I needed to install additional packages like node-sass and a few extensions to VS Code to help me in the process.</w:t>
       </w:r>
     </w:p>
     <w:p>
@@ -1842,7 +2105,21 @@
         <w:rPr>
           <w:lang w:val="en-US"/>
         </w:rPr>
-        <w:t>stablediffusionweb.com to generate samples of my brewery’s products – beer etiquettes. Although they are not perfect</w:t>
+        <w:t xml:space="preserve">stablediffusionweb.com to generate samples of my brewery’s products – beer </w:t>
+      </w:r>
+      <w:proofErr w:type="gramStart"/>
+      <w:r>
+        <w:rPr>
+          <w:lang w:val="en-US"/>
+        </w:rPr>
+        <w:t>etiquettes</w:t>
+      </w:r>
+      <w:proofErr w:type="gramEnd"/>
+      <w:r>
+        <w:rPr>
+          <w:lang w:val="en-US"/>
+        </w:rPr>
+        <w:t>. Although they are not perfect</w:t>
       </w:r>
       <w:r>
         <w:rPr>
@@ -2003,7 +2280,21 @@
         <w:rPr>
           <w:lang w:val="en-US"/>
         </w:rPr>
-        <w:t xml:space="preserve">I learned how to create own functions called </w:t>
+        <w:t xml:space="preserve">I learned how to create </w:t>
+      </w:r>
+      <w:proofErr w:type="gramStart"/>
+      <w:r>
+        <w:rPr>
+          <w:lang w:val="en-US"/>
+        </w:rPr>
+        <w:t>own</w:t>
+      </w:r>
+      <w:proofErr w:type="gramEnd"/>
+      <w:r>
+        <w:rPr>
+          <w:lang w:val="en-US"/>
+        </w:rPr>
+        <w:t xml:space="preserve"> functions called </w:t>
       </w:r>
       <w:proofErr w:type="spellStart"/>
       <w:r>
@@ -2183,6 +2474,7 @@
         <w:t xml:space="preserve"> The transition is smooth thanks to </w:t>
       </w:r>
       <w:proofErr w:type="spellStart"/>
+      <w:proofErr w:type="gramStart"/>
       <w:r>
         <w:rPr>
           <w:lang w:val="en-US"/>
@@ -2190,6 +2482,7 @@
         <w:t>easeOut</w:t>
       </w:r>
       <w:proofErr w:type="spellEnd"/>
+      <w:proofErr w:type="gramEnd"/>
       <w:r>
         <w:rPr>
           <w:lang w:val="en-US"/>
@@ -2724,13 +3017,6 @@
     </w:p>
     <w:p>
       <w:pPr>
-        <w:rPr>
-          <w:lang w:val="en-US"/>
-        </w:rPr>
-      </w:pPr>
-    </w:p>
-    <w:p>
-      <w:pPr>
         <w:pStyle w:val="BodyText"/>
         <w:rPr>
           <w:b/>
@@ -2846,13 +3132,6 @@
     </w:p>
     <w:p>
       <w:pPr>
-        <w:rPr>
-          <w:lang w:val="en-US"/>
-        </w:rPr>
-      </w:pPr>
-    </w:p>
-    <w:p>
-      <w:pPr>
         <w:pStyle w:val="BodyText"/>
         <w:rPr>
           <w:b/>
@@ -2860,12 +3139,23 @@
           <w:lang w:val="en-US"/>
         </w:rPr>
       </w:pPr>
-      <w:r>
+    </w:p>
+    <w:p>
+      <w:pPr>
+        <w:pStyle w:val="BodyText"/>
         <w:rPr>
           <w:b/>
           <w:bCs/>
           <w:lang w:val="en-US"/>
         </w:rPr>
+      </w:pPr>
+      <w:r>
+        <w:rPr>
+          <w:b/>
+          <w:bCs/>
+          <w:lang w:val="en-US"/>
+        </w:rPr>
+        <w:lastRenderedPageBreak/>
         <w:t>Creating About Us and Our Products pages</w:t>
       </w:r>
     </w:p>
@@ -2971,6 +3261,7 @@
     <w:p>
       <w:pPr>
         <w:pStyle w:val="BodyText"/>
+        <w:jc w:val="left"/>
         <w:rPr>
           <w:lang w:val="en-US"/>
         </w:rPr>
@@ -2979,6 +3270,7 @@
     <w:p>
       <w:pPr>
         <w:pStyle w:val="BodyText"/>
+        <w:jc w:val="left"/>
         <w:rPr>
           <w:lang w:val="en-US"/>
         </w:rPr>
@@ -2988,81 +3280,173 @@
       <w:pPr>
         <w:pStyle w:val="BodyText"/>
         <w:rPr>
-          <w:lang w:val="en-US"/>
-        </w:rPr>
-      </w:pPr>
+          <w:b/>
+          <w:bCs/>
+          <w:lang w:val="en-US"/>
+        </w:rPr>
+      </w:pPr>
+      <w:r>
+        <w:rPr>
+          <w:b/>
+          <w:bCs/>
+          <w:lang w:val="en-US"/>
+        </w:rPr>
+        <w:t>Progress with products listing and further development of Contact page.</w:t>
+      </w:r>
     </w:p>
     <w:p>
       <w:pPr>
         <w:pStyle w:val="BodyText"/>
-        <w:rPr>
-          <w:b/>
-          <w:lang w:val="en-US"/>
-        </w:rPr>
-      </w:pPr>
-      <w:r>
-        <w:rPr>
-          <w:lang w:val="en-US"/>
-        </w:rPr>
-        <w:br w:type="page"/>
-      </w:r>
-      <w:r>
-        <w:rPr>
-          <w:b/>
-          <w:lang w:val="en-US"/>
-        </w:rPr>
-        <w:lastRenderedPageBreak/>
-        <w:t>EXAMPLE STYLE 2</w:t>
+        <w:jc w:val="left"/>
+        <w:rPr>
+          <w:lang w:val="en-US"/>
+        </w:rPr>
+      </w:pPr>
+      <w:r>
+        <w:rPr>
+          <w:lang w:val="en-US"/>
+        </w:rPr>
+        <w:t>2</w:t>
+      </w:r>
+      <w:r>
+        <w:rPr>
+          <w:lang w:val="en-US"/>
+        </w:rPr>
+        <w:t>8</w:t>
+      </w:r>
+      <w:r>
+        <w:rPr>
+          <w:lang w:val="en-US"/>
+        </w:rPr>
+        <w:t>.07.2024</w:t>
       </w:r>
     </w:p>
     <w:p>
       <w:pPr>
         <w:pStyle w:val="BodyText"/>
-        <w:rPr>
-          <w:b/>
-          <w:lang w:val="en-US"/>
-        </w:rPr>
-      </w:pPr>
+        <w:jc w:val="left"/>
+        <w:rPr>
+          <w:lang w:val="en-US"/>
+        </w:rPr>
+      </w:pPr>
+      <w:r>
+        <w:rPr>
+          <w:lang w:val="en-US"/>
+        </w:rPr>
+        <w:t>Today I finally managed to finish the product listing, which was the hardest thing to do in this project. I have used Flex to do this task instead of Grid as it</w:t>
+      </w:r>
+      <w:r>
+        <w:rPr>
+          <w:lang w:val="en-US"/>
+        </w:rPr>
+        <w:t xml:space="preserve"> turned out to be</w:t>
+      </w:r>
+      <w:r>
+        <w:rPr>
+          <w:lang w:val="en-US"/>
+        </w:rPr>
+        <w:t xml:space="preserve"> less complex</w:t>
+      </w:r>
+      <w:r>
+        <w:rPr>
+          <w:lang w:val="en-US"/>
+        </w:rPr>
+        <w:t xml:space="preserve"> and offered a perfect solution to my problem.</w:t>
+      </w:r>
     </w:p>
     <w:p>
       <w:pPr>
         <w:pStyle w:val="BodyText"/>
-        <w:rPr>
-          <w:lang w:val="en-US"/>
-        </w:rPr>
-      </w:pPr>
-      <w:r>
-        <w:rPr>
-          <w:lang w:val="en-US"/>
-        </w:rPr>
-        <w:t>10.9.2018</w:t>
+        <w:jc w:val="left"/>
+        <w:rPr>
+          <w:lang w:val="en-US"/>
+        </w:rPr>
+      </w:pPr>
+      <w:r>
+        <w:rPr>
+          <w:lang w:val="en-US"/>
+        </w:rPr>
+        <w:t>I have 5 example products and each one of them has its own “card”. It is a simple div that contains the product picture on the left side and all kinds of information on the right side</w:t>
+      </w:r>
+      <w:r>
+        <w:rPr>
+          <w:lang w:val="en-US"/>
+        </w:rPr>
+        <w:t xml:space="preserve">, separated by a vertical line. </w:t>
+      </w:r>
+      <w:r>
+        <w:rPr>
+          <w:lang w:val="en-US"/>
+        </w:rPr>
+        <w:t xml:space="preserve">I manipulate these cards with Flex properties for clean look and responsiveness as </w:t>
+      </w:r>
+      <w:proofErr w:type="gramStart"/>
+      <w:r>
+        <w:rPr>
+          <w:lang w:val="en-US"/>
+        </w:rPr>
+        <w:t>well</w:t>
+      </w:r>
+      <w:proofErr w:type="gramEnd"/>
+      <w:r>
+        <w:rPr>
+          <w:lang w:val="en-US"/>
+        </w:rPr>
+        <w:t xml:space="preserve"> so they shrink and go over one another in a column if required. I have used the same solution, Flex, to align both elements in the Footer section. </w:t>
       </w:r>
     </w:p>
     <w:p>
       <w:pPr>
         <w:pStyle w:val="BodyText"/>
-        <w:rPr>
-          <w:lang w:val="en-US"/>
-        </w:rPr>
-      </w:pPr>
+        <w:jc w:val="left"/>
+        <w:rPr>
+          <w:lang w:val="en-US"/>
+        </w:rPr>
+      </w:pPr>
+      <w:r>
+        <w:rPr>
+          <w:lang w:val="en-US"/>
+        </w:rPr>
+        <w:t>Product cards have a hover effect to distinguish them more from the background.</w:t>
+      </w:r>
     </w:p>
     <w:p>
       <w:pPr>
         <w:pStyle w:val="BodyText"/>
-        <w:rPr>
-          <w:lang w:val="en-US"/>
-        </w:rPr>
-      </w:pPr>
-      <w:r>
-        <w:rPr>
-          <w:lang w:val="en-US"/>
-        </w:rPr>
-        <w:t>I learned about,</w:t>
+        <w:jc w:val="left"/>
+        <w:rPr>
+          <w:lang w:val="en-US"/>
+        </w:rPr>
+      </w:pPr>
+      <w:r>
+        <w:rPr>
+          <w:lang w:val="en-US"/>
+        </w:rPr>
+        <w:t>Additionally,</w:t>
+      </w:r>
+      <w:r>
+        <w:rPr>
+          <w:lang w:val="en-US"/>
+        </w:rPr>
+        <w:t xml:space="preserve"> I added media attributions </w:t>
+      </w:r>
+      <w:r>
+        <w:rPr>
+          <w:lang w:val="en-US"/>
+        </w:rPr>
+        <w:t>to</w:t>
+      </w:r>
+      <w:r>
+        <w:rPr>
+          <w:lang w:val="en-US"/>
+        </w:rPr>
+        <w:t xml:space="preserve"> the Index page because some sources required it, but also because it just feels right to acknowledge the source.</w:t>
       </w:r>
     </w:p>
     <w:p>
       <w:pPr>
         <w:pStyle w:val="BodyText"/>
+        <w:jc w:val="left"/>
         <w:rPr>
           <w:lang w:val="en-US"/>
         </w:rPr>
@@ -3075,153 +3459,6 @@
           <w:lang w:val="en-US"/>
         </w:rPr>
       </w:pPr>
-      <w:r>
-        <w:rPr>
-          <w:lang w:val="en-US"/>
-        </w:rPr>
-        <w:t>version control, but mostly it was just refreshing my memory. What I learned was…</w:t>
-      </w:r>
-    </w:p>
-    <w:p>
-      <w:pPr>
-        <w:pStyle w:val="BodyText"/>
-        <w:rPr>
-          <w:lang w:val="en-US"/>
-        </w:rPr>
-      </w:pPr>
-    </w:p>
-    <w:p>
-      <w:pPr>
-        <w:pStyle w:val="BodyText"/>
-        <w:rPr>
-          <w:lang w:val="en-US"/>
-        </w:rPr>
-      </w:pPr>
-      <w:r>
-        <w:rPr>
-          <w:lang w:val="en-US"/>
-        </w:rPr>
-        <w:t>how to develop as a becoming software professional. I find &lt;something&gt; interesting, because…</w:t>
-      </w:r>
-    </w:p>
-    <w:p>
-      <w:pPr>
-        <w:pStyle w:val="BodyText"/>
-        <w:rPr>
-          <w:lang w:val="en-US"/>
-        </w:rPr>
-      </w:pPr>
-    </w:p>
-    <w:p>
-      <w:pPr>
-        <w:pStyle w:val="BodyText"/>
-        <w:rPr>
-          <w:lang w:val="en-US"/>
-        </w:rPr>
-      </w:pPr>
-      <w:r>
-        <w:rPr>
-          <w:lang w:val="en-US"/>
-        </w:rPr>
-        <w:t>how to set up Atom environment with addons. There was one problem that took me a lot of time to solve. The problem was about …</w:t>
-      </w:r>
-    </w:p>
-    <w:p>
-      <w:pPr>
-        <w:pStyle w:val="BodyText"/>
-        <w:rPr>
-          <w:lang w:val="en-US"/>
-        </w:rPr>
-      </w:pPr>
-    </w:p>
-    <w:p>
-      <w:pPr>
-        <w:pStyle w:val="BodyText"/>
-        <w:rPr>
-          <w:lang w:val="en-US"/>
-        </w:rPr>
-      </w:pPr>
-      <w:r>
-        <w:rPr>
-          <w:lang w:val="en-US"/>
-        </w:rPr>
-        <w:t>Etc.</w:t>
-      </w:r>
-    </w:p>
-    <w:p>
-      <w:pPr>
-        <w:pStyle w:val="BodyText"/>
-        <w:rPr>
-          <w:lang w:val="en-US"/>
-        </w:rPr>
-      </w:pPr>
-    </w:p>
-    <w:p>
-      <w:pPr>
-        <w:pStyle w:val="BodyText"/>
-        <w:rPr>
-          <w:b/>
-          <w:lang w:val="en-US"/>
-        </w:rPr>
-      </w:pPr>
-      <w:r>
-        <w:rPr>
-          <w:b/>
-          <w:lang w:val="en-US"/>
-        </w:rPr>
-        <w:t>EXAMPLE STYLE 3</w:t>
-      </w:r>
-    </w:p>
-    <w:p>
-      <w:pPr>
-        <w:pStyle w:val="BodyText"/>
-        <w:rPr>
-          <w:b/>
-          <w:lang w:val="en-US"/>
-        </w:rPr>
-      </w:pPr>
-    </w:p>
-    <w:p>
-      <w:pPr>
-        <w:pStyle w:val="BodyText"/>
-        <w:rPr>
-          <w:lang w:val="en-US"/>
-        </w:rPr>
-      </w:pPr>
-      <w:r>
-        <w:rPr>
-          <w:lang w:val="en-US"/>
-        </w:rPr>
-        <w:t>Freeform.</w:t>
-      </w:r>
-    </w:p>
-    <w:p>
-      <w:pPr>
-        <w:pStyle w:val="BodyText"/>
-        <w:rPr>
-          <w:lang w:val="en-US"/>
-        </w:rPr>
-      </w:pPr>
-    </w:p>
-    <w:p>
-      <w:pPr>
-        <w:pStyle w:val="BodyText"/>
-        <w:rPr>
-          <w:lang w:val="en-US"/>
-        </w:rPr>
-      </w:pPr>
-      <w:r>
-        <w:rPr>
-          <w:lang w:val="en-US"/>
-        </w:rPr>
-        <w:t xml:space="preserve">Something else, but reasonable. </w:t>
-      </w:r>
-      <w:r>
-        <w:rPr>
-          <w:lang w:val="en-US"/>
-        </w:rPr>
-        <w:t>You must document what you have done, learned and when this have happened.</w:t>
-      </w:r>
     </w:p>
     <w:sectPr>
       <w:headerReference w:type="default" r:id="rId10"/>
@@ -5697,12 +5934,12 @@
 </file>
 
 <file path=customXml/item1.xml><?xml version="1.0" encoding="utf-8"?>
-<p:properties xmlns:p="http://schemas.microsoft.com/office/2006/metadata/properties" xmlns:xsi="http://www.w3.org/2001/XMLSchema-instance" xmlns:pc="http://schemas.microsoft.com/office/infopath/2007/PartnerControls">
-  <documentManagement>
-    <PublishingExpirationDate xmlns="http://schemas.microsoft.com/sharepoint/v3" xsi:nil="true"/>
-    <PublishingStartDate xmlns="http://schemas.microsoft.com/sharepoint/v3" xsi:nil="true"/>
-  </documentManagement>
-</p:properties>
+<?mso-contentType ?>
+<FormTemplates xmlns="http://schemas.microsoft.com/sharepoint/v3/contenttype/forms">
+  <Display>DocumentLibraryForm</Display>
+  <Edit>DocumentLibraryForm</Edit>
+  <New>DocumentLibraryForm</New>
+</FormTemplates>
 </file>
 
 <file path=customXml/item2.xml><?xml version="1.0" encoding="utf-8"?>
@@ -5772,20 +6009,18 @@
 </file>
 
 <file path=customXml/item3.xml><?xml version="1.0" encoding="utf-8"?>
-<?mso-contentType ?>
-<FormTemplates xmlns="http://schemas.microsoft.com/sharepoint/v3/contenttype/forms">
-  <Display>DocumentLibraryForm</Display>
-  <Edit>DocumentLibraryForm</Edit>
-  <New>DocumentLibraryForm</New>
-</FormTemplates>
+<p:properties xmlns:p="http://schemas.microsoft.com/office/2006/metadata/properties" xmlns:xsi="http://www.w3.org/2001/XMLSchema-instance" xmlns:pc="http://schemas.microsoft.com/office/infopath/2007/PartnerControls">
+  <documentManagement>
+    <PublishingExpirationDate xmlns="http://schemas.microsoft.com/sharepoint/v3" xsi:nil="true"/>
+    <PublishingStartDate xmlns="http://schemas.microsoft.com/sharepoint/v3" xsi:nil="true"/>
+  </documentManagement>
+</p:properties>
 </file>
 
 <file path=customXml/itemProps1.xml><?xml version="1.0" encoding="utf-8"?>
-<ds:datastoreItem xmlns:ds="http://schemas.openxmlformats.org/officeDocument/2006/customXml" ds:itemID="{FA8F0064-303C-446D-896E-46EEB9A79DC3}">
+<ds:datastoreItem xmlns:ds="http://schemas.openxmlformats.org/officeDocument/2006/customXml" ds:itemID="{13FBD2FA-5696-460D-A278-9A302A0F72AE}">
   <ds:schemaRefs>
-    <ds:schemaRef ds:uri="http://schemas.microsoft.com/office/2006/metadata/properties"/>
-    <ds:schemaRef ds:uri="http://schemas.microsoft.com/office/infopath/2007/PartnerControls"/>
-    <ds:schemaRef ds:uri="http://schemas.microsoft.com/sharepoint/v3"/>
+    <ds:schemaRef ds:uri="http://schemas.microsoft.com/sharepoint/v3/contenttype/forms"/>
   </ds:schemaRefs>
 </ds:datastoreItem>
 </file>
@@ -5808,9 +6043,11 @@
 </file>
 
 <file path=customXml/itemProps3.xml><?xml version="1.0" encoding="utf-8"?>
-<ds:datastoreItem xmlns:ds="http://schemas.openxmlformats.org/officeDocument/2006/customXml" ds:itemID="{13FBD2FA-5696-460D-A278-9A302A0F72AE}">
+<ds:datastoreItem xmlns:ds="http://schemas.openxmlformats.org/officeDocument/2006/customXml" ds:itemID="{FA8F0064-303C-446D-896E-46EEB9A79DC3}">
   <ds:schemaRefs>
-    <ds:schemaRef ds:uri="http://schemas.microsoft.com/sharepoint/v3/contenttype/forms"/>
+    <ds:schemaRef ds:uri="http://schemas.microsoft.com/office/2006/metadata/properties"/>
+    <ds:schemaRef ds:uri="http://schemas.microsoft.com/office/infopath/2007/PartnerControls"/>
+    <ds:schemaRef ds:uri="http://schemas.microsoft.com/sharepoint/v3"/>
   </ds:schemaRefs>
 </ds:datastoreItem>
 </file>
</xml_diff>

<commit_message>
Minor fix + Github Pages
</commit_message>
<xml_diff>
--- a/learning_diaries/Learning_diary_Damian_Zukowski.docx
+++ b/learning_diaries/Learning_diary_Damian_Zukowski.docx
@@ -333,14 +333,635 @@
           <w:lang w:val="en-US"/>
         </w:rPr>
       </w:pPr>
-      <w:proofErr w:type="gramStart"/>
-      <w:r>
-        <w:rPr>
-          <w:lang w:val="en-US"/>
-        </w:rPr>
-        <w:t>Date :</w:t>
-      </w:r>
-      <w:proofErr w:type="gramEnd"/>
+      <w:r>
+        <w:rPr>
+          <w:lang w:val="en-US"/>
+        </w:rPr>
+        <w:t xml:space="preserve">Date : </w:t>
+      </w:r>
+      <w:r>
+        <w:rPr>
+          <w:lang w:val="en-US"/>
+        </w:rPr>
+        <w:t>04.06.2024</w:t>
+      </w:r>
+    </w:p>
+    <w:p>
+      <w:pPr>
+        <w:rPr>
+          <w:lang w:val="en-US"/>
+        </w:rPr>
+      </w:pPr>
+      <w:r>
+        <w:rPr>
+          <w:lang w:val="en-US"/>
+        </w:rPr>
+        <w:t xml:space="preserve">Activity : </w:t>
+      </w:r>
+      <w:r>
+        <w:rPr>
+          <w:lang w:val="en-US"/>
+        </w:rPr>
+        <w:t xml:space="preserve">First video </w:t>
+      </w:r>
+      <w:r>
+        <w:rPr>
+          <w:lang w:val="en-US"/>
+        </w:rPr>
+        <w:t>guide</w:t>
+      </w:r>
+      <w:r>
+        <w:rPr>
+          <w:lang w:val="en-US"/>
+        </w:rPr>
+        <w:t xml:space="preserve"> about Portfolio Website – Sass workflow setup.</w:t>
+      </w:r>
+    </w:p>
+    <w:p>
+      <w:pPr>
+        <w:rPr>
+          <w:lang w:val="en-US"/>
+        </w:rPr>
+      </w:pPr>
+      <w:r>
+        <w:rPr>
+          <w:lang w:val="en-US"/>
+        </w:rPr>
+        <w:t xml:space="preserve">Learning outcome: </w:t>
+      </w:r>
+      <w:r>
+        <w:rPr>
+          <w:lang w:val="en-US"/>
+        </w:rPr>
+        <w:t>Basics of Sass as a CSS preprocessor. Responsive design – dynamic layout changes for different screen sizes. A few helpful VS Code extensions and what they do.</w:t>
+      </w:r>
+    </w:p>
+    <w:p>
+      <w:pPr>
+        <w:rPr>
+          <w:lang w:val="en-US"/>
+        </w:rPr>
+      </w:pPr>
+    </w:p>
+    <w:p>
+      <w:pPr>
+        <w:rPr>
+          <w:lang w:val="en-US"/>
+        </w:rPr>
+      </w:pPr>
+    </w:p>
+    <w:p>
+      <w:pPr>
+        <w:rPr>
+          <w:lang w:val="en-US"/>
+        </w:rPr>
+      </w:pPr>
+      <w:r>
+        <w:rPr>
+          <w:lang w:val="en-US"/>
+        </w:rPr>
+        <w:t xml:space="preserve">Date : </w:t>
+      </w:r>
+      <w:r>
+        <w:rPr>
+          <w:lang w:val="en-US"/>
+        </w:rPr>
+        <w:t>0</w:t>
+      </w:r>
+      <w:r>
+        <w:rPr>
+          <w:lang w:val="en-US"/>
+        </w:rPr>
+        <w:t>9</w:t>
+      </w:r>
+      <w:r>
+        <w:rPr>
+          <w:lang w:val="en-US"/>
+        </w:rPr>
+        <w:t>.0</w:t>
+      </w:r>
+      <w:r>
+        <w:rPr>
+          <w:lang w:val="en-US"/>
+        </w:rPr>
+        <w:t>7</w:t>
+      </w:r>
+      <w:r>
+        <w:rPr>
+          <w:lang w:val="en-US"/>
+        </w:rPr>
+        <w:t>.2024</w:t>
+      </w:r>
+    </w:p>
+    <w:p>
+      <w:pPr>
+        <w:rPr>
+          <w:lang w:val="en-US"/>
+        </w:rPr>
+      </w:pPr>
+      <w:r>
+        <w:rPr>
+          <w:lang w:val="en-US"/>
+        </w:rPr>
+        <w:t xml:space="preserve">Activity : </w:t>
+      </w:r>
+      <w:r>
+        <w:rPr>
+          <w:lang w:val="en-US"/>
+        </w:rPr>
+        <w:t>Second video guide – Homepage structure and Sass/CSS styling</w:t>
+      </w:r>
+    </w:p>
+    <w:p>
+      <w:pPr>
+        <w:rPr>
+          <w:lang w:val="en-US"/>
+        </w:rPr>
+      </w:pPr>
+      <w:r>
+        <w:rPr>
+          <w:lang w:val="en-US"/>
+        </w:rPr>
+        <w:t xml:space="preserve">Learning outcome: </w:t>
+      </w:r>
+      <w:r>
+        <w:rPr>
+          <w:lang w:val="en-US"/>
+        </w:rPr>
+        <w:t>After creating a general HTML structure of index page, basic Sass styling was made. I learned about Sass variables and “</w:t>
+      </w:r>
+      <w:proofErr w:type="spellStart"/>
+      <w:r>
+        <w:rPr>
+          <w:lang w:val="en-US"/>
+        </w:rPr>
+        <w:t>mixins</w:t>
+      </w:r>
+      <w:proofErr w:type="spellEnd"/>
+      <w:r>
+        <w:rPr>
+          <w:lang w:val="en-US"/>
+        </w:rPr>
+        <w:t>”, which are kind</w:t>
+      </w:r>
+      <w:r>
+        <w:rPr>
+          <w:lang w:val="en-US"/>
+        </w:rPr>
+        <w:t xml:space="preserve"> of</w:t>
+      </w:r>
+      <w:r>
+        <w:rPr>
+          <w:lang w:val="en-US"/>
+        </w:rPr>
+        <w:t xml:space="preserve"> functions for styling.</w:t>
+      </w:r>
+      <w:r>
+        <w:rPr>
+          <w:lang w:val="en-US"/>
+        </w:rPr>
+        <w:t xml:space="preserve"> Another thing that was new to me is nesting inside </w:t>
+      </w:r>
+      <w:r>
+        <w:rPr>
+          <w:lang w:val="en-US"/>
+        </w:rPr>
+        <w:t>selectors.</w:t>
+      </w:r>
+    </w:p>
+    <w:p>
+      <w:pPr>
+        <w:rPr>
+          <w:lang w:val="en-US"/>
+        </w:rPr>
+      </w:pPr>
+    </w:p>
+    <w:p>
+      <w:pPr>
+        <w:rPr>
+          <w:lang w:val="en-US"/>
+        </w:rPr>
+      </w:pPr>
+    </w:p>
+    <w:p>
+      <w:pPr>
+        <w:rPr>
+          <w:lang w:val="en-US"/>
+        </w:rPr>
+      </w:pPr>
+      <w:r>
+        <w:rPr>
+          <w:lang w:val="en-US"/>
+        </w:rPr>
+        <w:t xml:space="preserve">Date : </w:t>
+      </w:r>
+      <w:r>
+        <w:rPr>
+          <w:lang w:val="en-US"/>
+        </w:rPr>
+        <w:t>11</w:t>
+      </w:r>
+      <w:r>
+        <w:rPr>
+          <w:lang w:val="en-US"/>
+        </w:rPr>
+        <w:t>.07.2024</w:t>
+      </w:r>
+    </w:p>
+    <w:p>
+      <w:pPr>
+        <w:rPr>
+          <w:lang w:val="en-US"/>
+        </w:rPr>
+      </w:pPr>
+      <w:r>
+        <w:rPr>
+          <w:lang w:val="en-US"/>
+        </w:rPr>
+        <w:t>Activity : Third video guide – Rotating menu button</w:t>
+      </w:r>
+    </w:p>
+    <w:p>
+      <w:pPr>
+        <w:rPr>
+          <w:lang w:val="en-US"/>
+        </w:rPr>
+      </w:pPr>
+      <w:r>
+        <w:rPr>
+          <w:lang w:val="en-US"/>
+        </w:rPr>
+        <w:t xml:space="preserve">Learning outcome: </w:t>
+      </w:r>
+      <w:r>
+        <w:rPr>
+          <w:lang w:val="en-US"/>
+        </w:rPr>
+        <w:t xml:space="preserve">Created a rotating menu button with some basic JavaScript and styling in Sass. </w:t>
+      </w:r>
+      <w:r>
+        <w:rPr>
+          <w:lang w:val="en-US"/>
+        </w:rPr>
+        <w:t xml:space="preserve">The 3 lines button switches to X shape after being pressed and the transition is smooth, thanks to </w:t>
+      </w:r>
+      <w:proofErr w:type="spellStart"/>
+      <w:r>
+        <w:rPr>
+          <w:lang w:val="en-US"/>
+        </w:rPr>
+        <w:t>easeOut</w:t>
+      </w:r>
+      <w:proofErr w:type="spellEnd"/>
+      <w:r>
+        <w:rPr>
+          <w:lang w:val="en-US"/>
+        </w:rPr>
+        <w:t xml:space="preserve"> function.</w:t>
+      </w:r>
+    </w:p>
+    <w:p>
+      <w:pPr>
+        <w:rPr>
+          <w:lang w:val="en-US"/>
+        </w:rPr>
+      </w:pPr>
+    </w:p>
+    <w:p>
+      <w:pPr>
+        <w:rPr>
+          <w:lang w:val="en-US"/>
+        </w:rPr>
+      </w:pPr>
+    </w:p>
+    <w:p>
+      <w:pPr>
+        <w:rPr>
+          <w:lang w:val="en-US"/>
+        </w:rPr>
+      </w:pPr>
+    </w:p>
+    <w:p>
+      <w:pPr>
+        <w:rPr>
+          <w:lang w:val="en-US"/>
+        </w:rPr>
+      </w:pPr>
+    </w:p>
+    <w:p>
+      <w:pPr>
+        <w:rPr>
+          <w:lang w:val="en-US"/>
+        </w:rPr>
+      </w:pPr>
+    </w:p>
+    <w:p>
+      <w:pPr>
+        <w:rPr>
+          <w:lang w:val="en-US"/>
+        </w:rPr>
+      </w:pPr>
+      <w:r>
+        <w:rPr>
+          <w:lang w:val="en-US"/>
+        </w:rPr>
+        <w:br w:type="page"/>
+      </w:r>
+    </w:p>
+    <w:p>
+      <w:pPr>
+        <w:rPr>
+          <w:lang w:val="en-US"/>
+        </w:rPr>
+      </w:pPr>
+      <w:r>
+        <w:rPr>
+          <w:lang w:val="en-US"/>
+        </w:rPr>
+        <w:lastRenderedPageBreak/>
+        <w:t xml:space="preserve">Date : </w:t>
+      </w:r>
+      <w:r>
+        <w:rPr>
+          <w:lang w:val="en-US"/>
+        </w:rPr>
+        <w:t>12</w:t>
+      </w:r>
+      <w:r>
+        <w:rPr>
+          <w:lang w:val="en-US"/>
+        </w:rPr>
+        <w:t>.07.2024</w:t>
+      </w:r>
+    </w:p>
+    <w:p>
+      <w:pPr>
+        <w:rPr>
+          <w:lang w:val="en-US"/>
+        </w:rPr>
+      </w:pPr>
+      <w:r>
+        <w:rPr>
+          <w:lang w:val="en-US"/>
+        </w:rPr>
+        <w:t xml:space="preserve">Activity : </w:t>
+      </w:r>
+      <w:r>
+        <w:rPr>
+          <w:lang w:val="en-US"/>
+        </w:rPr>
+        <w:t>Fourth</w:t>
+      </w:r>
+      <w:r>
+        <w:rPr>
+          <w:lang w:val="en-US"/>
+        </w:rPr>
+        <w:t xml:space="preserve"> video guide – </w:t>
+      </w:r>
+      <w:r>
+        <w:rPr>
+          <w:lang w:val="en-US"/>
+        </w:rPr>
+        <w:t>Menu overlay</w:t>
+      </w:r>
+    </w:p>
+    <w:p>
+      <w:pPr>
+        <w:rPr>
+          <w:lang w:val="en-US"/>
+        </w:rPr>
+      </w:pPr>
+      <w:r>
+        <w:rPr>
+          <w:lang w:val="en-US"/>
+        </w:rPr>
+        <w:t xml:space="preserve">Learning outcome: </w:t>
+      </w:r>
+      <w:r>
+        <w:rPr>
+          <w:lang w:val="en-US"/>
+        </w:rPr>
+        <w:t>Created a smoothly sliding Menu overlay that shows up after pressing the Menu button. It is made of 2 parts equal in size – left side will have a Brewery logo and the right side has navigation to other subpages that are not yet ready.</w:t>
+      </w:r>
+      <w:r>
+        <w:rPr>
+          <w:lang w:val="en-US"/>
+        </w:rPr>
+        <w:t xml:space="preserve"> Used my first FOR loop in Sass.</w:t>
+      </w:r>
+    </w:p>
+    <w:p>
+      <w:pPr>
+        <w:rPr>
+          <w:lang w:val="en-US"/>
+        </w:rPr>
+      </w:pPr>
+    </w:p>
+    <w:p>
+      <w:pPr>
+        <w:rPr>
+          <w:lang w:val="en-US"/>
+        </w:rPr>
+      </w:pPr>
+    </w:p>
+    <w:p>
+      <w:pPr>
+        <w:rPr>
+          <w:lang w:val="en-US"/>
+        </w:rPr>
+      </w:pPr>
+      <w:r>
+        <w:rPr>
+          <w:lang w:val="en-US"/>
+        </w:rPr>
+        <w:t>Date : 1</w:t>
+      </w:r>
+      <w:r>
+        <w:rPr>
+          <w:lang w:val="en-US"/>
+        </w:rPr>
+        <w:t>5</w:t>
+      </w:r>
+      <w:r>
+        <w:rPr>
+          <w:lang w:val="en-US"/>
+        </w:rPr>
+        <w:t>.07.2024</w:t>
+      </w:r>
+    </w:p>
+    <w:p>
+      <w:pPr>
+        <w:rPr>
+          <w:lang w:val="en-US"/>
+        </w:rPr>
+      </w:pPr>
+      <w:r>
+        <w:rPr>
+          <w:lang w:val="en-US"/>
+        </w:rPr>
+        <w:t xml:space="preserve">Activity : </w:t>
+      </w:r>
+      <w:r>
+        <w:rPr>
+          <w:lang w:val="en-US"/>
+        </w:rPr>
+        <w:t>Fourth video guide – Responsiveness</w:t>
+      </w:r>
+    </w:p>
+    <w:p>
+      <w:pPr>
+        <w:rPr>
+          <w:lang w:val="en-US"/>
+        </w:rPr>
+      </w:pPr>
+      <w:r>
+        <w:rPr>
+          <w:lang w:val="en-US"/>
+        </w:rPr>
+        <w:t xml:space="preserve">Learning outcome: </w:t>
+      </w:r>
+      <w:r>
+        <w:rPr>
+          <w:lang w:val="en-US"/>
+        </w:rPr>
+        <w:t xml:space="preserve">Worked with Sass to make the index page usable on larger, </w:t>
+      </w:r>
+      <w:r>
+        <w:rPr>
+          <w:lang w:val="en-US"/>
+        </w:rPr>
+        <w:t>and</w:t>
+      </w:r>
+      <w:r>
+        <w:rPr>
+          <w:lang w:val="en-US"/>
+        </w:rPr>
+        <w:t xml:space="preserve"> most importantly, </w:t>
+      </w:r>
+      <w:r>
+        <w:rPr>
+          <w:lang w:val="en-US"/>
+        </w:rPr>
+        <w:t>on</w:t>
+      </w:r>
+      <w:r>
+        <w:rPr>
+          <w:lang w:val="en-US"/>
+        </w:rPr>
+        <w:t xml:space="preserve"> smaller screens. </w:t>
+      </w:r>
+      <w:r>
+        <w:rPr>
+          <w:lang w:val="en-US"/>
+        </w:rPr>
+        <w:t xml:space="preserve">Requires some UX designing </w:t>
+      </w:r>
+      <w:r>
+        <w:rPr>
+          <w:lang w:val="en-US"/>
+        </w:rPr>
+        <w:t>skills,</w:t>
+      </w:r>
+      <w:r>
+        <w:rPr>
+          <w:lang w:val="en-US"/>
+        </w:rPr>
+        <w:t xml:space="preserve"> so it is </w:t>
+      </w:r>
+      <w:r>
+        <w:rPr>
+          <w:lang w:val="en-US"/>
+        </w:rPr>
+        <w:t>valuable</w:t>
+      </w:r>
+      <w:r>
+        <w:rPr>
+          <w:lang w:val="en-US"/>
+        </w:rPr>
+        <w:t xml:space="preserve"> practice.</w:t>
+      </w:r>
+      <w:r>
+        <w:rPr>
+          <w:lang w:val="en-US"/>
+        </w:rPr>
+        <w:t xml:space="preserve"> Additionally, I generated a logo for the project and prepared more graphical assets to be used in the future.</w:t>
+      </w:r>
+    </w:p>
+    <w:p>
+      <w:pPr>
+        <w:rPr>
+          <w:lang w:val="en-US"/>
+        </w:rPr>
+      </w:pPr>
+    </w:p>
+    <w:p>
+      <w:pPr>
+        <w:rPr>
+          <w:lang w:val="en-US"/>
+        </w:rPr>
+      </w:pPr>
+    </w:p>
+    <w:p>
+      <w:pPr>
+        <w:rPr>
+          <w:lang w:val="en-US"/>
+        </w:rPr>
+      </w:pPr>
+      <w:r>
+        <w:rPr>
+          <w:lang w:val="en-US"/>
+        </w:rPr>
+        <w:t xml:space="preserve">Date : </w:t>
+      </w:r>
+      <w:r>
+        <w:rPr>
+          <w:lang w:val="en-US"/>
+        </w:rPr>
+        <w:t>17</w:t>
+      </w:r>
+      <w:r>
+        <w:rPr>
+          <w:lang w:val="en-US"/>
+        </w:rPr>
+        <w:t>.07.2024</w:t>
+      </w:r>
+    </w:p>
+    <w:p>
+      <w:pPr>
+        <w:rPr>
+          <w:lang w:val="en-US"/>
+        </w:rPr>
+      </w:pPr>
+      <w:r>
+        <w:rPr>
+          <w:lang w:val="en-US"/>
+        </w:rPr>
+        <w:t xml:space="preserve">Activity : </w:t>
+      </w:r>
+      <w:r>
+        <w:rPr>
+          <w:lang w:val="en-US"/>
+        </w:rPr>
+        <w:t>Fifth</w:t>
+      </w:r>
+      <w:r>
+        <w:rPr>
+          <w:lang w:val="en-US"/>
+        </w:rPr>
+        <w:t xml:space="preserve"> video guide – </w:t>
+      </w:r>
+      <w:r>
+        <w:rPr>
+          <w:lang w:val="en-US"/>
+        </w:rPr>
+        <w:t xml:space="preserve">building About </w:t>
+      </w:r>
+      <w:r>
+        <w:rPr>
+          <w:lang w:val="en-US"/>
+        </w:rPr>
+        <w:t>Us</w:t>
+      </w:r>
       <w:r>
         <w:rPr>
           <w:lang w:val="en-US"/>
@@ -351,46 +972,120 @@
         <w:rPr>
           <w:lang w:val="en-US"/>
         </w:rPr>
-        <w:t>04.06.2024</w:t>
-      </w:r>
-    </w:p>
-    <w:p>
-      <w:pPr>
-        <w:rPr>
-          <w:lang w:val="en-US"/>
-        </w:rPr>
-      </w:pPr>
-      <w:proofErr w:type="gramStart"/>
-      <w:r>
-        <w:rPr>
-          <w:lang w:val="en-US"/>
-        </w:rPr>
-        <w:t>Activity :</w:t>
-      </w:r>
-      <w:proofErr w:type="gramEnd"/>
+        <w:t xml:space="preserve">and Our Products pages </w:t>
+      </w:r>
+      <w:r>
+        <w:rPr>
+          <w:lang w:val="en-US"/>
+        </w:rPr>
+        <w:t>with CSS Grid</w:t>
+      </w:r>
+    </w:p>
+    <w:p>
+      <w:pPr>
+        <w:rPr>
+          <w:lang w:val="en-US"/>
+        </w:rPr>
+      </w:pPr>
+      <w:r>
+        <w:rPr>
+          <w:lang w:val="en-US"/>
+        </w:rPr>
+        <w:t xml:space="preserve">Learning outcome: </w:t>
+      </w:r>
+      <w:r>
+        <w:rPr>
+          <w:lang w:val="en-US"/>
+        </w:rPr>
+        <w:t>To manage this task I utilized CSS Grid to align elements properly. It is a bit tricky to understand how it works but with some tries and additional check in CSS documentation it starts to make sense. Two more pages are started, but needs some more work to be perfected.</w:t>
+      </w:r>
       <w:r>
         <w:rPr>
           <w:lang w:val="en-US"/>
         </w:rPr>
         <w:t xml:space="preserve"> </w:t>
       </w:r>
-      <w:r>
-        <w:rPr>
-          <w:lang w:val="en-US"/>
-        </w:rPr>
-        <w:t xml:space="preserve">First video </w:t>
-      </w:r>
-      <w:r>
-        <w:rPr>
-          <w:lang w:val="en-US"/>
-        </w:rPr>
-        <w:t>guide</w:t>
-      </w:r>
-      <w:r>
-        <w:rPr>
-          <w:lang w:val="en-US"/>
-        </w:rPr>
-        <w:t xml:space="preserve"> about Portfolio Website – Sass workflow setup.</w:t>
+    </w:p>
+    <w:p>
+      <w:pPr>
+        <w:rPr>
+          <w:lang w:val="en-US"/>
+        </w:rPr>
+      </w:pPr>
+    </w:p>
+    <w:p>
+      <w:pPr>
+        <w:rPr>
+          <w:lang w:val="en-US"/>
+        </w:rPr>
+      </w:pPr>
+    </w:p>
+    <w:p>
+      <w:pPr>
+        <w:rPr>
+          <w:lang w:val="en-US"/>
+        </w:rPr>
+      </w:pPr>
+      <w:r>
+        <w:rPr>
+          <w:lang w:val="en-US"/>
+        </w:rPr>
+        <w:t xml:space="preserve">Date : </w:t>
+      </w:r>
+      <w:r>
+        <w:rPr>
+          <w:lang w:val="en-US"/>
+        </w:rPr>
+        <w:t>19</w:t>
+      </w:r>
+      <w:r>
+        <w:rPr>
+          <w:lang w:val="en-US"/>
+        </w:rPr>
+        <w:t>.07.2024</w:t>
+      </w:r>
+    </w:p>
+    <w:p>
+      <w:pPr>
+        <w:rPr>
+          <w:lang w:val="en-US"/>
+        </w:rPr>
+      </w:pPr>
+      <w:r>
+        <w:rPr>
+          <w:lang w:val="en-US"/>
+        </w:rPr>
+        <w:t xml:space="preserve">Activity : </w:t>
+      </w:r>
+      <w:r>
+        <w:rPr>
+          <w:lang w:val="en-US"/>
+        </w:rPr>
+        <w:t xml:space="preserve">Fifth video guide – </w:t>
+      </w:r>
+      <w:r>
+        <w:rPr>
+          <w:lang w:val="en-US"/>
+        </w:rPr>
+        <w:t>additional fixes for two sub-pages</w:t>
+      </w:r>
+      <w:r>
+        <w:rPr>
+          <w:lang w:val="en-US"/>
+        </w:rPr>
+        <w:t xml:space="preserve"> </w:t>
+      </w:r>
+      <w:r>
+        <w:rPr>
+          <w:lang w:val="en-US"/>
+        </w:rPr>
+        <w:t>in</w:t>
+      </w:r>
+      <w:r>
+        <w:rPr>
+          <w:lang w:val="en-US"/>
+        </w:rPr>
+        <w:t xml:space="preserve"> CSS Grid</w:t>
       </w:r>
     </w:p>
     <w:p>
@@ -409,37 +1104,203 @@
         <w:rPr>
           <w:lang w:val="en-US"/>
         </w:rPr>
-        <w:t>Basics of Sass as a CSS preprocessor. Responsive design – dynamic layout changes for different screen sizes. A few helpful VS Code extensions and what they do.</w:t>
-      </w:r>
-    </w:p>
-    <w:p>
-      <w:pPr>
-        <w:rPr>
-          <w:lang w:val="en-US"/>
-        </w:rPr>
-      </w:pPr>
-    </w:p>
-    <w:p>
-      <w:pPr>
-        <w:rPr>
-          <w:lang w:val="en-US"/>
-        </w:rPr>
-      </w:pPr>
-    </w:p>
-    <w:p>
-      <w:pPr>
-        <w:rPr>
-          <w:lang w:val="en-US"/>
-        </w:rPr>
-      </w:pPr>
-      <w:proofErr w:type="gramStart"/>
-      <w:r>
-        <w:rPr>
-          <w:lang w:val="en-US"/>
-        </w:rPr>
-        <w:t>Date :</w:t>
-      </w:r>
-      <w:proofErr w:type="gramEnd"/>
+        <w:t xml:space="preserve">More CSS Grid studies and trying out new things. Elements on the About Us page turned out to look pretty good. Footer has been added </w:t>
+      </w:r>
+      <w:r>
+        <w:rPr>
+          <w:lang w:val="en-US"/>
+        </w:rPr>
+        <w:t xml:space="preserve">to all pages, but </w:t>
+      </w:r>
+      <w:r>
+        <w:rPr>
+          <w:lang w:val="en-US"/>
+        </w:rPr>
+        <w:t>needs more styling to be acceptable.</w:t>
+      </w:r>
+    </w:p>
+    <w:p>
+      <w:pPr>
+        <w:rPr>
+          <w:lang w:val="en-US"/>
+        </w:rPr>
+      </w:pPr>
+    </w:p>
+    <w:p>
+      <w:pPr>
+        <w:rPr>
+          <w:lang w:val="en-US"/>
+        </w:rPr>
+      </w:pPr>
+    </w:p>
+    <w:p>
+      <w:pPr>
+        <w:rPr>
+          <w:lang w:val="en-US"/>
+        </w:rPr>
+      </w:pPr>
+      <w:r>
+        <w:rPr>
+          <w:lang w:val="en-US"/>
+        </w:rPr>
+        <w:t xml:space="preserve">Date : </w:t>
+      </w:r>
+      <w:r>
+        <w:rPr>
+          <w:lang w:val="en-US"/>
+        </w:rPr>
+        <w:t>23</w:t>
+      </w:r>
+      <w:r>
+        <w:rPr>
+          <w:lang w:val="en-US"/>
+        </w:rPr>
+        <w:t>.07.2024</w:t>
+      </w:r>
+    </w:p>
+    <w:p>
+      <w:pPr>
+        <w:rPr>
+          <w:lang w:val="en-US"/>
+        </w:rPr>
+      </w:pPr>
+      <w:r>
+        <w:rPr>
+          <w:lang w:val="en-US"/>
+        </w:rPr>
+        <w:t xml:space="preserve">Activity : </w:t>
+      </w:r>
+      <w:r>
+        <w:rPr>
+          <w:lang w:val="en-US"/>
+        </w:rPr>
+        <w:t>Sixth</w:t>
+      </w:r>
+      <w:r>
+        <w:rPr>
+          <w:lang w:val="en-US"/>
+        </w:rPr>
+        <w:t xml:space="preserve"> video guide – </w:t>
+      </w:r>
+      <w:r>
+        <w:rPr>
+          <w:lang w:val="en-US"/>
+        </w:rPr>
+        <w:t>Our Products and Contact pages.</w:t>
+      </w:r>
+    </w:p>
+    <w:p>
+      <w:pPr>
+        <w:rPr>
+          <w:lang w:val="en-US"/>
+        </w:rPr>
+      </w:pPr>
+      <w:r>
+        <w:rPr>
+          <w:lang w:val="en-US"/>
+        </w:rPr>
+        <w:t xml:space="preserve">Learning outcome: </w:t>
+      </w:r>
+      <w:r>
+        <w:rPr>
+          <w:lang w:val="en-US"/>
+        </w:rPr>
+        <w:t>D</w:t>
+      </w:r>
+      <w:r>
+        <w:rPr>
+          <w:lang w:val="en-US"/>
+        </w:rPr>
+        <w:t xml:space="preserve">evelopment of Our Products and Contact pages by using CSS Grid. It is a complex tool and I need to do more digging to understand it. </w:t>
+      </w:r>
+      <w:r>
+        <w:rPr>
+          <w:lang w:val="en-US"/>
+        </w:rPr>
+        <w:t xml:space="preserve">Added new examples of products for the page with short descriptions. Needs more work as it is still misaligned. </w:t>
+      </w:r>
+      <w:r>
+        <w:rPr>
+          <w:lang w:val="en-US"/>
+        </w:rPr>
+        <w:t>Next step will be fixing the design of Our Products and adding Flex Boxes to Contact page.</w:t>
+      </w:r>
+    </w:p>
+    <w:p>
+      <w:pPr>
+        <w:rPr>
+          <w:lang w:val="en-US"/>
+        </w:rPr>
+      </w:pPr>
+    </w:p>
+    <w:p>
+      <w:pPr>
+        <w:rPr>
+          <w:lang w:val="en-US"/>
+        </w:rPr>
+      </w:pPr>
+    </w:p>
+    <w:p>
+      <w:pPr>
+        <w:rPr>
+          <w:lang w:val="en-US"/>
+        </w:rPr>
+      </w:pPr>
+      <w:r>
+        <w:rPr>
+          <w:lang w:val="en-US"/>
+        </w:rPr>
+        <w:t>Date : 2</w:t>
+      </w:r>
+      <w:r>
+        <w:rPr>
+          <w:lang w:val="en-US"/>
+        </w:rPr>
+        <w:t>8</w:t>
+      </w:r>
+      <w:r>
+        <w:rPr>
+          <w:lang w:val="en-US"/>
+        </w:rPr>
+        <w:t>.07.2024</w:t>
+      </w:r>
+    </w:p>
+    <w:p>
+      <w:pPr>
+        <w:rPr>
+          <w:lang w:val="en-US"/>
+        </w:rPr>
+      </w:pPr>
+      <w:r>
+        <w:rPr>
+          <w:lang w:val="en-US"/>
+        </w:rPr>
+        <w:t xml:space="preserve">Activity : </w:t>
+      </w:r>
+      <w:r>
+        <w:rPr>
+          <w:lang w:val="en-US"/>
+        </w:rPr>
+        <w:t xml:space="preserve">Sixth </w:t>
+      </w:r>
+      <w:r>
+        <w:rPr>
+          <w:lang w:val="en-US"/>
+        </w:rPr>
+        <w:t xml:space="preserve">+ seventh </w:t>
+      </w:r>
+      <w:r>
+        <w:rPr>
+          <w:lang w:val="en-US"/>
+        </w:rPr>
+        <w:t xml:space="preserve">video guide – </w:t>
+      </w:r>
+      <w:r>
+        <w:rPr>
+          <w:lang w:val="en-US"/>
+        </w:rPr>
+        <w:t>Contact page with Flexbox</w:t>
+      </w:r>
       <w:r>
         <w:rPr>
           <w:lang w:val="en-US"/>
@@ -450,47 +1311,33 @@
         <w:rPr>
           <w:lang w:val="en-US"/>
         </w:rPr>
-        <w:t>0</w:t>
-      </w:r>
-      <w:r>
-        <w:rPr>
-          <w:lang w:val="en-US"/>
-        </w:rPr>
-        <w:t>9</w:t>
-      </w:r>
-      <w:r>
-        <w:rPr>
-          <w:lang w:val="en-US"/>
-        </w:rPr>
-        <w:t>.0</w:t>
-      </w:r>
-      <w:r>
-        <w:rPr>
-          <w:lang w:val="en-US"/>
-        </w:rPr>
-        <w:t>7</w:t>
-      </w:r>
-      <w:r>
-        <w:rPr>
-          <w:lang w:val="en-US"/>
-        </w:rPr>
-        <w:t>.2024</w:t>
-      </w:r>
-    </w:p>
-    <w:p>
-      <w:pPr>
-        <w:rPr>
-          <w:lang w:val="en-US"/>
-        </w:rPr>
-      </w:pPr>
-      <w:proofErr w:type="gramStart"/>
-      <w:r>
-        <w:rPr>
-          <w:lang w:val="en-US"/>
-        </w:rPr>
-        <w:t>Activity :</w:t>
-      </w:r>
-      <w:proofErr w:type="gramEnd"/>
+        <w:t>and deployment.</w:t>
+      </w:r>
+    </w:p>
+    <w:p>
+      <w:pPr>
+        <w:rPr>
+          <w:lang w:val="en-US"/>
+        </w:rPr>
+      </w:pPr>
+      <w:r>
+        <w:rPr>
+          <w:lang w:val="en-US"/>
+        </w:rPr>
+        <w:t xml:space="preserve">Learning outcome: </w:t>
+      </w:r>
+      <w:r>
+        <w:rPr>
+          <w:lang w:val="en-US"/>
+        </w:rPr>
+        <w:t xml:space="preserve">Our products page has been finally finished by using Flexbox to display products with responsiveness included. </w:t>
+      </w:r>
+      <w:r>
+        <w:rPr>
+          <w:lang w:val="en-US"/>
+        </w:rPr>
+        <w:t>Additionally,</w:t>
+      </w:r>
       <w:r>
         <w:rPr>
           <w:lang w:val="en-US"/>
@@ -501,1039 +1348,6 @@
         <w:rPr>
           <w:lang w:val="en-US"/>
         </w:rPr>
-        <w:t>Second video guide – Homepage structure and Sass/CSS styling</w:t>
-      </w:r>
-    </w:p>
-    <w:p>
-      <w:pPr>
-        <w:rPr>
-          <w:lang w:val="en-US"/>
-        </w:rPr>
-      </w:pPr>
-      <w:r>
-        <w:rPr>
-          <w:lang w:val="en-US"/>
-        </w:rPr>
-        <w:t xml:space="preserve">Learning outcome: </w:t>
-      </w:r>
-      <w:r>
-        <w:rPr>
-          <w:lang w:val="en-US"/>
-        </w:rPr>
-        <w:t>After creating a general HTML structure of index page, basic Sass styling was made. I learned about Sass variables and “</w:t>
-      </w:r>
-      <w:proofErr w:type="spellStart"/>
-      <w:r>
-        <w:rPr>
-          <w:lang w:val="en-US"/>
-        </w:rPr>
-        <w:t>mixins</w:t>
-      </w:r>
-      <w:proofErr w:type="spellEnd"/>
-      <w:r>
-        <w:rPr>
-          <w:lang w:val="en-US"/>
-        </w:rPr>
-        <w:t>”, which are kind</w:t>
-      </w:r>
-      <w:r>
-        <w:rPr>
-          <w:lang w:val="en-US"/>
-        </w:rPr>
-        <w:t xml:space="preserve"> of</w:t>
-      </w:r>
-      <w:r>
-        <w:rPr>
-          <w:lang w:val="en-US"/>
-        </w:rPr>
-        <w:t xml:space="preserve"> functions for styling.</w:t>
-      </w:r>
-      <w:r>
-        <w:rPr>
-          <w:lang w:val="en-US"/>
-        </w:rPr>
-        <w:t xml:space="preserve"> Another thing that was new to me is nesting inside </w:t>
-      </w:r>
-      <w:r>
-        <w:rPr>
-          <w:lang w:val="en-US"/>
-        </w:rPr>
-        <w:t>selectors.</w:t>
-      </w:r>
-    </w:p>
-    <w:p>
-      <w:pPr>
-        <w:rPr>
-          <w:lang w:val="en-US"/>
-        </w:rPr>
-      </w:pPr>
-    </w:p>
-    <w:p>
-      <w:pPr>
-        <w:rPr>
-          <w:lang w:val="en-US"/>
-        </w:rPr>
-      </w:pPr>
-    </w:p>
-    <w:p>
-      <w:pPr>
-        <w:rPr>
-          <w:lang w:val="en-US"/>
-        </w:rPr>
-      </w:pPr>
-      <w:proofErr w:type="gramStart"/>
-      <w:r>
-        <w:rPr>
-          <w:lang w:val="en-US"/>
-        </w:rPr>
-        <w:t>Date :</w:t>
-      </w:r>
-      <w:proofErr w:type="gramEnd"/>
-      <w:r>
-        <w:rPr>
-          <w:lang w:val="en-US"/>
-        </w:rPr>
-        <w:t xml:space="preserve"> </w:t>
-      </w:r>
-      <w:r>
-        <w:rPr>
-          <w:lang w:val="en-US"/>
-        </w:rPr>
-        <w:t>11</w:t>
-      </w:r>
-      <w:r>
-        <w:rPr>
-          <w:lang w:val="en-US"/>
-        </w:rPr>
-        <w:t>.07.2024</w:t>
-      </w:r>
-    </w:p>
-    <w:p>
-      <w:pPr>
-        <w:rPr>
-          <w:lang w:val="en-US"/>
-        </w:rPr>
-      </w:pPr>
-      <w:proofErr w:type="gramStart"/>
-      <w:r>
-        <w:rPr>
-          <w:lang w:val="en-US"/>
-        </w:rPr>
-        <w:t>Activity :</w:t>
-      </w:r>
-      <w:proofErr w:type="gramEnd"/>
-      <w:r>
-        <w:rPr>
-          <w:lang w:val="en-US"/>
-        </w:rPr>
-        <w:t xml:space="preserve"> Third video guide – Rotating menu button</w:t>
-      </w:r>
-    </w:p>
-    <w:p>
-      <w:pPr>
-        <w:rPr>
-          <w:lang w:val="en-US"/>
-        </w:rPr>
-      </w:pPr>
-      <w:r>
-        <w:rPr>
-          <w:lang w:val="en-US"/>
-        </w:rPr>
-        <w:t xml:space="preserve">Learning outcome: </w:t>
-      </w:r>
-      <w:r>
-        <w:rPr>
-          <w:lang w:val="en-US"/>
-        </w:rPr>
-        <w:t xml:space="preserve">Created a rotating menu button with some basic JavaScript and styling in Sass. </w:t>
-      </w:r>
-      <w:r>
-        <w:rPr>
-          <w:lang w:val="en-US"/>
-        </w:rPr>
-        <w:t xml:space="preserve">The 3 lines button switches to X shape after being pressed and the transition is smooth, thanks to </w:t>
-      </w:r>
-      <w:proofErr w:type="spellStart"/>
-      <w:r>
-        <w:rPr>
-          <w:lang w:val="en-US"/>
-        </w:rPr>
-        <w:t>easeOut</w:t>
-      </w:r>
-      <w:proofErr w:type="spellEnd"/>
-      <w:r>
-        <w:rPr>
-          <w:lang w:val="en-US"/>
-        </w:rPr>
-        <w:t xml:space="preserve"> function.</w:t>
-      </w:r>
-    </w:p>
-    <w:p>
-      <w:pPr>
-        <w:rPr>
-          <w:lang w:val="en-US"/>
-        </w:rPr>
-      </w:pPr>
-    </w:p>
-    <w:p>
-      <w:pPr>
-        <w:rPr>
-          <w:lang w:val="en-US"/>
-        </w:rPr>
-      </w:pPr>
-    </w:p>
-    <w:p>
-      <w:pPr>
-        <w:rPr>
-          <w:lang w:val="en-US"/>
-        </w:rPr>
-      </w:pPr>
-    </w:p>
-    <w:p>
-      <w:pPr>
-        <w:rPr>
-          <w:lang w:val="en-US"/>
-        </w:rPr>
-      </w:pPr>
-    </w:p>
-    <w:p>
-      <w:pPr>
-        <w:rPr>
-          <w:lang w:val="en-US"/>
-        </w:rPr>
-      </w:pPr>
-    </w:p>
-    <w:p>
-      <w:pPr>
-        <w:rPr>
-          <w:lang w:val="en-US"/>
-        </w:rPr>
-      </w:pPr>
-      <w:r>
-        <w:rPr>
-          <w:lang w:val="en-US"/>
-        </w:rPr>
-        <w:br w:type="page"/>
-      </w:r>
-    </w:p>
-    <w:p>
-      <w:pPr>
-        <w:rPr>
-          <w:lang w:val="en-US"/>
-        </w:rPr>
-      </w:pPr>
-      <w:proofErr w:type="gramStart"/>
-      <w:r>
-        <w:rPr>
-          <w:lang w:val="en-US"/>
-        </w:rPr>
-        <w:lastRenderedPageBreak/>
-        <w:t>Date :</w:t>
-      </w:r>
-      <w:proofErr w:type="gramEnd"/>
-      <w:r>
-        <w:rPr>
-          <w:lang w:val="en-US"/>
-        </w:rPr>
-        <w:t xml:space="preserve"> </w:t>
-      </w:r>
-      <w:r>
-        <w:rPr>
-          <w:lang w:val="en-US"/>
-        </w:rPr>
-        <w:t>12</w:t>
-      </w:r>
-      <w:r>
-        <w:rPr>
-          <w:lang w:val="en-US"/>
-        </w:rPr>
-        <w:t>.07.2024</w:t>
-      </w:r>
-    </w:p>
-    <w:p>
-      <w:pPr>
-        <w:rPr>
-          <w:lang w:val="en-US"/>
-        </w:rPr>
-      </w:pPr>
-      <w:proofErr w:type="gramStart"/>
-      <w:r>
-        <w:rPr>
-          <w:lang w:val="en-US"/>
-        </w:rPr>
-        <w:t>Activity :</w:t>
-      </w:r>
-      <w:proofErr w:type="gramEnd"/>
-      <w:r>
-        <w:rPr>
-          <w:lang w:val="en-US"/>
-        </w:rPr>
-        <w:t xml:space="preserve"> </w:t>
-      </w:r>
-      <w:r>
-        <w:rPr>
-          <w:lang w:val="en-US"/>
-        </w:rPr>
-        <w:t>Fourth</w:t>
-      </w:r>
-      <w:r>
-        <w:rPr>
-          <w:lang w:val="en-US"/>
-        </w:rPr>
-        <w:t xml:space="preserve"> video guide – </w:t>
-      </w:r>
-      <w:r>
-        <w:rPr>
-          <w:lang w:val="en-US"/>
-        </w:rPr>
-        <w:t>Menu overlay</w:t>
-      </w:r>
-    </w:p>
-    <w:p>
-      <w:pPr>
-        <w:rPr>
-          <w:lang w:val="en-US"/>
-        </w:rPr>
-      </w:pPr>
-      <w:r>
-        <w:rPr>
-          <w:lang w:val="en-US"/>
-        </w:rPr>
-        <w:t xml:space="preserve">Learning outcome: </w:t>
-      </w:r>
-      <w:r>
-        <w:rPr>
-          <w:lang w:val="en-US"/>
-        </w:rPr>
-        <w:t xml:space="preserve">Created a smoothly sliding Menu overlay that shows up after pressing the Menu button. It is made of 2 parts equal in size – </w:t>
-      </w:r>
-      <w:proofErr w:type="gramStart"/>
-      <w:r>
-        <w:rPr>
-          <w:lang w:val="en-US"/>
-        </w:rPr>
-        <w:t>left</w:t>
-      </w:r>
-      <w:proofErr w:type="gramEnd"/>
-      <w:r>
-        <w:rPr>
-          <w:lang w:val="en-US"/>
-        </w:rPr>
-        <w:t xml:space="preserve"> side will have a Brewery logo and the right side has navigation to other subpages that are not yet ready.</w:t>
-      </w:r>
-      <w:r>
-        <w:rPr>
-          <w:lang w:val="en-US"/>
-        </w:rPr>
-        <w:t xml:space="preserve"> Used my first FOR loop in Sass.</w:t>
-      </w:r>
-    </w:p>
-    <w:p>
-      <w:pPr>
-        <w:rPr>
-          <w:lang w:val="en-US"/>
-        </w:rPr>
-      </w:pPr>
-    </w:p>
-    <w:p>
-      <w:pPr>
-        <w:rPr>
-          <w:lang w:val="en-US"/>
-        </w:rPr>
-      </w:pPr>
-    </w:p>
-    <w:p>
-      <w:pPr>
-        <w:rPr>
-          <w:lang w:val="en-US"/>
-        </w:rPr>
-      </w:pPr>
-      <w:proofErr w:type="gramStart"/>
-      <w:r>
-        <w:rPr>
-          <w:lang w:val="en-US"/>
-        </w:rPr>
-        <w:t>Date :</w:t>
-      </w:r>
-      <w:proofErr w:type="gramEnd"/>
-      <w:r>
-        <w:rPr>
-          <w:lang w:val="en-US"/>
-        </w:rPr>
-        <w:t xml:space="preserve"> 1</w:t>
-      </w:r>
-      <w:r>
-        <w:rPr>
-          <w:lang w:val="en-US"/>
-        </w:rPr>
-        <w:t>5</w:t>
-      </w:r>
-      <w:r>
-        <w:rPr>
-          <w:lang w:val="en-US"/>
-        </w:rPr>
-        <w:t>.07.2024</w:t>
-      </w:r>
-    </w:p>
-    <w:p>
-      <w:pPr>
-        <w:rPr>
-          <w:lang w:val="en-US"/>
-        </w:rPr>
-      </w:pPr>
-      <w:proofErr w:type="gramStart"/>
-      <w:r>
-        <w:rPr>
-          <w:lang w:val="en-US"/>
-        </w:rPr>
-        <w:t>Activity :</w:t>
-      </w:r>
-      <w:proofErr w:type="gramEnd"/>
-      <w:r>
-        <w:rPr>
-          <w:lang w:val="en-US"/>
-        </w:rPr>
-        <w:t xml:space="preserve"> </w:t>
-      </w:r>
-      <w:r>
-        <w:rPr>
-          <w:lang w:val="en-US"/>
-        </w:rPr>
-        <w:t>Fourth video guide – Responsiveness</w:t>
-      </w:r>
-    </w:p>
-    <w:p>
-      <w:pPr>
-        <w:rPr>
-          <w:lang w:val="en-US"/>
-        </w:rPr>
-      </w:pPr>
-      <w:r>
-        <w:rPr>
-          <w:lang w:val="en-US"/>
-        </w:rPr>
-        <w:t xml:space="preserve">Learning outcome: </w:t>
-      </w:r>
-      <w:r>
-        <w:rPr>
-          <w:lang w:val="en-US"/>
-        </w:rPr>
-        <w:t xml:space="preserve">Worked with Sass to make the index page usable on larger, </w:t>
-      </w:r>
-      <w:r>
-        <w:rPr>
-          <w:lang w:val="en-US"/>
-        </w:rPr>
-        <w:t>and</w:t>
-      </w:r>
-      <w:r>
-        <w:rPr>
-          <w:lang w:val="en-US"/>
-        </w:rPr>
-        <w:t xml:space="preserve"> most importantly, </w:t>
-      </w:r>
-      <w:r>
-        <w:rPr>
-          <w:lang w:val="en-US"/>
-        </w:rPr>
-        <w:t>on</w:t>
-      </w:r>
-      <w:r>
-        <w:rPr>
-          <w:lang w:val="en-US"/>
-        </w:rPr>
-        <w:t xml:space="preserve"> smaller screens. </w:t>
-      </w:r>
-      <w:r>
-        <w:rPr>
-          <w:lang w:val="en-US"/>
-        </w:rPr>
-        <w:t xml:space="preserve">Requires some UX designing </w:t>
-      </w:r>
-      <w:r>
-        <w:rPr>
-          <w:lang w:val="en-US"/>
-        </w:rPr>
-        <w:t>skills,</w:t>
-      </w:r>
-      <w:r>
-        <w:rPr>
-          <w:lang w:val="en-US"/>
-        </w:rPr>
-        <w:t xml:space="preserve"> so it is </w:t>
-      </w:r>
-      <w:r>
-        <w:rPr>
-          <w:lang w:val="en-US"/>
-        </w:rPr>
-        <w:t>valuable</w:t>
-      </w:r>
-      <w:r>
-        <w:rPr>
-          <w:lang w:val="en-US"/>
-        </w:rPr>
-        <w:t xml:space="preserve"> practice.</w:t>
-      </w:r>
-      <w:r>
-        <w:rPr>
-          <w:lang w:val="en-US"/>
-        </w:rPr>
-        <w:t xml:space="preserve"> Additionally, I generated a logo for the project and prepared more graphical assets to be used in the future.</w:t>
-      </w:r>
-    </w:p>
-    <w:p>
-      <w:pPr>
-        <w:rPr>
-          <w:lang w:val="en-US"/>
-        </w:rPr>
-      </w:pPr>
-    </w:p>
-    <w:p>
-      <w:pPr>
-        <w:rPr>
-          <w:lang w:val="en-US"/>
-        </w:rPr>
-      </w:pPr>
-    </w:p>
-    <w:p>
-      <w:pPr>
-        <w:rPr>
-          <w:lang w:val="en-US"/>
-        </w:rPr>
-      </w:pPr>
-      <w:proofErr w:type="gramStart"/>
-      <w:r>
-        <w:rPr>
-          <w:lang w:val="en-US"/>
-        </w:rPr>
-        <w:t>Date :</w:t>
-      </w:r>
-      <w:proofErr w:type="gramEnd"/>
-      <w:r>
-        <w:rPr>
-          <w:lang w:val="en-US"/>
-        </w:rPr>
-        <w:t xml:space="preserve"> </w:t>
-      </w:r>
-      <w:r>
-        <w:rPr>
-          <w:lang w:val="en-US"/>
-        </w:rPr>
-        <w:t>17</w:t>
-      </w:r>
-      <w:r>
-        <w:rPr>
-          <w:lang w:val="en-US"/>
-        </w:rPr>
-        <w:t>.07.2024</w:t>
-      </w:r>
-    </w:p>
-    <w:p>
-      <w:pPr>
-        <w:rPr>
-          <w:lang w:val="en-US"/>
-        </w:rPr>
-      </w:pPr>
-      <w:proofErr w:type="gramStart"/>
-      <w:r>
-        <w:rPr>
-          <w:lang w:val="en-US"/>
-        </w:rPr>
-        <w:t>Activity :</w:t>
-      </w:r>
-      <w:proofErr w:type="gramEnd"/>
-      <w:r>
-        <w:rPr>
-          <w:lang w:val="en-US"/>
-        </w:rPr>
-        <w:t xml:space="preserve"> </w:t>
-      </w:r>
-      <w:r>
-        <w:rPr>
-          <w:lang w:val="en-US"/>
-        </w:rPr>
-        <w:t>Fifth</w:t>
-      </w:r>
-      <w:r>
-        <w:rPr>
-          <w:lang w:val="en-US"/>
-        </w:rPr>
-        <w:t xml:space="preserve"> video guide – </w:t>
-      </w:r>
-      <w:r>
-        <w:rPr>
-          <w:lang w:val="en-US"/>
-        </w:rPr>
-        <w:t xml:space="preserve">building About </w:t>
-      </w:r>
-      <w:r>
-        <w:rPr>
-          <w:lang w:val="en-US"/>
-        </w:rPr>
-        <w:t>Us</w:t>
-      </w:r>
-      <w:r>
-        <w:rPr>
-          <w:lang w:val="en-US"/>
-        </w:rPr>
-        <w:t xml:space="preserve"> </w:t>
-      </w:r>
-      <w:r>
-        <w:rPr>
-          <w:lang w:val="en-US"/>
-        </w:rPr>
-        <w:t xml:space="preserve">and Our Products pages </w:t>
-      </w:r>
-      <w:r>
-        <w:rPr>
-          <w:lang w:val="en-US"/>
-        </w:rPr>
-        <w:t>with CSS Grid</w:t>
-      </w:r>
-    </w:p>
-    <w:p>
-      <w:pPr>
-        <w:rPr>
-          <w:lang w:val="en-US"/>
-        </w:rPr>
-      </w:pPr>
-      <w:r>
-        <w:rPr>
-          <w:lang w:val="en-US"/>
-        </w:rPr>
-        <w:t xml:space="preserve">Learning outcome: </w:t>
-      </w:r>
-      <w:r>
-        <w:rPr>
-          <w:lang w:val="en-US"/>
-        </w:rPr>
-        <w:t xml:space="preserve">To manage this task I utilized CSS Grid to align elements properly. It is a bit tricky to understand how it works but with some tries and additional check in CSS documentation it starts to make sense. Two more pages are </w:t>
-      </w:r>
-      <w:proofErr w:type="gramStart"/>
-      <w:r>
-        <w:rPr>
-          <w:lang w:val="en-US"/>
-        </w:rPr>
-        <w:t>started, but</w:t>
-      </w:r>
-      <w:proofErr w:type="gramEnd"/>
-      <w:r>
-        <w:rPr>
-          <w:lang w:val="en-US"/>
-        </w:rPr>
-        <w:t xml:space="preserve"> needs some more work to be perfected.</w:t>
-      </w:r>
-      <w:r>
-        <w:rPr>
-          <w:lang w:val="en-US"/>
-        </w:rPr>
-        <w:t xml:space="preserve"> </w:t>
-      </w:r>
-    </w:p>
-    <w:p>
-      <w:pPr>
-        <w:rPr>
-          <w:lang w:val="en-US"/>
-        </w:rPr>
-      </w:pPr>
-    </w:p>
-    <w:p>
-      <w:pPr>
-        <w:rPr>
-          <w:lang w:val="en-US"/>
-        </w:rPr>
-      </w:pPr>
-    </w:p>
-    <w:p>
-      <w:pPr>
-        <w:rPr>
-          <w:lang w:val="en-US"/>
-        </w:rPr>
-      </w:pPr>
-      <w:proofErr w:type="gramStart"/>
-      <w:r>
-        <w:rPr>
-          <w:lang w:val="en-US"/>
-        </w:rPr>
-        <w:t>Date :</w:t>
-      </w:r>
-      <w:proofErr w:type="gramEnd"/>
-      <w:r>
-        <w:rPr>
-          <w:lang w:val="en-US"/>
-        </w:rPr>
-        <w:t xml:space="preserve"> </w:t>
-      </w:r>
-      <w:r>
-        <w:rPr>
-          <w:lang w:val="en-US"/>
-        </w:rPr>
-        <w:t>19</w:t>
-      </w:r>
-      <w:r>
-        <w:rPr>
-          <w:lang w:val="en-US"/>
-        </w:rPr>
-        <w:t>.07.2024</w:t>
-      </w:r>
-    </w:p>
-    <w:p>
-      <w:pPr>
-        <w:rPr>
-          <w:lang w:val="en-US"/>
-        </w:rPr>
-      </w:pPr>
-      <w:proofErr w:type="gramStart"/>
-      <w:r>
-        <w:rPr>
-          <w:lang w:val="en-US"/>
-        </w:rPr>
-        <w:t>Activity :</w:t>
-      </w:r>
-      <w:proofErr w:type="gramEnd"/>
-      <w:r>
-        <w:rPr>
-          <w:lang w:val="en-US"/>
-        </w:rPr>
-        <w:t xml:space="preserve"> </w:t>
-      </w:r>
-      <w:r>
-        <w:rPr>
-          <w:lang w:val="en-US"/>
-        </w:rPr>
-        <w:t xml:space="preserve">Fifth video guide – </w:t>
-      </w:r>
-      <w:r>
-        <w:rPr>
-          <w:lang w:val="en-US"/>
-        </w:rPr>
-        <w:t>additional fixes for two sub-pages</w:t>
-      </w:r>
-      <w:r>
-        <w:rPr>
-          <w:lang w:val="en-US"/>
-        </w:rPr>
-        <w:t xml:space="preserve"> </w:t>
-      </w:r>
-      <w:r>
-        <w:rPr>
-          <w:lang w:val="en-US"/>
-        </w:rPr>
-        <w:t>in</w:t>
-      </w:r>
-      <w:r>
-        <w:rPr>
-          <w:lang w:val="en-US"/>
-        </w:rPr>
-        <w:t xml:space="preserve"> CSS Grid</w:t>
-      </w:r>
-    </w:p>
-    <w:p>
-      <w:pPr>
-        <w:rPr>
-          <w:lang w:val="en-US"/>
-        </w:rPr>
-      </w:pPr>
-      <w:r>
-        <w:rPr>
-          <w:lang w:val="en-US"/>
-        </w:rPr>
-        <w:t xml:space="preserve">Learning outcome: </w:t>
-      </w:r>
-      <w:r>
-        <w:rPr>
-          <w:lang w:val="en-US"/>
-        </w:rPr>
-        <w:t xml:space="preserve">More CSS Grid studies and trying out new things. Elements on the About Us page turned out to look pretty good. Footer has been added </w:t>
-      </w:r>
-      <w:r>
-        <w:rPr>
-          <w:lang w:val="en-US"/>
-        </w:rPr>
-        <w:t xml:space="preserve">to all </w:t>
-      </w:r>
-      <w:proofErr w:type="gramStart"/>
-      <w:r>
-        <w:rPr>
-          <w:lang w:val="en-US"/>
-        </w:rPr>
-        <w:t>pages, but</w:t>
-      </w:r>
-      <w:proofErr w:type="gramEnd"/>
-      <w:r>
-        <w:rPr>
-          <w:lang w:val="en-US"/>
-        </w:rPr>
-        <w:t xml:space="preserve"> </w:t>
-      </w:r>
-      <w:r>
-        <w:rPr>
-          <w:lang w:val="en-US"/>
-        </w:rPr>
-        <w:t>needs more styling to be acceptable.</w:t>
-      </w:r>
-    </w:p>
-    <w:p>
-      <w:pPr>
-        <w:rPr>
-          <w:lang w:val="en-US"/>
-        </w:rPr>
-      </w:pPr>
-    </w:p>
-    <w:p>
-      <w:pPr>
-        <w:rPr>
-          <w:lang w:val="en-US"/>
-        </w:rPr>
-      </w:pPr>
-    </w:p>
-    <w:p>
-      <w:pPr>
-        <w:rPr>
-          <w:lang w:val="en-US"/>
-        </w:rPr>
-      </w:pPr>
-      <w:proofErr w:type="gramStart"/>
-      <w:r>
-        <w:rPr>
-          <w:lang w:val="en-US"/>
-        </w:rPr>
-        <w:t>Date :</w:t>
-      </w:r>
-      <w:proofErr w:type="gramEnd"/>
-      <w:r>
-        <w:rPr>
-          <w:lang w:val="en-US"/>
-        </w:rPr>
-        <w:t xml:space="preserve"> </w:t>
-      </w:r>
-      <w:r>
-        <w:rPr>
-          <w:lang w:val="en-US"/>
-        </w:rPr>
-        <w:t>23</w:t>
-      </w:r>
-      <w:r>
-        <w:rPr>
-          <w:lang w:val="en-US"/>
-        </w:rPr>
-        <w:t>.07.2024</w:t>
-      </w:r>
-    </w:p>
-    <w:p>
-      <w:pPr>
-        <w:rPr>
-          <w:lang w:val="en-US"/>
-        </w:rPr>
-      </w:pPr>
-      <w:proofErr w:type="gramStart"/>
-      <w:r>
-        <w:rPr>
-          <w:lang w:val="en-US"/>
-        </w:rPr>
-        <w:t>Activity :</w:t>
-      </w:r>
-      <w:proofErr w:type="gramEnd"/>
-      <w:r>
-        <w:rPr>
-          <w:lang w:val="en-US"/>
-        </w:rPr>
-        <w:t xml:space="preserve"> </w:t>
-      </w:r>
-      <w:r>
-        <w:rPr>
-          <w:lang w:val="en-US"/>
-        </w:rPr>
-        <w:t>Sixth</w:t>
-      </w:r>
-      <w:r>
-        <w:rPr>
-          <w:lang w:val="en-US"/>
-        </w:rPr>
-        <w:t xml:space="preserve"> video guide – </w:t>
-      </w:r>
-      <w:r>
-        <w:rPr>
-          <w:lang w:val="en-US"/>
-        </w:rPr>
-        <w:t>Our Products and Contact pages.</w:t>
-      </w:r>
-    </w:p>
-    <w:p>
-      <w:pPr>
-        <w:rPr>
-          <w:lang w:val="en-US"/>
-        </w:rPr>
-      </w:pPr>
-      <w:r>
-        <w:rPr>
-          <w:lang w:val="en-US"/>
-        </w:rPr>
-        <w:t xml:space="preserve">Learning outcome: </w:t>
-      </w:r>
-      <w:r>
-        <w:rPr>
-          <w:lang w:val="en-US"/>
-        </w:rPr>
-        <w:t>D</w:t>
-      </w:r>
-      <w:r>
-        <w:rPr>
-          <w:lang w:val="en-US"/>
-        </w:rPr>
-        <w:t xml:space="preserve">evelopment of Our Products and Contact pages by using CSS Grid. It is a complex tool and I need to do more digging to understand it. </w:t>
-      </w:r>
-      <w:r>
-        <w:rPr>
-          <w:lang w:val="en-US"/>
-        </w:rPr>
-        <w:t xml:space="preserve">Added new examples of products for the page with short descriptions. Needs more work as it is still misaligned. </w:t>
-      </w:r>
-      <w:r>
-        <w:rPr>
-          <w:lang w:val="en-US"/>
-        </w:rPr>
-        <w:t>Next step will be fixing the design of Our Products and adding Flex Boxes to Contact page.</w:t>
-      </w:r>
-    </w:p>
-    <w:p>
-      <w:pPr>
-        <w:rPr>
-          <w:lang w:val="en-US"/>
-        </w:rPr>
-      </w:pPr>
-    </w:p>
-    <w:p>
-      <w:pPr>
-        <w:rPr>
-          <w:lang w:val="en-US"/>
-        </w:rPr>
-      </w:pPr>
-    </w:p>
-    <w:p>
-      <w:pPr>
-        <w:rPr>
-          <w:lang w:val="en-US"/>
-        </w:rPr>
-      </w:pPr>
-      <w:proofErr w:type="gramStart"/>
-      <w:r>
-        <w:rPr>
-          <w:lang w:val="en-US"/>
-        </w:rPr>
-        <w:t>Date :</w:t>
-      </w:r>
-      <w:proofErr w:type="gramEnd"/>
-      <w:r>
-        <w:rPr>
-          <w:lang w:val="en-US"/>
-        </w:rPr>
-        <w:t xml:space="preserve"> 2</w:t>
-      </w:r>
-      <w:r>
-        <w:rPr>
-          <w:lang w:val="en-US"/>
-        </w:rPr>
-        <w:t>8</w:t>
-      </w:r>
-      <w:r>
-        <w:rPr>
-          <w:lang w:val="en-US"/>
-        </w:rPr>
-        <w:t>.07.2024</w:t>
-      </w:r>
-    </w:p>
-    <w:p>
-      <w:pPr>
-        <w:rPr>
-          <w:lang w:val="en-US"/>
-        </w:rPr>
-      </w:pPr>
-      <w:proofErr w:type="gramStart"/>
-      <w:r>
-        <w:rPr>
-          <w:lang w:val="en-US"/>
-        </w:rPr>
-        <w:t>Activity :</w:t>
-      </w:r>
-      <w:proofErr w:type="gramEnd"/>
-      <w:r>
-        <w:rPr>
-          <w:lang w:val="en-US"/>
-        </w:rPr>
-        <w:t xml:space="preserve"> </w:t>
-      </w:r>
-      <w:r>
-        <w:rPr>
-          <w:lang w:val="en-US"/>
-        </w:rPr>
-        <w:t xml:space="preserve">Sixth </w:t>
-      </w:r>
-      <w:r>
-        <w:rPr>
-          <w:lang w:val="en-US"/>
-        </w:rPr>
-        <w:t xml:space="preserve">+ seventh </w:t>
-      </w:r>
-      <w:r>
-        <w:rPr>
-          <w:lang w:val="en-US"/>
-        </w:rPr>
-        <w:t xml:space="preserve">video guide – </w:t>
-      </w:r>
-      <w:r>
-        <w:rPr>
-          <w:lang w:val="en-US"/>
-        </w:rPr>
-        <w:t>Contact page with Flexbox</w:t>
-      </w:r>
-      <w:r>
-        <w:rPr>
-          <w:lang w:val="en-US"/>
-        </w:rPr>
-        <w:t xml:space="preserve"> </w:t>
-      </w:r>
-      <w:r>
-        <w:rPr>
-          <w:lang w:val="en-US"/>
-        </w:rPr>
-        <w:t>and deployment.</w:t>
-      </w:r>
-    </w:p>
-    <w:p>
-      <w:pPr>
-        <w:rPr>
-          <w:lang w:val="en-US"/>
-        </w:rPr>
-      </w:pPr>
-      <w:r>
-        <w:rPr>
-          <w:lang w:val="en-US"/>
-        </w:rPr>
-        <w:t xml:space="preserve">Learning outcome: </w:t>
-      </w:r>
-      <w:r>
-        <w:rPr>
-          <w:lang w:val="en-US"/>
-        </w:rPr>
-        <w:t xml:space="preserve">Our products page has been finally finished by using Flexbox to display products with responsiveness included. </w:t>
-      </w:r>
-      <w:r>
-        <w:rPr>
-          <w:lang w:val="en-US"/>
-        </w:rPr>
-        <w:t>Additionally,</w:t>
-      </w:r>
-      <w:r>
-        <w:rPr>
-          <w:lang w:val="en-US"/>
-        </w:rPr>
-        <w:t xml:space="preserve"> </w:t>
-      </w:r>
-      <w:r>
-        <w:rPr>
-          <w:lang w:val="en-US"/>
-        </w:rPr>
         <w:t xml:space="preserve">the </w:t>
       </w:r>
       <w:r>
@@ -1552,14 +1366,7 @@
         <w:rPr>
           <w:lang w:val="en-US"/>
         </w:rPr>
-        <w:t xml:space="preserve"> </w:t>
-      </w:r>
-      <w:proofErr w:type="gramStart"/>
-      <w:r>
-        <w:rPr>
-          <w:lang w:val="en-US"/>
-        </w:rPr>
-        <w:t>creat</w:t>
+        <w:t xml:space="preserve"> creat</w:t>
       </w:r>
       <w:r>
         <w:rPr>
@@ -1567,7 +1374,6 @@
         </w:rPr>
         <w:t>ing</w:t>
       </w:r>
-      <w:proofErr w:type="gramEnd"/>
       <w:r>
         <w:rPr>
           <w:lang w:val="en-US"/>
@@ -1827,21 +1633,7 @@
         <w:rPr>
           <w:lang w:val="en-US"/>
         </w:rPr>
-        <w:t xml:space="preserve"> but </w:t>
-      </w:r>
-      <w:proofErr w:type="gramStart"/>
-      <w:r>
-        <w:rPr>
-          <w:lang w:val="en-US"/>
-        </w:rPr>
-        <w:t>in order to</w:t>
-      </w:r>
-      <w:proofErr w:type="gramEnd"/>
-      <w:r>
-        <w:rPr>
-          <w:lang w:val="en-US"/>
-        </w:rPr>
-        <w:t xml:space="preserve"> proceed further I needed to install additional packages like node-sass and a few extensions to VS Code to help me in the process.</w:t>
+        <w:t xml:space="preserve"> but in order to proceed further I needed to install additional packages like node-sass and a few extensions to VS Code to help me in the process.</w:t>
       </w:r>
     </w:p>
     <w:p>
@@ -2105,21 +1897,7 @@
         <w:rPr>
           <w:lang w:val="en-US"/>
         </w:rPr>
-        <w:t xml:space="preserve">stablediffusionweb.com to generate samples of my brewery’s products – beer </w:t>
-      </w:r>
-      <w:proofErr w:type="gramStart"/>
-      <w:r>
-        <w:rPr>
-          <w:lang w:val="en-US"/>
-        </w:rPr>
-        <w:t>etiquettes</w:t>
-      </w:r>
-      <w:proofErr w:type="gramEnd"/>
-      <w:r>
-        <w:rPr>
-          <w:lang w:val="en-US"/>
-        </w:rPr>
-        <w:t>. Although they are not perfect</w:t>
+        <w:t>stablediffusionweb.com to generate samples of my brewery’s products – beer etiquettes. Although they are not perfect</w:t>
       </w:r>
       <w:r>
         <w:rPr>
@@ -2280,21 +2058,7 @@
         <w:rPr>
           <w:lang w:val="en-US"/>
         </w:rPr>
-        <w:t xml:space="preserve">I learned how to create </w:t>
-      </w:r>
-      <w:proofErr w:type="gramStart"/>
-      <w:r>
-        <w:rPr>
-          <w:lang w:val="en-US"/>
-        </w:rPr>
-        <w:t>own</w:t>
-      </w:r>
-      <w:proofErr w:type="gramEnd"/>
-      <w:r>
-        <w:rPr>
-          <w:lang w:val="en-US"/>
-        </w:rPr>
-        <w:t xml:space="preserve"> functions called </w:t>
+        <w:t xml:space="preserve">I learned how to create own functions called </w:t>
       </w:r>
       <w:proofErr w:type="spellStart"/>
       <w:r>
@@ -2474,7 +2238,6 @@
         <w:t xml:space="preserve"> The transition is smooth thanks to </w:t>
       </w:r>
       <w:proofErr w:type="spellStart"/>
-      <w:proofErr w:type="gramStart"/>
       <w:r>
         <w:rPr>
           <w:lang w:val="en-US"/>
@@ -2482,7 +2245,6 @@
         <w:t>easeOut</w:t>
       </w:r>
       <w:proofErr w:type="spellEnd"/>
-      <w:proofErr w:type="gramEnd"/>
       <w:r>
         <w:rPr>
           <w:lang w:val="en-US"/>
@@ -3378,16 +3140,8 @@
         <w:rPr>
           <w:lang w:val="en-US"/>
         </w:rPr>
-        <w:t xml:space="preserve">I manipulate these cards with Flex properties for clean look and responsiveness as </w:t>
-      </w:r>
-      <w:proofErr w:type="gramStart"/>
-      <w:r>
-        <w:rPr>
-          <w:lang w:val="en-US"/>
-        </w:rPr>
-        <w:t>well</w:t>
-      </w:r>
-      <w:proofErr w:type="gramEnd"/>
+        <w:t>I manipulate these cards with Flex properties for clean look and responsiveness as well</w:t>
+      </w:r>
       <w:r>
         <w:rPr>
           <w:lang w:val="en-US"/>
@@ -3441,6 +3195,41 @@
           <w:lang w:val="en-US"/>
         </w:rPr>
         <w:t xml:space="preserve"> the Index page because some sources required it, but also because it just feels right to acknowledge the source.</w:t>
+      </w:r>
+    </w:p>
+    <w:p>
+      <w:pPr>
+        <w:pStyle w:val="BodyText"/>
+        <w:jc w:val="left"/>
+        <w:rPr>
+          <w:lang w:val="en-US"/>
+        </w:rPr>
+      </w:pPr>
+      <w:r>
+        <w:rPr>
+          <w:lang w:val="en-US"/>
+        </w:rPr>
+        <w:t xml:space="preserve">The last step left to do is deployment to </w:t>
+      </w:r>
+      <w:proofErr w:type="spellStart"/>
+      <w:r>
+        <w:rPr>
+          <w:lang w:val="en-US"/>
+        </w:rPr>
+        <w:t>Github</w:t>
+      </w:r>
+      <w:proofErr w:type="spellEnd"/>
+      <w:r>
+        <w:rPr>
+          <w:lang w:val="en-US"/>
+        </w:rPr>
+        <w:t xml:space="preserve"> Pages.</w:t>
+      </w:r>
+      <w:r>
+        <w:rPr>
+          <w:lang w:val="en-US"/>
+        </w:rPr>
+        <w:t xml:space="preserve"> The process is quite straightforward so there shouldn’t be any issues. </w:t>
       </w:r>
     </w:p>
     <w:p>

</xml_diff>